<commit_message>
Añadir pseudocódigo para el balanceador de carga
</commit_message>
<xml_diff>
--- a/CD-yepez-nuñez-motoche.docx
+++ b/CD-yepez-nuñez-motoche.docx
@@ -1,22 +1,25 @@
 
 <file path=word/document.xml><?xml version="1.0" encoding="utf-8"?>
-<w:document xmlns:wpc="http://schemas.microsoft.com/office/word/2010/wordprocessingCanvas" xmlns:mc="http://schemas.openxmlformats.org/markup-compatibility/2006" xmlns:o="urn:schemas-microsoft-com:office:office" xmlns:r="http://schemas.openxmlformats.org/officeDocument/2006/relationships" xmlns:m="http://schemas.openxmlformats.org/officeDocument/2006/math" xmlns:v="urn:schemas-microsoft-com:vml" xmlns:wp14="http://schemas.microsoft.com/office/word/2010/wordprocessingDrawing" xmlns:wp="http://schemas.openxmlformats.org/drawingml/2006/wordprocessingDrawing" xmlns:w10="urn:schemas-microsoft-com:office:word" xmlns:w="http://schemas.openxmlformats.org/wordprocessingml/2006/main" xmlns:w14="http://schemas.microsoft.com/office/word/2010/wordml" xmlns:w15="http://schemas.microsoft.com/office/word/2012/wordml" xmlns:wpg="http://schemas.microsoft.com/office/word/2010/wordprocessingGroup" xmlns:wpi="http://schemas.microsoft.com/office/word/2010/wordprocessingInk" xmlns:wne="http://schemas.microsoft.com/office/word/2006/wordml" xmlns:wps="http://schemas.microsoft.com/office/word/2010/wordprocessingShape" mc:Ignorable="w14 w15 wp14">
+<w:document xmlns:wpc="http://schemas.microsoft.com/office/word/2010/wordprocessingCanvas" xmlns:mc="http://schemas.openxmlformats.org/markup-compatibility/2006" xmlns:o="urn:schemas-microsoft-com:office:office" xmlns:r="http://schemas.openxmlformats.org/officeDocument/2006/relationships" xmlns:m="http://schemas.openxmlformats.org/officeDocument/2006/math" xmlns:v="urn:schemas-microsoft-com:vml" xmlns:wp14="http://schemas.microsoft.com/office/word/2010/wordprocessingDrawing" xmlns:wp="http://schemas.openxmlformats.org/drawingml/2006/wordprocessingDrawing" xmlns:w="http://schemas.openxmlformats.org/wordprocessingml/2006/main" xmlns:w14="http://schemas.microsoft.com/office/word/2010/wordml" xmlns:w10="urn:schemas-microsoft-com:office:word" xmlns:w15="http://schemas.microsoft.com/office/word/2012/wordml" xmlns:wpg="http://schemas.microsoft.com/office/word/2010/wordprocessingGroup" xmlns:wpi="http://schemas.microsoft.com/office/word/2010/wordprocessingInk" xmlns:wne="http://schemas.microsoft.com/office/word/2006/wordml" xmlns:wps="http://schemas.microsoft.com/office/word/2010/wordprocessingShape" mc:Ignorable="w14 w15 wp14">
   <w:body>
     <w:sdt>
       <w:sdtPr>
         <w:rPr>
-          <w:rFonts w:ascii="Times New Roman" w:eastAsiaTheme="majorEastAsia" w:hAnsi="Times New Roman" w:cs="Times New Roman"/>
-          <w:color w:val="2E74B5" w:themeColor="accent1" w:themeShade="BF"/>
+          <w:rFonts w:ascii="Times New Roman" w:hAnsi="Times New Roman" w:cs="Times New Roman" w:eastAsiaTheme="majorEastAsia"/>
+          <w:color w:val="2E75B6" w:themeColor="accent1" w:themeShade="BF"/>
           <w:sz w:val="26"/>
           <w:szCs w:val="26"/>
         </w:rPr>
         <w:id w:val="320628136"/>
-        <w:docPartObj>
-          <w:docPartGallery w:val="Cover Pages"/>
-          <w:docPartUnique/>
-        </w:docPartObj>
       </w:sdtPr>
-      <w:sdtEndPr/>
+      <w:sdtEndPr>
+        <w:rPr>
+          <w:rFonts w:ascii="Times New Roman" w:hAnsi="Times New Roman" w:cs="Times New Roman" w:eastAsiaTheme="majorEastAsia"/>
+          <w:color w:val="2E75B6" w:themeColor="accent1" w:themeShade="BF"/>
+          <w:sz w:val="26"/>
+          <w:szCs w:val="26"/>
+        </w:rPr>
+      </w:sdtEndPr>
       <w:sdtContent>
         <w:p>
           <w:pPr>
@@ -31,14 +34,18 @@
           <w:r>
             <w:rPr>
               <w:rFonts w:ascii="Times New Roman" w:hAnsi="Times New Roman" w:cs="Times New Roman"/>
-              <w:noProof/>
               <w:color w:val="FFFFFF" w:themeColor="background1"/>
               <w:lang w:eastAsia="es-ES"/>
+              <w14:textFill>
+                <w14:solidFill>
+                  <w14:schemeClr w14:val="bg1"/>
+                </w14:solidFill>
+              </w14:textFill>
             </w:rPr>
             <mc:AlternateContent>
               <mc:Choice Requires="wpg">
                 <w:drawing>
-                  <wp:anchor distT="0" distB="0" distL="114300" distR="114300" simplePos="0" relativeHeight="251659264" behindDoc="0" locked="0" layoutInCell="1" allowOverlap="1" wp14:anchorId="7EED2BF1" wp14:editId="6BBBBBA0">
+                  <wp:anchor distT="0" distB="0" distL="114300" distR="114300" simplePos="0" relativeHeight="251659264" behindDoc="0" locked="0" layoutInCell="1" allowOverlap="1">
                     <wp:simplePos x="0" y="0"/>
                     <wp:positionH relativeFrom="page">
                       <wp:align>center</wp:align>
@@ -101,20 +108,22 @@
                               <w:txbxContent>
                                 <w:p>
                                   <w:pPr>
-                                    <w:pStyle w:val="Sinespaciado"/>
+                                    <w:pStyle w:val="8"/>
                                     <w:rPr>
                                       <w:color w:val="FFFFFF" w:themeColor="background1"/>
                                       <w:sz w:val="28"/>
                                       <w:szCs w:val="28"/>
+                                      <w14:textFill>
+                                        <w14:solidFill>
+                                          <w14:schemeClr w14:val="bg1"/>
+                                        </w14:solidFill>
+                                      </w14:textFill>
                                     </w:rPr>
                                   </w:pPr>
                                 </w:p>
                               </w:txbxContent>
                             </wps:txbx>
                             <wps:bodyPr rot="0" spcFirstLastPara="0" vertOverflow="overflow" horzOverflow="overflow" vert="horz" wrap="square" lIns="457200" tIns="914400" rIns="914400" bIns="2651760" numCol="1" spcCol="0" rtlCol="0" fromWordArt="0" anchor="b" anchorCtr="0" forceAA="0" compatLnSpc="1">
-                              <a:prstTxWarp prst="textNoShape">
-                                <a:avLst/>
-                              </a:prstTxWarp>
                               <a:noAutofit/>
                             </wps:bodyPr>
                           </wps:wsp>
@@ -156,9 +165,6 @@
                               </a:fontRef>
                             </wps:style>
                             <wps:bodyPr rot="0" spcFirstLastPara="0" vertOverflow="overflow" horzOverflow="overflow" vert="horz" wrap="square" lIns="91440" tIns="45720" rIns="91440" bIns="45720" numCol="1" spcCol="0" rtlCol="0" fromWordArt="0" anchor="ctr" anchorCtr="0" forceAA="0" compatLnSpc="1">
-                              <a:prstTxWarp prst="textNoShape">
-                                <a:avLst/>
-                              </a:prstTxWarp>
                               <a:noAutofit/>
                             </wps:bodyPr>
                           </wps:wsp>
@@ -204,6 +210,11 @@
                                       <w:color w:val="FFFFFF" w:themeColor="background1"/>
                                       <w:sz w:val="44"/>
                                       <w:szCs w:val="44"/>
+                                      <w14:textFill>
+                                        <w14:solidFill>
+                                          <w14:schemeClr w14:val="bg1"/>
+                                        </w14:solidFill>
+                                      </w14:textFill>
                                     </w:rPr>
                                   </w:pPr>
                                   <w:r>
@@ -213,6 +224,11 @@
                                       <w:color w:val="FFFFFF" w:themeColor="background1"/>
                                       <w:sz w:val="44"/>
                                       <w:szCs w:val="44"/>
+                                      <w14:textFill>
+                                        <w14:solidFill>
+                                          <w14:schemeClr w14:val="bg1"/>
+                                        </w14:solidFill>
+                                      </w14:textFill>
                                     </w:rPr>
                                     <w:t>ESCUELA POLITÉCNICA NACIONAL</w:t>
                                   </w:r>
@@ -226,17 +242,21 @@
                                       <w:color w:val="FFFFFF" w:themeColor="background1"/>
                                       <w:sz w:val="44"/>
                                       <w:szCs w:val="44"/>
+                                      <w14:textFill>
+                                        <w14:solidFill>
+                                          <w14:schemeClr w14:val="bg1"/>
+                                        </w14:solidFill>
+                                      </w14:textFill>
                                     </w:rPr>
                                   </w:pPr>
                                   <w:r>
                                     <w:rPr>
                                       <w:rFonts w:ascii="Times New Roman" w:hAnsi="Times New Roman" w:cs="Times New Roman"/>
-                                      <w:noProof/>
                                       <w:lang w:eastAsia="es-ES"/>
                                     </w:rPr>
                                     <w:drawing>
-                                      <wp:inline distT="0" distB="0" distL="0" distR="0" wp14:anchorId="74E7F525" wp14:editId="01B49065">
-                                        <wp:extent cx="971550" cy="975451"/>
+                                      <wp:inline distT="0" distB="0" distL="0" distR="0">
+                                        <wp:extent cx="971550" cy="975360"/>
                                         <wp:effectExtent l="0" t="0" r="0" b="0"/>
                                         <wp:docPr id="16" name="Imagen 16" descr="https://lh3.googleusercontent.com/-7BxpnxYTVN4/VIYJ_WuPDdI/AAAAAAAAACc/W_9M9qJriVM/w506-h750/EPN_logo_2011.png"/>
                                         <wp:cNvGraphicFramePr>
@@ -246,13 +266,13 @@
                                           <a:graphicData uri="http://schemas.openxmlformats.org/drawingml/2006/picture">
                                             <pic:pic xmlns:pic="http://schemas.openxmlformats.org/drawingml/2006/picture">
                                               <pic:nvPicPr>
-                                                <pic:cNvPr id="0" name="Picture 11" descr="https://lh3.googleusercontent.com/-7BxpnxYTVN4/VIYJ_WuPDdI/AAAAAAAAACc/W_9M9qJriVM/w506-h750/EPN_logo_2011.png"/>
+                                                <pic:cNvPr id="16" name="Imagen 16" descr="https://lh3.googleusercontent.com/-7BxpnxYTVN4/VIYJ_WuPDdI/AAAAAAAAACc/W_9M9qJriVM/w506-h750/EPN_logo_2011.png"/>
                                                 <pic:cNvPicPr>
                                                   <a:picLocks noChangeAspect="1" noChangeArrowheads="1"/>
                                                 </pic:cNvPicPr>
                                               </pic:nvPicPr>
                                               <pic:blipFill>
-                                                <a:blip r:embed="rId6">
+                                                <a:blip r:embed="rId4">
                                                   <a:extLst>
                                                     <a:ext uri="{28A0092B-C50C-407E-A947-70E740481C1C}">
                                                       <a14:useLocalDpi xmlns:a14="http://schemas.microsoft.com/office/drawing/2010/main" val="0"/>
@@ -264,7 +284,7 @@
                                                   <a:fillRect/>
                                                 </a:stretch>
                                               </pic:blipFill>
-                                              <pic:spPr bwMode="auto">
+                                              <pic:spPr>
                                                 <a:xfrm>
                                                   <a:off x="0" y="0"/>
                                                   <a:ext cx="983987" cy="987938"/>
@@ -292,6 +312,11 @@
                                       <w:color w:val="FFFFFF" w:themeColor="background1"/>
                                       <w:sz w:val="36"/>
                                       <w:szCs w:val="36"/>
+                                      <w14:textFill>
+                                        <w14:solidFill>
+                                          <w14:schemeClr w14:val="bg1"/>
+                                        </w14:solidFill>
+                                      </w14:textFill>
                                     </w:rPr>
                                   </w:pPr>
                                 </w:p>
@@ -304,6 +329,11 @@
                                       <w:color w:val="FFFFFF" w:themeColor="background1"/>
                                       <w:sz w:val="36"/>
                                       <w:szCs w:val="36"/>
+                                      <w14:textFill>
+                                        <w14:solidFill>
+                                          <w14:schemeClr w14:val="bg1"/>
+                                        </w14:solidFill>
+                                      </w14:textFill>
                                     </w:rPr>
                                   </w:pPr>
                                   <w:r>
@@ -313,6 +343,11 @@
                                       <w:color w:val="FFFFFF" w:themeColor="background1"/>
                                       <w:sz w:val="36"/>
                                       <w:szCs w:val="36"/>
+                                      <w14:textFill>
+                                        <w14:solidFill>
+                                          <w14:schemeClr w14:val="bg1"/>
+                                        </w14:solidFill>
+                                      </w14:textFill>
                                     </w:rPr>
                                     <w:t>FACULTAD DE SISTEMAS</w:t>
                                   </w:r>
@@ -325,6 +360,11 @@
                                       <w:color w:val="FFFFFF" w:themeColor="background1"/>
                                       <w:sz w:val="36"/>
                                       <w:szCs w:val="36"/>
+                                      <w14:textFill>
+                                        <w14:solidFill>
+                                          <w14:schemeClr w14:val="bg1"/>
+                                        </w14:solidFill>
+                                      </w14:textFill>
                                     </w:rPr>
                                   </w:pPr>
                                 </w:p>
@@ -337,6 +377,11 @@
                                       <w:color w:val="FFFFFF" w:themeColor="background1"/>
                                       <w:sz w:val="36"/>
                                       <w:szCs w:val="36"/>
+                                      <w14:textFill>
+                                        <w14:solidFill>
+                                          <w14:schemeClr w14:val="bg1"/>
+                                        </w14:solidFill>
+                                      </w14:textFill>
                                     </w:rPr>
                                   </w:pPr>
                                   <w:r>
@@ -346,6 +391,11 @@
                                       <w:color w:val="FFFFFF" w:themeColor="background1"/>
                                       <w:sz w:val="36"/>
                                       <w:szCs w:val="36"/>
+                                      <w14:textFill>
+                                        <w14:solidFill>
+                                          <w14:schemeClr w14:val="bg1"/>
+                                        </w14:solidFill>
+                                      </w14:textFill>
                                     </w:rPr>
                                     <w:t>INGENIERÍA EN SISTEMAS INFORMÁTICOS Y DE COMPUTACIÓN</w:t>
                                   </w:r>
@@ -359,6 +409,11 @@
                                       <w:color w:val="FFFFFF" w:themeColor="background1"/>
                                       <w:sz w:val="36"/>
                                       <w:szCs w:val="36"/>
+                                      <w14:textFill>
+                                        <w14:solidFill>
+                                          <w14:schemeClr w14:val="bg1"/>
+                                        </w14:solidFill>
+                                      </w14:textFill>
                                     </w:rPr>
                                   </w:pPr>
                                 </w:p>
@@ -371,6 +426,11 @@
                                       <w:color w:val="FFFFFF" w:themeColor="background1"/>
                                       <w:sz w:val="36"/>
                                       <w:szCs w:val="36"/>
+                                      <w14:textFill>
+                                        <w14:solidFill>
+                                          <w14:schemeClr w14:val="bg1"/>
+                                        </w14:solidFill>
+                                      </w14:textFill>
                                     </w:rPr>
                                   </w:pPr>
                                 </w:p>
@@ -383,6 +443,11 @@
                                       <w:color w:val="FFFFFF" w:themeColor="background1"/>
                                       <w:sz w:val="36"/>
                                       <w:szCs w:val="36"/>
+                                      <w14:textFill>
+                                        <w14:solidFill>
+                                          <w14:schemeClr w14:val="bg1"/>
+                                        </w14:solidFill>
+                                      </w14:textFill>
                                     </w:rPr>
                                   </w:pPr>
                                   <w:r>
@@ -392,6 +457,11 @@
                                       <w:color w:val="FFFFFF" w:themeColor="background1"/>
                                       <w:sz w:val="36"/>
                                       <w:szCs w:val="36"/>
+                                      <w14:textFill>
+                                        <w14:solidFill>
+                                          <w14:schemeClr w14:val="bg1"/>
+                                        </w14:solidFill>
+                                      </w14:textFill>
                                     </w:rPr>
                                     <w:t>COMPUTACIÓN DISTRIBUIDA</w:t>
                                   </w:r>
@@ -405,6 +475,11 @@
                                       <w:color w:val="FFFFFF" w:themeColor="background1"/>
                                       <w:sz w:val="36"/>
                                       <w:szCs w:val="36"/>
+                                      <w14:textFill>
+                                        <w14:solidFill>
+                                          <w14:schemeClr w14:val="bg1"/>
+                                        </w14:solidFill>
+                                      </w14:textFill>
                                     </w:rPr>
                                   </w:pPr>
                                 </w:p>
@@ -417,6 +492,11 @@
                                       <w:color w:val="FFFFFF" w:themeColor="background1"/>
                                       <w:sz w:val="36"/>
                                       <w:szCs w:val="36"/>
+                                      <w14:textFill>
+                                        <w14:solidFill>
+                                          <w14:schemeClr w14:val="bg1"/>
+                                        </w14:solidFill>
+                                      </w14:textFill>
                                     </w:rPr>
                                   </w:pPr>
                                   <w:r>
@@ -426,6 +506,11 @@
                                       <w:color w:val="FFFFFF" w:themeColor="background1"/>
                                       <w:sz w:val="36"/>
                                       <w:szCs w:val="36"/>
+                                      <w14:textFill>
+                                        <w14:solidFill>
+                                          <w14:schemeClr w14:val="bg1"/>
+                                        </w14:solidFill>
+                                      </w14:textFill>
                                     </w:rPr>
                                     <w:t>APLICACIÓN CONSULTA/PROCESAMIENTO DE DATOS</w:t>
                                   </w:r>
@@ -438,6 +523,11 @@
                                       <w:color w:val="FFFFFF" w:themeColor="background1"/>
                                       <w:sz w:val="36"/>
                                       <w:szCs w:val="36"/>
+                                      <w14:textFill>
+                                        <w14:solidFill>
+                                          <w14:schemeClr w14:val="bg1"/>
+                                        </w14:solidFill>
+                                      </w14:textFill>
                                     </w:rPr>
                                   </w:pPr>
                                 </w:p>
@@ -450,6 +540,11 @@
                                       <w:color w:val="FFFFFF" w:themeColor="background1"/>
                                       <w:sz w:val="36"/>
                                       <w:szCs w:val="36"/>
+                                      <w14:textFill>
+                                        <w14:solidFill>
+                                          <w14:schemeClr w14:val="bg1"/>
+                                        </w14:solidFill>
+                                      </w14:textFill>
                                     </w:rPr>
                                   </w:pPr>
                                   <w:r>
@@ -459,6 +554,11 @@
                                       <w:color w:val="FFFFFF" w:themeColor="background1"/>
                                       <w:sz w:val="36"/>
                                       <w:szCs w:val="36"/>
+                                      <w14:textFill>
+                                        <w14:solidFill>
+                                          <w14:schemeClr w14:val="bg1"/>
+                                        </w14:solidFill>
+                                      </w14:textFill>
                                     </w:rPr>
                                     <w:t>EDGAR YÉPEZ</w:t>
                                   </w:r>
@@ -472,6 +572,11 @@
                                       <w:color w:val="FFFFFF" w:themeColor="background1"/>
                                       <w:sz w:val="36"/>
                                       <w:szCs w:val="36"/>
+                                      <w14:textFill>
+                                        <w14:solidFill>
+                                          <w14:schemeClr w14:val="bg1"/>
+                                        </w14:solidFill>
+                                      </w14:textFill>
                                     </w:rPr>
                                   </w:pPr>
                                   <w:r>
@@ -481,28 +586,13 @@
                                       <w:color w:val="FFFFFF" w:themeColor="background1"/>
                                       <w:sz w:val="36"/>
                                       <w:szCs w:val="36"/>
+                                      <w14:textFill>
+                                        <w14:solidFill>
+                                          <w14:schemeClr w14:val="bg1"/>
+                                        </w14:solidFill>
+                                      </w14:textFill>
                                     </w:rPr>
-                                    <w:t>BYRON</w:t>
-                                  </w:r>
-                                  <w:r>
-                                    <w:rPr>
-                                      <w:rFonts w:ascii="Times New Roman" w:hAnsi="Times New Roman" w:cs="Times New Roman"/>
-                                      <w:b/>
-                                      <w:color w:val="FFFFFF" w:themeColor="background1"/>
-                                      <w:sz w:val="36"/>
-                                      <w:szCs w:val="36"/>
-                                    </w:rPr>
-                                    <w:t xml:space="preserve"> N</w:t>
-                                  </w:r>
-                                  <w:r>
-                                    <w:rPr>
-                                      <w:rFonts w:ascii="Times New Roman" w:hAnsi="Times New Roman" w:cs="Times New Roman"/>
-                                      <w:b/>
-                                      <w:color w:val="FFFFFF" w:themeColor="background1"/>
-                                      <w:sz w:val="36"/>
-                                      <w:szCs w:val="36"/>
-                                    </w:rPr>
-                                    <w:t>ÚÑEZ</w:t>
+                                    <w:t>BYRON NÚÑEZ</w:t>
                                   </w:r>
                                 </w:p>
                                 <w:p>
@@ -514,6 +604,11 @@
                                       <w:color w:val="FFFFFF" w:themeColor="background1"/>
                                       <w:sz w:val="36"/>
                                       <w:szCs w:val="36"/>
+                                      <w14:textFill>
+                                        <w14:solidFill>
+                                          <w14:schemeClr w14:val="bg1"/>
+                                        </w14:solidFill>
+                                      </w14:textFill>
                                     </w:rPr>
                                   </w:pPr>
                                   <w:r>
@@ -523,6 +618,11 @@
                                       <w:color w:val="FFFFFF" w:themeColor="background1"/>
                                       <w:sz w:val="36"/>
                                       <w:szCs w:val="36"/>
+                                      <w14:textFill>
+                                        <w14:solidFill>
+                                          <w14:schemeClr w14:val="bg1"/>
+                                        </w14:solidFill>
+                                      </w14:textFill>
                                     </w:rPr>
                                     <w:t xml:space="preserve">CRISTHIAN MOTOCHE </w:t>
                                   </w:r>
@@ -535,6 +635,11 @@
                                       <w:color w:val="FFFFFF" w:themeColor="background1"/>
                                       <w:sz w:val="36"/>
                                       <w:szCs w:val="36"/>
+                                      <w14:textFill>
+                                        <w14:solidFill>
+                                          <w14:schemeClr w14:val="bg1"/>
+                                        </w14:solidFill>
+                                      </w14:textFill>
                                     </w:rPr>
                                   </w:pPr>
                                 </w:p>
@@ -549,6 +654,11 @@
                                       <w:color w:val="FFFFFF" w:themeColor="background1"/>
                                       <w:sz w:val="36"/>
                                       <w:szCs w:val="36"/>
+                                      <w14:textFill>
+                                        <w14:solidFill>
+                                          <w14:schemeClr w14:val="bg1"/>
+                                        </w14:solidFill>
+                                      </w14:textFill>
                                     </w:rPr>
                                   </w:pPr>
                                 </w:p>
@@ -561,6 +671,11 @@
                                       <w:color w:val="FFFFFF" w:themeColor="background1"/>
                                       <w:sz w:val="36"/>
                                       <w:szCs w:val="36"/>
+                                      <w14:textFill>
+                                        <w14:solidFill>
+                                          <w14:schemeClr w14:val="bg1"/>
+                                        </w14:solidFill>
+                                      </w14:textFill>
                                     </w:rPr>
                                   </w:pPr>
                                   <w:r>
@@ -570,76 +685,33 @@
                                       <w:color w:val="FFFFFF" w:themeColor="background1"/>
                                       <w:sz w:val="36"/>
                                       <w:szCs w:val="36"/>
+                                      <w14:textFill>
+                                        <w14:solidFill>
+                                          <w14:schemeClr w14:val="bg1"/>
+                                        </w14:solidFill>
+                                      </w14:textFill>
                                     </w:rPr>
-                                    <w:t>FECHA</w:t>
-                                  </w:r>
-                                  <w:r>
-                                    <w:rPr>
-                                      <w:rFonts w:ascii="Times New Roman" w:hAnsi="Times New Roman" w:cs="Times New Roman"/>
-                                      <w:b/>
-                                      <w:color w:val="FFFFFF" w:themeColor="background1"/>
-                                      <w:sz w:val="36"/>
-                                      <w:szCs w:val="36"/>
-                                    </w:rPr>
-                                    <w:t xml:space="preserve">: 11 </w:t>
-                                  </w:r>
-                                  <w:r>
-                                    <w:rPr>
-                                      <w:rFonts w:ascii="Times New Roman" w:hAnsi="Times New Roman" w:cs="Times New Roman"/>
-                                      <w:b/>
-                                      <w:color w:val="FFFFFF" w:themeColor="background1"/>
-                                      <w:sz w:val="36"/>
-                                      <w:szCs w:val="36"/>
-                                    </w:rPr>
-                                    <w:t>DE</w:t>
-                                  </w:r>
-                                  <w:r>
-                                    <w:rPr>
-                                      <w:rFonts w:ascii="Times New Roman" w:hAnsi="Times New Roman" w:cs="Times New Roman"/>
-                                      <w:b/>
-                                      <w:color w:val="FFFFFF" w:themeColor="background1"/>
-                                      <w:sz w:val="36"/>
-                                      <w:szCs w:val="36"/>
-                                    </w:rPr>
-                                    <w:t xml:space="preserve"> ENERO </w:t>
-                                  </w:r>
-                                  <w:r>
-                                    <w:rPr>
-                                      <w:rFonts w:ascii="Times New Roman" w:hAnsi="Times New Roman" w:cs="Times New Roman"/>
-                                      <w:b/>
-                                      <w:color w:val="FFFFFF" w:themeColor="background1"/>
-                                      <w:sz w:val="36"/>
-                                      <w:szCs w:val="36"/>
-                                    </w:rPr>
-                                    <w:t>DEL</w:t>
-                                  </w:r>
-                                  <w:r>
-                                    <w:rPr>
-                                      <w:rFonts w:ascii="Times New Roman" w:hAnsi="Times New Roman" w:cs="Times New Roman"/>
-                                      <w:b/>
-                                      <w:color w:val="FFFFFF" w:themeColor="background1"/>
-                                      <w:sz w:val="36"/>
-                                      <w:szCs w:val="36"/>
-                                    </w:rPr>
-                                    <w:t xml:space="preserve"> 2016</w:t>
+                                    <w:t>FECHA: 11 DE ENERO DEL 2016</w:t>
                                   </w:r>
                                 </w:p>
                                 <w:p>
                                   <w:pPr>
-                                    <w:pStyle w:val="Sinespaciado"/>
+                                    <w:pStyle w:val="8"/>
                                     <w:rPr>
                                       <w:color w:val="FFFFFF" w:themeColor="background1"/>
                                       <w:sz w:val="18"/>
                                       <w:szCs w:val="18"/>
+                                      <w14:textFill>
+                                        <w14:solidFill>
+                                          <w14:schemeClr w14:val="bg1"/>
+                                        </w14:solidFill>
+                                      </w14:textFill>
                                     </w:rPr>
                                   </w:pPr>
                                 </w:p>
                               </w:txbxContent>
                             </wps:txbx>
                             <wps:bodyPr rot="0" spcFirstLastPara="0" vertOverflow="overflow" horzOverflow="overflow" vert="horz" wrap="square" lIns="457200" tIns="0" rIns="914400" bIns="0" numCol="1" spcCol="0" rtlCol="0" fromWordArt="0" anchor="b" anchorCtr="0" forceAA="0" compatLnSpc="1">
-                              <a:prstTxWarp prst="textNoShape">
-                                <a:avLst/>
-                              </a:prstTxWarp>
                               <a:noAutofit/>
                             </wps:bodyPr>
                           </wps:wsp>
@@ -657,30 +729,45 @@
               </mc:Choice>
               <mc:Fallback>
                 <w:pict>
-                  <v:group w14:anchorId="10FF47FF" id="Grupo 11" o:spid="_x0000_s1026" style="position:absolute;left:0;text-align:left;margin-left:0;margin-top:0;width:549.75pt;height:10in;z-index:251659264;mso-height-percent:909;mso-position-horizontal:center;mso-position-horizontal-relative:page;mso-position-vertical:center;mso-position-vertical-relative:page;mso-height-percent:909" coordsize="69818,91440" o:gfxdata="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">
-                    <v:rect id="Rectángulo 33" o:spid="_x0000_s1027" style="position:absolute;left:2286;width:66294;height:91440;visibility:visible;mso-wrap-style:square;v-text-anchor:bottom" o:gfxdata="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" fillcolor="black [3213]" stroked="f" strokeweight="1pt">
-                      <v:textbox inset="36pt,1in,1in,208.8pt">
+                  <v:group id="Grupo 11" o:spid="_x0000_s1026" o:spt="203" style="position:absolute;left:0pt;height:720pt;width:549.75pt;mso-position-horizontal:center;mso-position-horizontal-relative:page;mso-position-vertical:center;mso-position-vertical-relative:page;z-index:251659264;mso-width-relative:page;mso-height-relative:page;mso-height-percent:909;" coordsize="6981825,9144000" o:gfxdata="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">
+                    <o:lock v:ext="edit" aspectratio="f"/>
+                    <v:rect id="Rectángulo 33" o:spid="_x0000_s1026" o:spt="1" style="position:absolute;left:228600;top:0;height:9144000;width:6629400;v-text-anchor:bottom;" fillcolor="#313739 [3213]" filled="t" stroked="f" coordsize="21600,21600" o:gfxdata="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">
+                      <v:fill on="t" focussize="0,0"/>
+                      <v:stroke on="f" weight="1pt" miterlimit="8" joinstyle="miter"/>
+                      <v:imagedata o:title=""/>
+                      <o:lock v:ext="edit" aspectratio="f"/>
+                      <v:textbox inset="12.7mm,25.4mm,25.4mm,73.66mm">
                         <w:txbxContent>
                           <w:p>
                             <w:pPr>
-                              <w:pStyle w:val="Sinespaciado"/>
+                              <w:pStyle w:val="8"/>
                               <w:rPr>
                                 <w:color w:val="FFFFFF" w:themeColor="background1"/>
                                 <w:sz w:val="28"/>
                                 <w:szCs w:val="28"/>
+                                <w14:textFill>
+                                  <w14:solidFill>
+                                    <w14:schemeClr w14:val="bg1"/>
+                                  </w14:solidFill>
+                                </w14:textFill>
                               </w:rPr>
                             </w:pPr>
                           </w:p>
                         </w:txbxContent>
                       </v:textbox>
                     </v:rect>
-                    <v:rect id="Rectángulo 34" o:spid="_x0000_s1028" style="position:absolute;width:2286;height:91440;visibility:visible;mso-wrap-style:square;v-text-anchor:middle" o:gfxdata="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" fillcolor="gray [1629]" stroked="f" strokeweight="1pt"/>
-                    <v:shapetype id="_x0000_t202" coordsize="21600,21600" o:spt="202" path="m,l,21600r21600,l21600,xe">
-                      <v:stroke joinstyle="miter"/>
-                      <v:path gradientshapeok="t" o:connecttype="rect"/>
-                    </v:shapetype>
-                    <v:shape id="Cuadro de texto 35" o:spid="_x0000_s1029" type="#_x0000_t202" style="position:absolute;left:3524;top:1867;width:66294;height:83572;visibility:visible;mso-wrap-style:square;v-text-anchor:bottom" o:gfxdata="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" filled="f" stroked="f" strokeweight=".5pt">
-                      <v:textbox inset="36pt,0,1in,0">
+                    <v:rect id="Rectángulo 34" o:spid="_x0000_s1026" o:spt="1" style="position:absolute;left:0;top:0;height:9144000;width:228600;v-text-anchor:middle;" fillcolor="#929EA2 [1629]" filled="t" stroked="f" coordsize="21600,21600" o:gfxdata="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">
+                      <v:fill on="t" focussize="0,0"/>
+                      <v:stroke on="f" weight="1pt" miterlimit="8" joinstyle="miter"/>
+                      <v:imagedata o:title=""/>
+                      <o:lock v:ext="edit" aspectratio="f"/>
+                    </v:rect>
+                    <v:shape id="Cuadro de texto 35" o:spid="_x0000_s1026" o:spt="202" type="#_x0000_t202" style="position:absolute;left:352425;top:186766;height:8357159;width:6629400;v-text-anchor:bottom;" filled="f" stroked="f" coordsize="21600,21600" o:gfxdata="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">
+                      <v:fill on="f" focussize="0,0"/>
+                      <v:stroke on="f" weight="0.5pt"/>
+                      <v:imagedata o:title=""/>
+                      <o:lock v:ext="edit" aspectratio="f"/>
+                      <v:textbox inset="12.7mm,0mm,25.4mm,0mm">
                         <w:txbxContent>
                           <w:p>
                             <w:pPr>
@@ -691,6 +778,11 @@
                                 <w:color w:val="FFFFFF" w:themeColor="background1"/>
                                 <w:sz w:val="44"/>
                                 <w:szCs w:val="44"/>
+                                <w14:textFill>
+                                  <w14:solidFill>
+                                    <w14:schemeClr w14:val="bg1"/>
+                                  </w14:solidFill>
+                                </w14:textFill>
                               </w:rPr>
                             </w:pPr>
                             <w:r>
@@ -700,6 +792,11 @@
                                 <w:color w:val="FFFFFF" w:themeColor="background1"/>
                                 <w:sz w:val="44"/>
                                 <w:szCs w:val="44"/>
+                                <w14:textFill>
+                                  <w14:solidFill>
+                                    <w14:schemeClr w14:val="bg1"/>
+                                  </w14:solidFill>
+                                </w14:textFill>
                               </w:rPr>
                               <w:t>ESCUELA POLITÉCNICA NACIONAL</w:t>
                             </w:r>
@@ -713,17 +810,21 @@
                                 <w:color w:val="FFFFFF" w:themeColor="background1"/>
                                 <w:sz w:val="44"/>
                                 <w:szCs w:val="44"/>
+                                <w14:textFill>
+                                  <w14:solidFill>
+                                    <w14:schemeClr w14:val="bg1"/>
+                                  </w14:solidFill>
+                                </w14:textFill>
                               </w:rPr>
                             </w:pPr>
                             <w:r>
                               <w:rPr>
                                 <w:rFonts w:ascii="Times New Roman" w:hAnsi="Times New Roman" w:cs="Times New Roman"/>
-                                <w:noProof/>
                                 <w:lang w:eastAsia="es-ES"/>
                               </w:rPr>
                               <w:drawing>
-                                <wp:inline distT="0" distB="0" distL="0" distR="0" wp14:anchorId="3140565A" wp14:editId="0C3D8CAC">
-                                  <wp:extent cx="971550" cy="975451"/>
+                                <wp:inline distT="0" distB="0" distL="0" distR="0">
+                                  <wp:extent cx="971550" cy="975360"/>
                                   <wp:effectExtent l="0" t="0" r="0" b="0"/>
                                   <wp:docPr id="16" name="Imagen 16" descr="https://lh3.googleusercontent.com/-7BxpnxYTVN4/VIYJ_WuPDdI/AAAAAAAAACc/W_9M9qJriVM/w506-h750/EPN_logo_2011.png"/>
                                   <wp:cNvGraphicFramePr>
@@ -733,13 +834,13 @@
                                     <a:graphicData uri="http://schemas.openxmlformats.org/drawingml/2006/picture">
                                       <pic:pic xmlns:pic="http://schemas.openxmlformats.org/drawingml/2006/picture">
                                         <pic:nvPicPr>
-                                          <pic:cNvPr id="0" name="Picture 11" descr="https://lh3.googleusercontent.com/-7BxpnxYTVN4/VIYJ_WuPDdI/AAAAAAAAACc/W_9M9qJriVM/w506-h750/EPN_logo_2011.png"/>
+                                          <pic:cNvPr id="16" name="Imagen 16" descr="https://lh3.googleusercontent.com/-7BxpnxYTVN4/VIYJ_WuPDdI/AAAAAAAAACc/W_9M9qJriVM/w506-h750/EPN_logo_2011.png"/>
                                           <pic:cNvPicPr>
                                             <a:picLocks noChangeAspect="1" noChangeArrowheads="1"/>
                                           </pic:cNvPicPr>
                                         </pic:nvPicPr>
                                         <pic:blipFill>
-                                          <a:blip r:embed="rId7">
+                                          <a:blip r:embed="rId4">
                                             <a:extLst>
                                               <a:ext uri="{28A0092B-C50C-407E-A947-70E740481C1C}">
                                                 <a14:useLocalDpi xmlns:a14="http://schemas.microsoft.com/office/drawing/2010/main" val="0"/>
@@ -751,7 +852,7 @@
                                             <a:fillRect/>
                                           </a:stretch>
                                         </pic:blipFill>
-                                        <pic:spPr bwMode="auto">
+                                        <pic:spPr>
                                           <a:xfrm>
                                             <a:off x="0" y="0"/>
                                             <a:ext cx="983987" cy="987938"/>
@@ -779,6 +880,11 @@
                                 <w:color w:val="FFFFFF" w:themeColor="background1"/>
                                 <w:sz w:val="36"/>
                                 <w:szCs w:val="36"/>
+                                <w14:textFill>
+                                  <w14:solidFill>
+                                    <w14:schemeClr w14:val="bg1"/>
+                                  </w14:solidFill>
+                                </w14:textFill>
                               </w:rPr>
                             </w:pPr>
                           </w:p>
@@ -791,6 +897,11 @@
                                 <w:color w:val="FFFFFF" w:themeColor="background1"/>
                                 <w:sz w:val="36"/>
                                 <w:szCs w:val="36"/>
+                                <w14:textFill>
+                                  <w14:solidFill>
+                                    <w14:schemeClr w14:val="bg1"/>
+                                  </w14:solidFill>
+                                </w14:textFill>
                               </w:rPr>
                             </w:pPr>
                             <w:r>
@@ -800,6 +911,11 @@
                                 <w:color w:val="FFFFFF" w:themeColor="background1"/>
                                 <w:sz w:val="36"/>
                                 <w:szCs w:val="36"/>
+                                <w14:textFill>
+                                  <w14:solidFill>
+                                    <w14:schemeClr w14:val="bg1"/>
+                                  </w14:solidFill>
+                                </w14:textFill>
                               </w:rPr>
                               <w:t>FACULTAD DE SISTEMAS</w:t>
                             </w:r>
@@ -812,6 +928,11 @@
                                 <w:color w:val="FFFFFF" w:themeColor="background1"/>
                                 <w:sz w:val="36"/>
                                 <w:szCs w:val="36"/>
+                                <w14:textFill>
+                                  <w14:solidFill>
+                                    <w14:schemeClr w14:val="bg1"/>
+                                  </w14:solidFill>
+                                </w14:textFill>
                               </w:rPr>
                             </w:pPr>
                           </w:p>
@@ -824,6 +945,11 @@
                                 <w:color w:val="FFFFFF" w:themeColor="background1"/>
                                 <w:sz w:val="36"/>
                                 <w:szCs w:val="36"/>
+                                <w14:textFill>
+                                  <w14:solidFill>
+                                    <w14:schemeClr w14:val="bg1"/>
+                                  </w14:solidFill>
+                                </w14:textFill>
                               </w:rPr>
                             </w:pPr>
                             <w:r>
@@ -833,6 +959,11 @@
                                 <w:color w:val="FFFFFF" w:themeColor="background1"/>
                                 <w:sz w:val="36"/>
                                 <w:szCs w:val="36"/>
+                                <w14:textFill>
+                                  <w14:solidFill>
+                                    <w14:schemeClr w14:val="bg1"/>
+                                  </w14:solidFill>
+                                </w14:textFill>
                               </w:rPr>
                               <w:t>INGENIERÍA EN SISTEMAS INFORMÁTICOS Y DE COMPUTACIÓN</w:t>
                             </w:r>
@@ -846,6 +977,11 @@
                                 <w:color w:val="FFFFFF" w:themeColor="background1"/>
                                 <w:sz w:val="36"/>
                                 <w:szCs w:val="36"/>
+                                <w14:textFill>
+                                  <w14:solidFill>
+                                    <w14:schemeClr w14:val="bg1"/>
+                                  </w14:solidFill>
+                                </w14:textFill>
                               </w:rPr>
                             </w:pPr>
                           </w:p>
@@ -858,6 +994,11 @@
                                 <w:color w:val="FFFFFF" w:themeColor="background1"/>
                                 <w:sz w:val="36"/>
                                 <w:szCs w:val="36"/>
+                                <w14:textFill>
+                                  <w14:solidFill>
+                                    <w14:schemeClr w14:val="bg1"/>
+                                  </w14:solidFill>
+                                </w14:textFill>
                               </w:rPr>
                             </w:pPr>
                           </w:p>
@@ -870,6 +1011,11 @@
                                 <w:color w:val="FFFFFF" w:themeColor="background1"/>
                                 <w:sz w:val="36"/>
                                 <w:szCs w:val="36"/>
+                                <w14:textFill>
+                                  <w14:solidFill>
+                                    <w14:schemeClr w14:val="bg1"/>
+                                  </w14:solidFill>
+                                </w14:textFill>
                               </w:rPr>
                             </w:pPr>
                             <w:r>
@@ -879,6 +1025,11 @@
                                 <w:color w:val="FFFFFF" w:themeColor="background1"/>
                                 <w:sz w:val="36"/>
                                 <w:szCs w:val="36"/>
+                                <w14:textFill>
+                                  <w14:solidFill>
+                                    <w14:schemeClr w14:val="bg1"/>
+                                  </w14:solidFill>
+                                </w14:textFill>
                               </w:rPr>
                               <w:t>COMPUTACIÓN DISTRIBUIDA</w:t>
                             </w:r>
@@ -892,6 +1043,11 @@
                                 <w:color w:val="FFFFFF" w:themeColor="background1"/>
                                 <w:sz w:val="36"/>
                                 <w:szCs w:val="36"/>
+                                <w14:textFill>
+                                  <w14:solidFill>
+                                    <w14:schemeClr w14:val="bg1"/>
+                                  </w14:solidFill>
+                                </w14:textFill>
                               </w:rPr>
                             </w:pPr>
                           </w:p>
@@ -904,6 +1060,11 @@
                                 <w:color w:val="FFFFFF" w:themeColor="background1"/>
                                 <w:sz w:val="36"/>
                                 <w:szCs w:val="36"/>
+                                <w14:textFill>
+                                  <w14:solidFill>
+                                    <w14:schemeClr w14:val="bg1"/>
+                                  </w14:solidFill>
+                                </w14:textFill>
                               </w:rPr>
                             </w:pPr>
                             <w:r>
@@ -913,6 +1074,11 @@
                                 <w:color w:val="FFFFFF" w:themeColor="background1"/>
                                 <w:sz w:val="36"/>
                                 <w:szCs w:val="36"/>
+                                <w14:textFill>
+                                  <w14:solidFill>
+                                    <w14:schemeClr w14:val="bg1"/>
+                                  </w14:solidFill>
+                                </w14:textFill>
                               </w:rPr>
                               <w:t>APLICACIÓN CONSULTA/PROCESAMIENTO DE DATOS</w:t>
                             </w:r>
@@ -925,6 +1091,11 @@
                                 <w:color w:val="FFFFFF" w:themeColor="background1"/>
                                 <w:sz w:val="36"/>
                                 <w:szCs w:val="36"/>
+                                <w14:textFill>
+                                  <w14:solidFill>
+                                    <w14:schemeClr w14:val="bg1"/>
+                                  </w14:solidFill>
+                                </w14:textFill>
                               </w:rPr>
                             </w:pPr>
                           </w:p>
@@ -937,6 +1108,11 @@
                                 <w:color w:val="FFFFFF" w:themeColor="background1"/>
                                 <w:sz w:val="36"/>
                                 <w:szCs w:val="36"/>
+                                <w14:textFill>
+                                  <w14:solidFill>
+                                    <w14:schemeClr w14:val="bg1"/>
+                                  </w14:solidFill>
+                                </w14:textFill>
                               </w:rPr>
                             </w:pPr>
                             <w:r>
@@ -946,6 +1122,11 @@
                                 <w:color w:val="FFFFFF" w:themeColor="background1"/>
                                 <w:sz w:val="36"/>
                                 <w:szCs w:val="36"/>
+                                <w14:textFill>
+                                  <w14:solidFill>
+                                    <w14:schemeClr w14:val="bg1"/>
+                                  </w14:solidFill>
+                                </w14:textFill>
                               </w:rPr>
                               <w:t>EDGAR YÉPEZ</w:t>
                             </w:r>
@@ -959,6 +1140,11 @@
                                 <w:color w:val="FFFFFF" w:themeColor="background1"/>
                                 <w:sz w:val="36"/>
                                 <w:szCs w:val="36"/>
+                                <w14:textFill>
+                                  <w14:solidFill>
+                                    <w14:schemeClr w14:val="bg1"/>
+                                  </w14:solidFill>
+                                </w14:textFill>
                               </w:rPr>
                             </w:pPr>
                             <w:r>
@@ -968,28 +1154,13 @@
                                 <w:color w:val="FFFFFF" w:themeColor="background1"/>
                                 <w:sz w:val="36"/>
                                 <w:szCs w:val="36"/>
+                                <w14:textFill>
+                                  <w14:solidFill>
+                                    <w14:schemeClr w14:val="bg1"/>
+                                  </w14:solidFill>
+                                </w14:textFill>
                               </w:rPr>
-                              <w:t>BYRON</w:t>
-                            </w:r>
-                            <w:r>
-                              <w:rPr>
-                                <w:rFonts w:ascii="Times New Roman" w:hAnsi="Times New Roman" w:cs="Times New Roman"/>
-                                <w:b/>
-                                <w:color w:val="FFFFFF" w:themeColor="background1"/>
-                                <w:sz w:val="36"/>
-                                <w:szCs w:val="36"/>
-                              </w:rPr>
-                              <w:t xml:space="preserve"> N</w:t>
-                            </w:r>
-                            <w:r>
-                              <w:rPr>
-                                <w:rFonts w:ascii="Times New Roman" w:hAnsi="Times New Roman" w:cs="Times New Roman"/>
-                                <w:b/>
-                                <w:color w:val="FFFFFF" w:themeColor="background1"/>
-                                <w:sz w:val="36"/>
-                                <w:szCs w:val="36"/>
-                              </w:rPr>
-                              <w:t>ÚÑEZ</w:t>
+                              <w:t>BYRON NÚÑEZ</w:t>
                             </w:r>
                           </w:p>
                           <w:p>
@@ -1001,6 +1172,11 @@
                                 <w:color w:val="FFFFFF" w:themeColor="background1"/>
                                 <w:sz w:val="36"/>
                                 <w:szCs w:val="36"/>
+                                <w14:textFill>
+                                  <w14:solidFill>
+                                    <w14:schemeClr w14:val="bg1"/>
+                                  </w14:solidFill>
+                                </w14:textFill>
                               </w:rPr>
                             </w:pPr>
                             <w:r>
@@ -1010,6 +1186,11 @@
                                 <w:color w:val="FFFFFF" w:themeColor="background1"/>
                                 <w:sz w:val="36"/>
                                 <w:szCs w:val="36"/>
+                                <w14:textFill>
+                                  <w14:solidFill>
+                                    <w14:schemeClr w14:val="bg1"/>
+                                  </w14:solidFill>
+                                </w14:textFill>
                               </w:rPr>
                               <w:t xml:space="preserve">CRISTHIAN MOTOCHE </w:t>
                             </w:r>
@@ -1022,6 +1203,11 @@
                                 <w:color w:val="FFFFFF" w:themeColor="background1"/>
                                 <w:sz w:val="36"/>
                                 <w:szCs w:val="36"/>
+                                <w14:textFill>
+                                  <w14:solidFill>
+                                    <w14:schemeClr w14:val="bg1"/>
+                                  </w14:solidFill>
+                                </w14:textFill>
                               </w:rPr>
                             </w:pPr>
                           </w:p>
@@ -1036,6 +1222,11 @@
                                 <w:color w:val="FFFFFF" w:themeColor="background1"/>
                                 <w:sz w:val="36"/>
                                 <w:szCs w:val="36"/>
+                                <w14:textFill>
+                                  <w14:solidFill>
+                                    <w14:schemeClr w14:val="bg1"/>
+                                  </w14:solidFill>
+                                </w14:textFill>
                               </w:rPr>
                             </w:pPr>
                           </w:p>
@@ -1048,6 +1239,11 @@
                                 <w:color w:val="FFFFFF" w:themeColor="background1"/>
                                 <w:sz w:val="36"/>
                                 <w:szCs w:val="36"/>
+                                <w14:textFill>
+                                  <w14:solidFill>
+                                    <w14:schemeClr w14:val="bg1"/>
+                                  </w14:solidFill>
+                                </w14:textFill>
                               </w:rPr>
                             </w:pPr>
                             <w:r>
@@ -1057,74 +1253,33 @@
                                 <w:color w:val="FFFFFF" w:themeColor="background1"/>
                                 <w:sz w:val="36"/>
                                 <w:szCs w:val="36"/>
+                                <w14:textFill>
+                                  <w14:solidFill>
+                                    <w14:schemeClr w14:val="bg1"/>
+                                  </w14:solidFill>
+                                </w14:textFill>
                               </w:rPr>
-                              <w:t>FECHA</w:t>
-                            </w:r>
-                            <w:r>
-                              <w:rPr>
-                                <w:rFonts w:ascii="Times New Roman" w:hAnsi="Times New Roman" w:cs="Times New Roman"/>
-                                <w:b/>
-                                <w:color w:val="FFFFFF" w:themeColor="background1"/>
-                                <w:sz w:val="36"/>
-                                <w:szCs w:val="36"/>
-                              </w:rPr>
-                              <w:t xml:space="preserve">: 11 </w:t>
-                            </w:r>
-                            <w:r>
-                              <w:rPr>
-                                <w:rFonts w:ascii="Times New Roman" w:hAnsi="Times New Roman" w:cs="Times New Roman"/>
-                                <w:b/>
-                                <w:color w:val="FFFFFF" w:themeColor="background1"/>
-                                <w:sz w:val="36"/>
-                                <w:szCs w:val="36"/>
-                              </w:rPr>
-                              <w:t>DE</w:t>
-                            </w:r>
-                            <w:r>
-                              <w:rPr>
-                                <w:rFonts w:ascii="Times New Roman" w:hAnsi="Times New Roman" w:cs="Times New Roman"/>
-                                <w:b/>
-                                <w:color w:val="FFFFFF" w:themeColor="background1"/>
-                                <w:sz w:val="36"/>
-                                <w:szCs w:val="36"/>
-                              </w:rPr>
-                              <w:t xml:space="preserve"> ENERO </w:t>
-                            </w:r>
-                            <w:r>
-                              <w:rPr>
-                                <w:rFonts w:ascii="Times New Roman" w:hAnsi="Times New Roman" w:cs="Times New Roman"/>
-                                <w:b/>
-                                <w:color w:val="FFFFFF" w:themeColor="background1"/>
-                                <w:sz w:val="36"/>
-                                <w:szCs w:val="36"/>
-                              </w:rPr>
-                              <w:t>DEL</w:t>
-                            </w:r>
-                            <w:r>
-                              <w:rPr>
-                                <w:rFonts w:ascii="Times New Roman" w:hAnsi="Times New Roman" w:cs="Times New Roman"/>
-                                <w:b/>
-                                <w:color w:val="FFFFFF" w:themeColor="background1"/>
-                                <w:sz w:val="36"/>
-                                <w:szCs w:val="36"/>
-                              </w:rPr>
-                              <w:t xml:space="preserve"> 2016</w:t>
+                              <w:t>FECHA: 11 DE ENERO DEL 2016</w:t>
                             </w:r>
                           </w:p>
                           <w:p>
                             <w:pPr>
-                              <w:pStyle w:val="Sinespaciado"/>
+                              <w:pStyle w:val="8"/>
                               <w:rPr>
                                 <w:color w:val="FFFFFF" w:themeColor="background1"/>
                                 <w:sz w:val="18"/>
                                 <w:szCs w:val="18"/>
+                                <w14:textFill>
+                                  <w14:solidFill>
+                                    <w14:schemeClr w14:val="bg1"/>
+                                  </w14:solidFill>
+                                </w14:textFill>
                               </w:rPr>
                             </w:pPr>
                           </w:p>
                         </w:txbxContent>
                       </v:textbox>
                     </v:shape>
-                    <w10:wrap anchorx="page" anchory="page"/>
                   </v:group>
                 </w:pict>
               </mc:Fallback>
@@ -1140,29 +1295,34 @@
         <w:sdt>
           <w:sdtPr>
             <w:rPr>
-              <w:rFonts w:ascii="Times New Roman" w:eastAsiaTheme="minorHAnsi" w:hAnsi="Times New Roman" w:cs="Times New Roman"/>
+              <w:rFonts w:ascii="Times New Roman" w:hAnsi="Times New Roman" w:cs="Times New Roman" w:eastAsiaTheme="minorHAnsi"/>
               <w:color w:val="auto"/>
               <w:sz w:val="22"/>
               <w:szCs w:val="22"/>
               <w:lang w:eastAsia="en-US"/>
             </w:rPr>
             <w:id w:val="109788861"/>
-            <w:docPartObj>
-              <w:docPartGallery w:val="Table of Contents"/>
-              <w:docPartUnique/>
-            </w:docPartObj>
           </w:sdtPr>
           <w:sdtEndPr>
             <w:rPr>
+              <w:rFonts w:ascii="Times New Roman" w:hAnsi="Times New Roman" w:cs="Times New Roman" w:eastAsiaTheme="minorHAnsi"/>
               <w:b/>
               <w:bCs/>
               <w:color w:val="4472C4" w:themeColor="accent5"/>
+              <w:sz w:val="22"/>
+              <w:szCs w:val="22"/>
+              <w:lang w:eastAsia="en-US"/>
+              <w14:textFill>
+                <w14:solidFill>
+                  <w14:schemeClr w14:val="accent5"/>
+                </w14:solidFill>
+              </w14:textFill>
             </w:rPr>
           </w:sdtEndPr>
           <w:sdtContent>
             <w:p>
               <w:pPr>
-                <w:pStyle w:val="TtulodeTDC"/>
+                <w:pStyle w:val="13"/>
                 <w:rPr>
                   <w:rFonts w:ascii="Times New Roman" w:hAnsi="Times New Roman" w:cs="Times New Roman"/>
                 </w:rPr>
@@ -1176,26 +1336,35 @@
             </w:p>
             <w:p>
               <w:pPr>
-                <w:pStyle w:val="TDC2"/>
+                <w:pStyle w:val="4"/>
                 <w:numPr>
                   <w:ilvl w:val="0"/>
-                  <w:numId w:val="5"/>
+                  <w:numId w:val="1"/>
                 </w:numPr>
                 <w:tabs>
                   <w:tab w:val="left" w:pos="660"/>
                   <w:tab w:val="right" w:leader="dot" w:pos="8494"/>
                 </w:tabs>
                 <w:rPr>
-                  <w:rFonts w:ascii="Times New Roman" w:eastAsiaTheme="minorEastAsia" w:hAnsi="Times New Roman" w:cs="Times New Roman"/>
-                  <w:noProof/>
+                  <w:rFonts w:ascii="Times New Roman" w:hAnsi="Times New Roman" w:cs="Times New Roman" w:eastAsiaTheme="minorEastAsia"/>
                   <w:color w:val="4472C4" w:themeColor="accent5"/>
                   <w:lang w:eastAsia="es-ES"/>
+                  <w14:textFill>
+                    <w14:solidFill>
+                      <w14:schemeClr w14:val="accent5"/>
+                    </w14:solidFill>
+                  </w14:textFill>
                 </w:rPr>
               </w:pPr>
               <w:r>
                 <w:rPr>
                   <w:rFonts w:ascii="Times New Roman" w:hAnsi="Times New Roman" w:cs="Times New Roman"/>
                   <w:color w:val="4472C4" w:themeColor="accent5"/>
+                  <w14:textFill>
+                    <w14:solidFill>
+                      <w14:schemeClr w14:val="accent5"/>
+                    </w14:solidFill>
+                  </w14:textFill>
                 </w:rPr>
                 <w:fldChar w:fldCharType="begin"/>
               </w:r>
@@ -1203,6 +1372,11 @@
                 <w:rPr>
                   <w:rFonts w:ascii="Times New Roman" w:hAnsi="Times New Roman" w:cs="Times New Roman"/>
                   <w:color w:val="4472C4" w:themeColor="accent5"/>
+                  <w14:textFill>
+                    <w14:solidFill>
+                      <w14:schemeClr w14:val="accent5"/>
+                    </w14:solidFill>
+                  </w14:textFill>
                 </w:rPr>
                 <w:instrText xml:space="preserve"> TOC \o "1-3" \h \z \u </w:instrText>
               </w:r>
@@ -1210,273 +1384,390 @@
                 <w:rPr>
                   <w:rFonts w:ascii="Times New Roman" w:hAnsi="Times New Roman" w:cs="Times New Roman"/>
                   <w:color w:val="4472C4" w:themeColor="accent5"/>
+                  <w14:textFill>
+                    <w14:solidFill>
+                      <w14:schemeClr w14:val="accent5"/>
+                    </w14:solidFill>
+                  </w14:textFill>
                 </w:rPr>
                 <w:fldChar w:fldCharType="separate"/>
               </w:r>
-              <w:hyperlink w:anchor="_Toc440275930" w:history="1">
-                <w:r>
-                  <w:rPr>
-                    <w:rStyle w:val="Hipervnculo"/>
-                    <w:rFonts w:ascii="Times New Roman" w:hAnsi="Times New Roman" w:cs="Times New Roman"/>
-                    <w:b/>
-                    <w:noProof/>
-                    <w:color w:val="4472C4" w:themeColor="accent5"/>
-                  </w:rPr>
-                  <w:t>Diagrama de Bloques</w:t>
-                </w:r>
-                <w:r>
-                  <w:rPr>
-                    <w:rFonts w:ascii="Times New Roman" w:hAnsi="Times New Roman" w:cs="Times New Roman"/>
-                    <w:noProof/>
-                    <w:webHidden/>
-                    <w:color w:val="4472C4" w:themeColor="accent5"/>
-                  </w:rPr>
-                  <w:tab/>
-                </w:r>
-                <w:r>
-                  <w:rPr>
-                    <w:rFonts w:ascii="Times New Roman" w:hAnsi="Times New Roman" w:cs="Times New Roman"/>
-                    <w:noProof/>
-                    <w:webHidden/>
-                    <w:color w:val="4472C4" w:themeColor="accent5"/>
-                  </w:rPr>
-                  <w:fldChar w:fldCharType="begin"/>
-                </w:r>
-                <w:r>
-                  <w:rPr>
-                    <w:rFonts w:ascii="Times New Roman" w:hAnsi="Times New Roman" w:cs="Times New Roman"/>
-                    <w:noProof/>
-                    <w:webHidden/>
-                    <w:color w:val="4472C4" w:themeColor="accent5"/>
-                  </w:rPr>
-                  <w:instrText xml:space="preserve"> PAGEREF _Toc440275930 \h </w:instrText>
-                </w:r>
-                <w:r>
-                  <w:rPr>
-                    <w:rFonts w:ascii="Times New Roman" w:hAnsi="Times New Roman" w:cs="Times New Roman"/>
-                    <w:noProof/>
-                    <w:webHidden/>
-                    <w:color w:val="4472C4" w:themeColor="accent5"/>
-                  </w:rPr>
-                </w:r>
-                <w:r>
-                  <w:rPr>
-                    <w:rFonts w:ascii="Times New Roman" w:hAnsi="Times New Roman" w:cs="Times New Roman"/>
-                    <w:noProof/>
-                    <w:webHidden/>
-                    <w:color w:val="4472C4" w:themeColor="accent5"/>
-                  </w:rPr>
-                  <w:fldChar w:fldCharType="separate"/>
-                </w:r>
-                <w:r>
-                  <w:rPr>
-                    <w:rFonts w:ascii="Times New Roman" w:hAnsi="Times New Roman" w:cs="Times New Roman"/>
-                    <w:noProof/>
-                    <w:webHidden/>
-                    <w:color w:val="4472C4" w:themeColor="accent5"/>
-                  </w:rPr>
-                  <w:t>2</w:t>
-                </w:r>
-                <w:r>
-                  <w:rPr>
-                    <w:rFonts w:ascii="Times New Roman" w:hAnsi="Times New Roman" w:cs="Times New Roman"/>
-                    <w:noProof/>
-                    <w:webHidden/>
-                    <w:color w:val="4472C4" w:themeColor="accent5"/>
-                  </w:rPr>
-                  <w:fldChar w:fldCharType="end"/>
-                </w:r>
-              </w:hyperlink>
+              <w:r>
+                <w:fldChar w:fldCharType="begin"/>
+              </w:r>
+              <w:r>
+                <w:instrText xml:space="preserve"> HYPERLINK \l "_Toc440275930" </w:instrText>
+              </w:r>
+              <w:r>
+                <w:fldChar w:fldCharType="separate"/>
+              </w:r>
+              <w:r>
+                <w:rPr>
+                  <w:rStyle w:val="6"/>
+                  <w:rFonts w:ascii="Times New Roman" w:hAnsi="Times New Roman" w:cs="Times New Roman"/>
+                  <w:b/>
+                  <w:color w:val="4472C4" w:themeColor="accent5"/>
+                  <w14:textFill>
+                    <w14:solidFill>
+                      <w14:schemeClr w14:val="accent5"/>
+                    </w14:solidFill>
+                  </w14:textFill>
+                </w:rPr>
+                <w:t>Diagrama de Bloques</w:t>
+              </w:r>
+              <w:r>
+                <w:rPr>
+                  <w:rFonts w:ascii="Times New Roman" w:hAnsi="Times New Roman" w:cs="Times New Roman"/>
+                  <w:color w:val="4472C4" w:themeColor="accent5"/>
+                  <w14:textFill>
+                    <w14:solidFill>
+                      <w14:schemeClr w14:val="accent5"/>
+                    </w14:solidFill>
+                  </w14:textFill>
+                </w:rPr>
+                <w:tab/>
+              </w:r>
+              <w:r>
+                <w:rPr>
+                  <w:rFonts w:ascii="Times New Roman" w:hAnsi="Times New Roman" w:cs="Times New Roman"/>
+                  <w:color w:val="4472C4" w:themeColor="accent5"/>
+                  <w14:textFill>
+                    <w14:solidFill>
+                      <w14:schemeClr w14:val="accent5"/>
+                    </w14:solidFill>
+                  </w14:textFill>
+                </w:rPr>
+                <w:fldChar w:fldCharType="begin"/>
+              </w:r>
+              <w:r>
+                <w:rPr>
+                  <w:rFonts w:ascii="Times New Roman" w:hAnsi="Times New Roman" w:cs="Times New Roman"/>
+                  <w:color w:val="4472C4" w:themeColor="accent5"/>
+                  <w14:textFill>
+                    <w14:solidFill>
+                      <w14:schemeClr w14:val="accent5"/>
+                    </w14:solidFill>
+                  </w14:textFill>
+                </w:rPr>
+                <w:instrText xml:space="preserve"> PAGEREF _Toc440275930 \h </w:instrText>
+              </w:r>
+              <w:r>
+                <w:rPr>
+                  <w:rFonts w:ascii="Times New Roman" w:hAnsi="Times New Roman" w:cs="Times New Roman"/>
+                  <w:color w:val="4472C4" w:themeColor="accent5"/>
+                  <w14:textFill>
+                    <w14:solidFill>
+                      <w14:schemeClr w14:val="accent5"/>
+                    </w14:solidFill>
+                  </w14:textFill>
+                </w:rPr>
+                <w:fldChar w:fldCharType="separate"/>
+              </w:r>
+              <w:r>
+                <w:rPr>
+                  <w:rFonts w:ascii="Times New Roman" w:hAnsi="Times New Roman" w:cs="Times New Roman"/>
+                  <w:color w:val="4472C4" w:themeColor="accent5"/>
+                  <w14:textFill>
+                    <w14:solidFill>
+                      <w14:schemeClr w14:val="accent5"/>
+                    </w14:solidFill>
+                  </w14:textFill>
+                </w:rPr>
+                <w:t>2</w:t>
+              </w:r>
+              <w:r>
+                <w:rPr>
+                  <w:rFonts w:ascii="Times New Roman" w:hAnsi="Times New Roman" w:cs="Times New Roman"/>
+                  <w:color w:val="4472C4" w:themeColor="accent5"/>
+                  <w14:textFill>
+                    <w14:solidFill>
+                      <w14:schemeClr w14:val="accent5"/>
+                    </w14:solidFill>
+                  </w14:textFill>
+                </w:rPr>
+                <w:fldChar w:fldCharType="end"/>
+              </w:r>
+              <w:r>
+                <w:rPr>
+                  <w:rFonts w:ascii="Times New Roman" w:hAnsi="Times New Roman" w:cs="Times New Roman"/>
+                  <w:color w:val="4472C4" w:themeColor="accent5"/>
+                  <w14:textFill>
+                    <w14:solidFill>
+                      <w14:schemeClr w14:val="accent5"/>
+                    </w14:solidFill>
+                  </w14:textFill>
+                </w:rPr>
+                <w:fldChar w:fldCharType="end"/>
+              </w:r>
             </w:p>
             <w:p>
               <w:pPr>
-                <w:pStyle w:val="TDC2"/>
+                <w:pStyle w:val="4"/>
                 <w:numPr>
                   <w:ilvl w:val="0"/>
-                  <w:numId w:val="5"/>
+                  <w:numId w:val="1"/>
                 </w:numPr>
                 <w:tabs>
                   <w:tab w:val="right" w:leader="dot" w:pos="8494"/>
                 </w:tabs>
                 <w:rPr>
-                  <w:rFonts w:ascii="Times New Roman" w:eastAsiaTheme="minorEastAsia" w:hAnsi="Times New Roman" w:cs="Times New Roman"/>
-                  <w:noProof/>
+                  <w:rFonts w:ascii="Times New Roman" w:hAnsi="Times New Roman" w:cs="Times New Roman" w:eastAsiaTheme="minorEastAsia"/>
                   <w:color w:val="4472C4" w:themeColor="accent5"/>
                   <w:lang w:eastAsia="es-ES"/>
+                  <w14:textFill>
+                    <w14:solidFill>
+                      <w14:schemeClr w14:val="accent5"/>
+                    </w14:solidFill>
+                  </w14:textFill>
                 </w:rPr>
               </w:pPr>
-              <w:hyperlink w:anchor="_Toc440275932" w:history="1">
-                <w:r>
-                  <w:rPr>
-                    <w:rStyle w:val="Hipervnculo"/>
-                    <w:rFonts w:ascii="Times New Roman" w:hAnsi="Times New Roman" w:cs="Times New Roman"/>
-                    <w:b/>
-                    <w:noProof/>
-                    <w:color w:val="4472C4" w:themeColor="accent5"/>
-                  </w:rPr>
-                  <w:t>Diagrama de Flujo</w:t>
-                </w:r>
-                <w:r>
-                  <w:rPr>
-                    <w:rFonts w:ascii="Times New Roman" w:hAnsi="Times New Roman" w:cs="Times New Roman"/>
-                    <w:noProof/>
-                    <w:webHidden/>
-                    <w:color w:val="4472C4" w:themeColor="accent5"/>
-                  </w:rPr>
-                  <w:tab/>
-                </w:r>
-                <w:r>
-                  <w:rPr>
-                    <w:rFonts w:ascii="Times New Roman" w:hAnsi="Times New Roman" w:cs="Times New Roman"/>
-                    <w:noProof/>
-                    <w:webHidden/>
-                    <w:color w:val="4472C4" w:themeColor="accent5"/>
-                  </w:rPr>
-                  <w:fldChar w:fldCharType="begin"/>
-                </w:r>
-                <w:r>
-                  <w:rPr>
-                    <w:rFonts w:ascii="Times New Roman" w:hAnsi="Times New Roman" w:cs="Times New Roman"/>
-                    <w:noProof/>
-                    <w:webHidden/>
-                    <w:color w:val="4472C4" w:themeColor="accent5"/>
-                  </w:rPr>
-                  <w:instrText xml:space="preserve"> PAGEREF _Toc440275932 \h </w:instrText>
-                </w:r>
-                <w:r>
-                  <w:rPr>
-                    <w:rFonts w:ascii="Times New Roman" w:hAnsi="Times New Roman" w:cs="Times New Roman"/>
-                    <w:noProof/>
-                    <w:webHidden/>
-                    <w:color w:val="4472C4" w:themeColor="accent5"/>
-                  </w:rPr>
-                </w:r>
-                <w:r>
-                  <w:rPr>
-                    <w:rFonts w:ascii="Times New Roman" w:hAnsi="Times New Roman" w:cs="Times New Roman"/>
-                    <w:noProof/>
-                    <w:webHidden/>
-                    <w:color w:val="4472C4" w:themeColor="accent5"/>
-                  </w:rPr>
-                  <w:fldChar w:fldCharType="separate"/>
-                </w:r>
-                <w:r>
-                  <w:rPr>
-                    <w:rFonts w:ascii="Times New Roman" w:hAnsi="Times New Roman" w:cs="Times New Roman"/>
-                    <w:noProof/>
-                    <w:webHidden/>
-                    <w:color w:val="4472C4" w:themeColor="accent5"/>
-                  </w:rPr>
-                  <w:t>2</w:t>
-                </w:r>
-                <w:r>
-                  <w:rPr>
-                    <w:rFonts w:ascii="Times New Roman" w:hAnsi="Times New Roman" w:cs="Times New Roman"/>
-                    <w:noProof/>
-                    <w:webHidden/>
-                    <w:color w:val="4472C4" w:themeColor="accent5"/>
-                  </w:rPr>
-                  <w:fldChar w:fldCharType="end"/>
-                </w:r>
-              </w:hyperlink>
+              <w:r>
+                <w:fldChar w:fldCharType="begin"/>
+              </w:r>
+              <w:r>
+                <w:instrText xml:space="preserve"> HYPERLINK \l "_Toc440275932" </w:instrText>
+              </w:r>
+              <w:r>
+                <w:fldChar w:fldCharType="separate"/>
+              </w:r>
+              <w:r>
+                <w:rPr>
+                  <w:rStyle w:val="6"/>
+                  <w:rFonts w:ascii="Times New Roman" w:hAnsi="Times New Roman" w:cs="Times New Roman"/>
+                  <w:b/>
+                  <w:color w:val="4472C4" w:themeColor="accent5"/>
+                  <w14:textFill>
+                    <w14:solidFill>
+                      <w14:schemeClr w14:val="accent5"/>
+                    </w14:solidFill>
+                  </w14:textFill>
+                </w:rPr>
+                <w:t>Diagrama de Flujo</w:t>
+              </w:r>
+              <w:r>
+                <w:rPr>
+                  <w:rFonts w:ascii="Times New Roman" w:hAnsi="Times New Roman" w:cs="Times New Roman"/>
+                  <w:color w:val="4472C4" w:themeColor="accent5"/>
+                  <w14:textFill>
+                    <w14:solidFill>
+                      <w14:schemeClr w14:val="accent5"/>
+                    </w14:solidFill>
+                  </w14:textFill>
+                </w:rPr>
+                <w:tab/>
+              </w:r>
+              <w:r>
+                <w:rPr>
+                  <w:rFonts w:ascii="Times New Roman" w:hAnsi="Times New Roman" w:cs="Times New Roman"/>
+                  <w:color w:val="4472C4" w:themeColor="accent5"/>
+                  <w14:textFill>
+                    <w14:solidFill>
+                      <w14:schemeClr w14:val="accent5"/>
+                    </w14:solidFill>
+                  </w14:textFill>
+                </w:rPr>
+                <w:fldChar w:fldCharType="begin"/>
+              </w:r>
+              <w:r>
+                <w:rPr>
+                  <w:rFonts w:ascii="Times New Roman" w:hAnsi="Times New Roman" w:cs="Times New Roman"/>
+                  <w:color w:val="4472C4" w:themeColor="accent5"/>
+                  <w14:textFill>
+                    <w14:solidFill>
+                      <w14:schemeClr w14:val="accent5"/>
+                    </w14:solidFill>
+                  </w14:textFill>
+                </w:rPr>
+                <w:instrText xml:space="preserve"> PAGEREF _Toc440275932 \h </w:instrText>
+              </w:r>
+              <w:r>
+                <w:rPr>
+                  <w:rFonts w:ascii="Times New Roman" w:hAnsi="Times New Roman" w:cs="Times New Roman"/>
+                  <w:color w:val="4472C4" w:themeColor="accent5"/>
+                  <w14:textFill>
+                    <w14:solidFill>
+                      <w14:schemeClr w14:val="accent5"/>
+                    </w14:solidFill>
+                  </w14:textFill>
+                </w:rPr>
+                <w:fldChar w:fldCharType="separate"/>
+              </w:r>
+              <w:r>
+                <w:rPr>
+                  <w:rFonts w:ascii="Times New Roman" w:hAnsi="Times New Roman" w:cs="Times New Roman"/>
+                  <w:color w:val="4472C4" w:themeColor="accent5"/>
+                  <w14:textFill>
+                    <w14:solidFill>
+                      <w14:schemeClr w14:val="accent5"/>
+                    </w14:solidFill>
+                  </w14:textFill>
+                </w:rPr>
+                <w:t>2</w:t>
+              </w:r>
+              <w:r>
+                <w:rPr>
+                  <w:rFonts w:ascii="Times New Roman" w:hAnsi="Times New Roman" w:cs="Times New Roman"/>
+                  <w:color w:val="4472C4" w:themeColor="accent5"/>
+                  <w14:textFill>
+                    <w14:solidFill>
+                      <w14:schemeClr w14:val="accent5"/>
+                    </w14:solidFill>
+                  </w14:textFill>
+                </w:rPr>
+                <w:fldChar w:fldCharType="end"/>
+              </w:r>
+              <w:r>
+                <w:rPr>
+                  <w:rFonts w:ascii="Times New Roman" w:hAnsi="Times New Roman" w:cs="Times New Roman"/>
+                  <w:color w:val="4472C4" w:themeColor="accent5"/>
+                  <w14:textFill>
+                    <w14:solidFill>
+                      <w14:schemeClr w14:val="accent5"/>
+                    </w14:solidFill>
+                  </w14:textFill>
+                </w:rPr>
+                <w:fldChar w:fldCharType="end"/>
+              </w:r>
             </w:p>
             <w:p>
               <w:pPr>
-                <w:pStyle w:val="TDC2"/>
+                <w:pStyle w:val="4"/>
                 <w:numPr>
                   <w:ilvl w:val="0"/>
-                  <w:numId w:val="5"/>
+                  <w:numId w:val="1"/>
                 </w:numPr>
                 <w:tabs>
                   <w:tab w:val="right" w:leader="dot" w:pos="8494"/>
                 </w:tabs>
                 <w:rPr>
-                  <w:rFonts w:ascii="Times New Roman" w:eastAsiaTheme="minorEastAsia" w:hAnsi="Times New Roman" w:cs="Times New Roman"/>
-                  <w:noProof/>
+                  <w:rFonts w:ascii="Times New Roman" w:hAnsi="Times New Roman" w:cs="Times New Roman" w:eastAsiaTheme="minorEastAsia"/>
                   <w:color w:val="4472C4" w:themeColor="accent5"/>
                   <w:lang w:eastAsia="es-ES"/>
+                  <w14:textFill>
+                    <w14:solidFill>
+                      <w14:schemeClr w14:val="accent5"/>
+                    </w14:solidFill>
+                  </w14:textFill>
                 </w:rPr>
               </w:pPr>
-              <w:hyperlink w:anchor="_Toc440275933" w:history="1">
-                <w:r>
-                  <w:rPr>
-                    <w:rStyle w:val="Hipervnculo"/>
-                    <w:rFonts w:ascii="Times New Roman" w:hAnsi="Times New Roman" w:cs="Times New Roman"/>
-                    <w:b/>
-                    <w:noProof/>
-                    <w:color w:val="4472C4" w:themeColor="accent5"/>
-                  </w:rPr>
-                  <w:t>Pseudocódigo</w:t>
-                </w:r>
-                <w:r>
-                  <w:rPr>
-                    <w:rFonts w:ascii="Times New Roman" w:hAnsi="Times New Roman" w:cs="Times New Roman"/>
-                    <w:noProof/>
-                    <w:webHidden/>
-                    <w:color w:val="4472C4" w:themeColor="accent5"/>
-                  </w:rPr>
-                  <w:tab/>
-                </w:r>
-                <w:r>
-                  <w:rPr>
-                    <w:rFonts w:ascii="Times New Roman" w:hAnsi="Times New Roman" w:cs="Times New Roman"/>
-                    <w:noProof/>
-                    <w:webHidden/>
-                    <w:color w:val="4472C4" w:themeColor="accent5"/>
-                  </w:rPr>
-                  <w:fldChar w:fldCharType="begin"/>
-                </w:r>
-                <w:r>
-                  <w:rPr>
-                    <w:rFonts w:ascii="Times New Roman" w:hAnsi="Times New Roman" w:cs="Times New Roman"/>
-                    <w:noProof/>
-                    <w:webHidden/>
-                    <w:color w:val="4472C4" w:themeColor="accent5"/>
-                  </w:rPr>
-                  <w:instrText xml:space="preserve"> PAGEREF _Toc440275933 \h </w:instrText>
-                </w:r>
-                <w:r>
-                  <w:rPr>
-                    <w:rFonts w:ascii="Times New Roman" w:hAnsi="Times New Roman" w:cs="Times New Roman"/>
-                    <w:noProof/>
-                    <w:webHidden/>
-                    <w:color w:val="4472C4" w:themeColor="accent5"/>
-                  </w:rPr>
-                </w:r>
-                <w:r>
-                  <w:rPr>
-                    <w:rFonts w:ascii="Times New Roman" w:hAnsi="Times New Roman" w:cs="Times New Roman"/>
-                    <w:noProof/>
-                    <w:webHidden/>
-                    <w:color w:val="4472C4" w:themeColor="accent5"/>
-                  </w:rPr>
-                  <w:fldChar w:fldCharType="separate"/>
-                </w:r>
-                <w:r>
-                  <w:rPr>
-                    <w:rFonts w:ascii="Times New Roman" w:hAnsi="Times New Roman" w:cs="Times New Roman"/>
-                    <w:noProof/>
-                    <w:webHidden/>
-                    <w:color w:val="4472C4" w:themeColor="accent5"/>
-                  </w:rPr>
-                  <w:t>4</w:t>
-                </w:r>
-                <w:r>
-                  <w:rPr>
-                    <w:rFonts w:ascii="Times New Roman" w:hAnsi="Times New Roman" w:cs="Times New Roman"/>
-                    <w:noProof/>
-                    <w:webHidden/>
-                    <w:color w:val="4472C4" w:themeColor="accent5"/>
-                  </w:rPr>
-                  <w:fldChar w:fldCharType="end"/>
-                </w:r>
-              </w:hyperlink>
+              <w:r>
+                <w:fldChar w:fldCharType="begin"/>
+              </w:r>
+              <w:r>
+                <w:instrText xml:space="preserve"> HYPERLINK \l "_Toc440275933" </w:instrText>
+              </w:r>
+              <w:r>
+                <w:fldChar w:fldCharType="separate"/>
+              </w:r>
+              <w:r>
+                <w:rPr>
+                  <w:rStyle w:val="6"/>
+                  <w:rFonts w:ascii="Times New Roman" w:hAnsi="Times New Roman" w:cs="Times New Roman"/>
+                  <w:b/>
+                  <w:color w:val="4472C4" w:themeColor="accent5"/>
+                  <w14:textFill>
+                    <w14:solidFill>
+                      <w14:schemeClr w14:val="accent5"/>
+                    </w14:solidFill>
+                  </w14:textFill>
+                </w:rPr>
+                <w:t>Pseudocódigo</w:t>
+              </w:r>
+              <w:r>
+                <w:rPr>
+                  <w:rFonts w:ascii="Times New Roman" w:hAnsi="Times New Roman" w:cs="Times New Roman"/>
+                  <w:color w:val="4472C4" w:themeColor="accent5"/>
+                  <w14:textFill>
+                    <w14:solidFill>
+                      <w14:schemeClr w14:val="accent5"/>
+                    </w14:solidFill>
+                  </w14:textFill>
+                </w:rPr>
+                <w:tab/>
+              </w:r>
+              <w:r>
+                <w:rPr>
+                  <w:rFonts w:ascii="Times New Roman" w:hAnsi="Times New Roman" w:cs="Times New Roman"/>
+                  <w:color w:val="4472C4" w:themeColor="accent5"/>
+                  <w14:textFill>
+                    <w14:solidFill>
+                      <w14:schemeClr w14:val="accent5"/>
+                    </w14:solidFill>
+                  </w14:textFill>
+                </w:rPr>
+                <w:fldChar w:fldCharType="begin"/>
+              </w:r>
+              <w:r>
+                <w:rPr>
+                  <w:rFonts w:ascii="Times New Roman" w:hAnsi="Times New Roman" w:cs="Times New Roman"/>
+                  <w:color w:val="4472C4" w:themeColor="accent5"/>
+                  <w14:textFill>
+                    <w14:solidFill>
+                      <w14:schemeClr w14:val="accent5"/>
+                    </w14:solidFill>
+                  </w14:textFill>
+                </w:rPr>
+                <w:instrText xml:space="preserve"> PAGEREF _Toc440275933 \h </w:instrText>
+              </w:r>
+              <w:r>
+                <w:rPr>
+                  <w:rFonts w:ascii="Times New Roman" w:hAnsi="Times New Roman" w:cs="Times New Roman"/>
+                  <w:color w:val="4472C4" w:themeColor="accent5"/>
+                  <w14:textFill>
+                    <w14:solidFill>
+                      <w14:schemeClr w14:val="accent5"/>
+                    </w14:solidFill>
+                  </w14:textFill>
+                </w:rPr>
+                <w:fldChar w:fldCharType="separate"/>
+              </w:r>
+              <w:r>
+                <w:rPr>
+                  <w:rFonts w:ascii="Times New Roman" w:hAnsi="Times New Roman" w:cs="Times New Roman"/>
+                  <w:color w:val="4472C4" w:themeColor="accent5"/>
+                  <w14:textFill>
+                    <w14:solidFill>
+                      <w14:schemeClr w14:val="accent5"/>
+                    </w14:solidFill>
+                  </w14:textFill>
+                </w:rPr>
+                <w:t>4</w:t>
+              </w:r>
+              <w:r>
+                <w:rPr>
+                  <w:rFonts w:ascii="Times New Roman" w:hAnsi="Times New Roman" w:cs="Times New Roman"/>
+                  <w:color w:val="4472C4" w:themeColor="accent5"/>
+                  <w14:textFill>
+                    <w14:solidFill>
+                      <w14:schemeClr w14:val="accent5"/>
+                    </w14:solidFill>
+                  </w14:textFill>
+                </w:rPr>
+                <w:fldChar w:fldCharType="end"/>
+              </w:r>
+              <w:r>
+                <w:rPr>
+                  <w:rFonts w:ascii="Times New Roman" w:hAnsi="Times New Roman" w:cs="Times New Roman"/>
+                  <w:color w:val="4472C4" w:themeColor="accent5"/>
+                  <w14:textFill>
+                    <w14:solidFill>
+                      <w14:schemeClr w14:val="accent5"/>
+                    </w14:solidFill>
+                  </w14:textFill>
+                </w:rPr>
+                <w:fldChar w:fldCharType="end"/>
+              </w:r>
             </w:p>
             <w:p>
               <w:pPr>
                 <w:rPr>
                   <w:rFonts w:ascii="Times New Roman" w:hAnsi="Times New Roman" w:cs="Times New Roman"/>
                   <w:color w:val="4472C4" w:themeColor="accent5"/>
+                  <w14:textFill>
+                    <w14:solidFill>
+                      <w14:schemeClr w14:val="accent5"/>
+                    </w14:solidFill>
+                  </w14:textFill>
                 </w:rPr>
               </w:pPr>
               <w:r>
@@ -1485,6 +1776,11 @@
                   <w:b/>
                   <w:bCs/>
                   <w:color w:val="4472C4" w:themeColor="accent5"/>
+                  <w14:textFill>
+                    <w14:solidFill>
+                      <w14:schemeClr w14:val="accent5"/>
+                    </w14:solidFill>
+                  </w14:textFill>
                 </w:rPr>
                 <w:fldChar w:fldCharType="end"/>
               </w:r>
@@ -1493,7 +1789,7 @@
         </w:sdt>
         <w:p>
           <w:pPr>
-            <w:pStyle w:val="Ttulo2"/>
+            <w:pStyle w:val="3"/>
             <w:rPr>
               <w:rFonts w:ascii="Times New Roman" w:hAnsi="Times New Roman" w:cs="Times New Roman"/>
             </w:rPr>
@@ -1502,8 +1798,8 @@
         <w:p>
           <w:pPr>
             <w:rPr>
-              <w:rFonts w:ascii="Times New Roman" w:eastAsiaTheme="majorEastAsia" w:hAnsi="Times New Roman" w:cs="Times New Roman"/>
-              <w:color w:val="2E74B5" w:themeColor="accent1" w:themeShade="BF"/>
+              <w:rFonts w:ascii="Times New Roman" w:hAnsi="Times New Roman" w:cs="Times New Roman" w:eastAsiaTheme="majorEastAsia"/>
+              <w:color w:val="2E75B6" w:themeColor="accent1" w:themeShade="BF"/>
               <w:sz w:val="26"/>
               <w:szCs w:val="26"/>
             </w:rPr>
@@ -1517,7 +1813,7 @@
         </w:p>
         <w:p>
           <w:pPr>
-            <w:pStyle w:val="Ttulo2"/>
+            <w:pStyle w:val="3"/>
             <w:rPr>
               <w:rFonts w:ascii="Times New Roman" w:hAnsi="Times New Roman" w:cs="Times New Roman"/>
             </w:rPr>
@@ -1525,10 +1821,10 @@
         </w:p>
         <w:p>
           <w:pPr>
-            <w:pStyle w:val="Ttulo2"/>
+            <w:pStyle w:val="3"/>
             <w:numPr>
               <w:ilvl w:val="0"/>
-              <w:numId w:val="3"/>
+              <w:numId w:val="2"/>
             </w:numPr>
             <w:rPr>
               <w:rFonts w:ascii="Times New Roman" w:hAnsi="Times New Roman" w:cs="Times New Roman"/>
@@ -1554,7 +1850,7 @@
         </w:p>
         <w:p>
           <w:pPr>
-            <w:pStyle w:val="Ttulo2"/>
+            <w:pStyle w:val="3"/>
             <w:rPr>
               <w:rFonts w:ascii="Times New Roman" w:hAnsi="Times New Roman" w:cs="Times New Roman"/>
               <w:b/>
@@ -1564,12 +1860,11 @@
             <w:rPr>
               <w:rFonts w:ascii="Times New Roman" w:hAnsi="Times New Roman" w:cs="Times New Roman"/>
               <w:b/>
-              <w:noProof/>
               <w:lang w:eastAsia="es-ES"/>
             </w:rPr>
             <w:drawing>
-              <wp:inline distT="0" distB="0" distL="0" distR="0" wp14:anchorId="1C19EBBA" wp14:editId="29750920">
-                <wp:extent cx="7221910" cy="3285461"/>
+              <wp:inline distT="0" distB="0" distL="0" distR="0">
+                <wp:extent cx="7221855" cy="3284855"/>
                 <wp:effectExtent l="0" t="0" r="0" b="0"/>
                 <wp:docPr id="1" name="Imagen 1" descr="C:\Users\joker\Desktop\Diagrama de Bloques.png"/>
                 <wp:cNvGraphicFramePr>
@@ -1579,13 +1874,13 @@
                   <a:graphicData uri="http://schemas.openxmlformats.org/drawingml/2006/picture">
                     <pic:pic xmlns:pic="http://schemas.openxmlformats.org/drawingml/2006/picture">
                       <pic:nvPicPr>
-                        <pic:cNvPr id="0" name="Picture 37" descr="C:\Users\joker\Desktop\Diagrama de Bloques.png"/>
+                        <pic:cNvPr id="1" name="Imagen 1" descr="C:\Users\joker\Desktop\Diagrama de Bloques.png"/>
                         <pic:cNvPicPr>
                           <a:picLocks noChangeAspect="1" noChangeArrowheads="1"/>
                         </pic:cNvPicPr>
                       </pic:nvPicPr>
                       <pic:blipFill>
-                        <a:blip r:embed="rId8">
+                        <a:blip r:embed="rId5">
                           <a:extLst>
                             <a:ext uri="{28A0092B-C50C-407E-A947-70E740481C1C}">
                               <a14:useLocalDpi xmlns:a14="http://schemas.microsoft.com/office/drawing/2010/main" val="0"/>
@@ -1597,7 +1892,7 @@
                           <a:fillRect/>
                         </a:stretch>
                       </pic:blipFill>
-                      <pic:spPr bwMode="auto">
+                      <pic:spPr>
                         <a:xfrm>
                           <a:off x="0" y="0"/>
                           <a:ext cx="7249567" cy="3298043"/>
@@ -1619,7 +1914,7 @@
         </w:p>
         <w:p>
           <w:pPr>
-            <w:pStyle w:val="Ttulo2"/>
+            <w:pStyle w:val="3"/>
             <w:rPr>
               <w:rFonts w:ascii="Times New Roman" w:hAnsi="Times New Roman" w:cs="Times New Roman"/>
               <w:b/>
@@ -1631,14 +1926,7 @@
               <w:rFonts w:ascii="Times New Roman" w:hAnsi="Times New Roman" w:cs="Times New Roman"/>
               <w:b/>
             </w:rPr>
-            <w:t xml:space="preserve">2. </w:t>
-          </w:r>
-          <w:r>
-            <w:rPr>
-              <w:rFonts w:ascii="Times New Roman" w:hAnsi="Times New Roman" w:cs="Times New Roman"/>
-              <w:b/>
-            </w:rPr>
-            <w:t>Diagrama de Flujo</w:t>
+            <w:t>2. Diagrama de Flujo</w:t>
           </w:r>
           <w:bookmarkEnd w:id="1"/>
         </w:p>
@@ -1653,10 +1941,10 @@
         </w:p>
         <w:p>
           <w:pPr>
-            <w:pStyle w:val="Prrafodelista"/>
+            <w:pStyle w:val="12"/>
             <w:numPr>
               <w:ilvl w:val="0"/>
-              <w:numId w:val="4"/>
+              <w:numId w:val="3"/>
             </w:numPr>
             <w:jc w:val="both"/>
             <w:rPr>
@@ -1685,36 +1973,25 @@
             <w:rPr>
               <w:rFonts w:ascii="Times New Roman" w:hAnsi="Times New Roman" w:cs="Times New Roman"/>
             </w:rPr>
-            <w:object w:dxaOrig="5431" w:dyaOrig="5476">
-              <v:shapetype id="_x0000_t75" coordsize="21600,21600" o:spt="75" o:preferrelative="t" path="m@4@5l@4@11@9@11@9@5xe" filled="f" stroked="f">
-                <v:stroke joinstyle="miter"/>
-                <v:formulas>
-                  <v:f eqn="if lineDrawn pixelLineWidth 0"/>
-                  <v:f eqn="sum @0 1 0"/>
-                  <v:f eqn="sum 0 0 @1"/>
-                  <v:f eqn="prod @2 1 2"/>
-                  <v:f eqn="prod @3 21600 pixelWidth"/>
-                  <v:f eqn="prod @3 21600 pixelHeight"/>
-                  <v:f eqn="sum @0 0 1"/>
-                  <v:f eqn="prod @6 1 2"/>
-                  <v:f eqn="prod @7 21600 pixelWidth"/>
-                  <v:f eqn="sum @8 21600 0"/>
-                  <v:f eqn="prod @7 21600 pixelHeight"/>
-                  <v:f eqn="sum @10 21600 0"/>
-                </v:formulas>
-                <v:path o:extrusionok="f" gradientshapeok="t" o:connecttype="rect"/>
+            <w:object>
+              <v:shape id="_x0000_i1025" o:spt="75" type="#_x0000_t75" style="height:273.75pt;width:271.25pt;" o:ole="t" filled="f" o:preferrelative="t" stroked="f" coordsize="21600,21600">
+                <v:path/>
+                <v:fill on="f" focussize="0,0"/>
+                <v:stroke on="f" joinstyle="miter"/>
+                <v:imagedata r:id="rId7" o:title=""/>
                 <o:lock v:ext="edit" aspectratio="t"/>
-              </v:shapetype>
-              <v:shape id="_x0000_i1025" type="#_x0000_t75" style="width:271.25pt;height:273.75pt" o:ole="">
-                <v:imagedata r:id="rId9" o:title=""/>
+                <w10:wrap type="none"/>
+                <w10:anchorlock/>
               </v:shape>
-              <o:OLEObject Type="Embed" ProgID="Visio.Drawing.15" ShapeID="_x0000_i1025" DrawAspect="Content" ObjectID="_1514032422" r:id="rId10"/>
+              <o:OLEObject Type="Embed" ProgID="Visio.Drawing.15" ShapeID="_x0000_i1025" DrawAspect="Content" ObjectID="_1468075725" r:id="rId6">
+                <o:LockedField>false</o:LockedField>
+              </o:OLEObject>
             </w:object>
           </w:r>
         </w:p>
         <w:p>
           <w:pPr>
-            <w:pStyle w:val="Prrafodelista"/>
+            <w:pStyle w:val="12"/>
             <w:jc w:val="both"/>
             <w:rPr>
               <w:rFonts w:ascii="Times New Roman" w:hAnsi="Times New Roman" w:cs="Times New Roman"/>
@@ -1725,7 +2002,7 @@
         </w:p>
         <w:p>
           <w:pPr>
-            <w:pStyle w:val="Prrafodelista"/>
+            <w:pStyle w:val="12"/>
             <w:jc w:val="both"/>
             <w:rPr>
               <w:rFonts w:ascii="Times New Roman" w:hAnsi="Times New Roman" w:cs="Times New Roman"/>
@@ -1736,7 +2013,7 @@
         </w:p>
         <w:p>
           <w:pPr>
-            <w:pStyle w:val="Prrafodelista"/>
+            <w:pStyle w:val="12"/>
             <w:jc w:val="both"/>
             <w:rPr>
               <w:rFonts w:ascii="Times New Roman" w:hAnsi="Times New Roman" w:cs="Times New Roman"/>
@@ -1747,7 +2024,7 @@
         </w:p>
         <w:p>
           <w:pPr>
-            <w:pStyle w:val="Prrafodelista"/>
+            <w:pStyle w:val="12"/>
             <w:jc w:val="both"/>
             <w:rPr>
               <w:rFonts w:ascii="Times New Roman" w:hAnsi="Times New Roman" w:cs="Times New Roman"/>
@@ -1758,7 +2035,7 @@
         </w:p>
         <w:p>
           <w:pPr>
-            <w:pStyle w:val="Prrafodelista"/>
+            <w:pStyle w:val="12"/>
             <w:jc w:val="both"/>
             <w:rPr>
               <w:rFonts w:ascii="Times New Roman" w:hAnsi="Times New Roman" w:cs="Times New Roman"/>
@@ -1769,10 +2046,10 @@
         </w:p>
         <w:p>
           <w:pPr>
-            <w:pStyle w:val="Prrafodelista"/>
+            <w:pStyle w:val="12"/>
             <w:numPr>
               <w:ilvl w:val="0"/>
-              <w:numId w:val="4"/>
+              <w:numId w:val="3"/>
             </w:numPr>
             <w:jc w:val="both"/>
             <w:rPr>
@@ -1792,7 +2069,7 @@
         </w:p>
         <w:p>
           <w:pPr>
-            <w:pStyle w:val="Prrafodelista"/>
+            <w:pStyle w:val="12"/>
             <w:jc w:val="center"/>
             <w:rPr>
               <w:rFonts w:ascii="Times New Roman" w:hAnsi="Times New Roman" w:cs="Times New Roman"/>
@@ -1801,11 +2078,19 @@
             </w:rPr>
           </w:pPr>
           <w:r>
-            <w:object w:dxaOrig="7216" w:dyaOrig="9061">
-              <v:shape id="_x0000_i1027" type="#_x0000_t75" style="width:360.85pt;height:452.95pt" o:ole="">
-                <v:imagedata r:id="rId11" o:title=""/>
+            <w:object>
+              <v:shape id="_x0000_i1026" o:spt="75" type="#_x0000_t75" style="height:452.95pt;width:360.85pt;" o:ole="t" filled="f" o:preferrelative="t" stroked="f" coordsize="21600,21600">
+                <v:path/>
+                <v:fill on="f" focussize="0,0"/>
+                <v:stroke on="f" joinstyle="miter"/>
+                <v:imagedata r:id="rId9" o:title=""/>
+                <o:lock v:ext="edit" aspectratio="t"/>
+                <w10:wrap type="none"/>
+                <w10:anchorlock/>
               </v:shape>
-              <o:OLEObject Type="Embed" ProgID="Visio.Drawing.15" ShapeID="_x0000_i1027" DrawAspect="Content" ObjectID="_1514032423" r:id="rId12"/>
+              <o:OLEObject Type="Embed" ProgID="Visio.Drawing.15" ShapeID="_x0000_i1026" DrawAspect="Content" ObjectID="_1468075726" r:id="rId8">
+                <o:LockedField>false</o:LockedField>
+              </o:OLEObject>
             </w:object>
           </w:r>
         </w:p>
@@ -1901,10 +2186,10 @@
         </w:p>
         <w:p>
           <w:pPr>
-            <w:pStyle w:val="Prrafodelista"/>
+            <w:pStyle w:val="12"/>
             <w:numPr>
               <w:ilvl w:val="0"/>
-              <w:numId w:val="4"/>
+              <w:numId w:val="3"/>
             </w:numPr>
             <w:jc w:val="both"/>
             <w:rPr>
@@ -1934,17 +2219,25 @@
             <w:rPr>
               <w:rFonts w:ascii="Times New Roman" w:hAnsi="Times New Roman" w:cs="Times New Roman"/>
             </w:rPr>
-            <w:object w:dxaOrig="1455" w:dyaOrig="4966">
-              <v:shape id="_x0000_i1026" type="#_x0000_t75" style="width:72.85pt;height:248.65pt" o:ole="">
-                <v:imagedata r:id="rId13" o:title=""/>
+            <w:object>
+              <v:shape id="_x0000_i1027" o:spt="75" type="#_x0000_t75" style="height:248.65pt;width:72.85pt;" o:ole="t" filled="f" o:preferrelative="t" stroked="f" coordsize="21600,21600">
+                <v:path/>
+                <v:fill on="f" focussize="0,0"/>
+                <v:stroke on="f" joinstyle="miter"/>
+                <v:imagedata r:id="rId11" o:title=""/>
+                <o:lock v:ext="edit" aspectratio="t"/>
+                <w10:wrap type="none"/>
+                <w10:anchorlock/>
               </v:shape>
-              <o:OLEObject Type="Embed" ProgID="Visio.Drawing.15" ShapeID="_x0000_i1026" DrawAspect="Content" ObjectID="_1514032424" r:id="rId14"/>
+              <o:OLEObject Type="Embed" ProgID="Visio.Drawing.15" ShapeID="_x0000_i1027" DrawAspect="Content" ObjectID="_1468075727" r:id="rId10">
+                <o:LockedField>false</o:LockedField>
+              </o:OLEObject>
             </w:object>
           </w:r>
         </w:p>
         <w:p>
           <w:pPr>
-            <w:pStyle w:val="Ttulo2"/>
+            <w:pStyle w:val="3"/>
             <w:rPr>
               <w:rFonts w:ascii="Times New Roman" w:hAnsi="Times New Roman" w:cs="Times New Roman"/>
               <w:b/>
@@ -2009,7 +2302,19 @@
             <w:rPr>
               <w:rFonts w:ascii="Times New Roman" w:hAnsi="Times New Roman" w:cs="Times New Roman"/>
             </w:rPr>
-            <w:t>Enviar (solicitud)</w:t>
+            <w:t>s</w:t>
+          </w:r>
+          <w:r>
+            <w:rPr>
+              <w:rFonts w:ascii="Times New Roman" w:hAnsi="Times New Roman" w:cs="Times New Roman"/>
+            </w:rPr>
+            <w:t>olicitud</w:t>
+          </w:r>
+          <w:r>
+            <w:rPr>
+              <w:rFonts w:ascii="Times New Roman" w:hAnsi="Times New Roman" w:cs="Times New Roman"/>
+            </w:rPr>
+            <w:t xml:space="preserve"> = prepararSolicitud()</w:t>
           </w:r>
         </w:p>
         <w:p>
@@ -2023,19 +2328,19 @@
             <w:rPr>
               <w:rFonts w:ascii="Times New Roman" w:hAnsi="Times New Roman" w:cs="Times New Roman"/>
             </w:rPr>
-            <w:t>Recibir</w:t>
+            <w:t>Enviar (</w:t>
           </w:r>
           <w:r>
             <w:rPr>
               <w:rFonts w:ascii="Times New Roman" w:hAnsi="Times New Roman" w:cs="Times New Roman"/>
             </w:rPr>
-            <w:t xml:space="preserve"> </w:t>
+            <w:t>solicitud</w:t>
           </w:r>
           <w:r>
             <w:rPr>
               <w:rFonts w:ascii="Times New Roman" w:hAnsi="Times New Roman" w:cs="Times New Roman"/>
             </w:rPr>
-            <w:t>Respuesta ()</w:t>
+            <w:t>)</w:t>
           </w:r>
         </w:p>
         <w:p>
@@ -2049,12 +2354,32 @@
             <w:rPr>
               <w:rFonts w:ascii="Times New Roman" w:hAnsi="Times New Roman" w:cs="Times New Roman"/>
             </w:rPr>
+            <w:t xml:space="preserve">Respuesta = </w:t>
+          </w:r>
+          <w:r>
+            <w:rPr>
+              <w:rFonts w:ascii="Times New Roman" w:hAnsi="Times New Roman" w:cs="Times New Roman"/>
+            </w:rPr>
+            <w:t>RecibirRespuesta()</w:t>
+          </w:r>
+        </w:p>
+        <w:p>
+          <w:pPr>
+            <w:jc w:val="both"/>
+            <w:rPr>
+              <w:rFonts w:ascii="Times New Roman" w:hAnsi="Times New Roman" w:cs="Times New Roman"/>
+            </w:rPr>
+          </w:pPr>
+          <w:r>
+            <w:rPr>
+              <w:rFonts w:ascii="Times New Roman" w:hAnsi="Times New Roman" w:cs="Times New Roman"/>
+            </w:rPr>
             <w:t>FIN</w:t>
           </w:r>
         </w:p>
         <w:p>
           <w:pPr>
-            <w:pStyle w:val="Prrafodelista"/>
+            <w:pStyle w:val="12"/>
             <w:rPr>
               <w:rFonts w:ascii="Times New Roman" w:hAnsi="Times New Roman" w:cs="Times New Roman"/>
               <w:b/>
@@ -2084,14 +2409,7 @@
           <w:rFonts w:ascii="Times New Roman" w:hAnsi="Times New Roman" w:cs="Times New Roman"/>
           <w:b/>
         </w:rPr>
-        <w:t xml:space="preserve">Programa </w:t>
-      </w:r>
-      <w:r>
-        <w:rPr>
-          <w:rFonts w:ascii="Times New Roman" w:hAnsi="Times New Roman" w:cs="Times New Roman"/>
-          <w:b/>
-        </w:rPr>
-        <w:t>Servidor</w:t>
+        <w:t>Programa Servidor</w:t>
       </w:r>
     </w:p>
     <w:p>
@@ -2119,7 +2437,37 @@
         <w:rPr>
           <w:rFonts w:ascii="Times New Roman" w:hAnsi="Times New Roman" w:cs="Times New Roman"/>
         </w:rPr>
-        <w:t>Recibir (solicitud)</w:t>
+        <w:t>s</w:t>
+      </w:r>
+      <w:r>
+        <w:rPr>
+          <w:rFonts w:ascii="Times New Roman" w:hAnsi="Times New Roman" w:cs="Times New Roman"/>
+        </w:rPr>
+        <w:t>olicitud</w:t>
+      </w:r>
+      <w:r>
+        <w:rPr>
+          <w:rFonts w:ascii="Times New Roman" w:hAnsi="Times New Roman" w:cs="Times New Roman"/>
+        </w:rPr>
+        <w:t xml:space="preserve"> = </w:t>
+      </w:r>
+      <w:r>
+        <w:rPr>
+          <w:rFonts w:ascii="Times New Roman" w:hAnsi="Times New Roman" w:cs="Times New Roman"/>
+        </w:rPr>
+        <w:t>Recibir</w:t>
+      </w:r>
+      <w:r>
+        <w:rPr>
+          <w:rFonts w:ascii="Times New Roman" w:hAnsi="Times New Roman" w:cs="Times New Roman"/>
+        </w:rPr>
+        <w:t>S</w:t>
+      </w:r>
+      <w:r>
+        <w:rPr>
+          <w:rFonts w:ascii="Times New Roman" w:hAnsi="Times New Roman" w:cs="Times New Roman"/>
+        </w:rPr>
+        <w:t>olicitud ()</w:t>
       </w:r>
     </w:p>
     <w:p>
@@ -2169,39 +2517,260 @@
         <w:jc w:val="both"/>
         <w:rPr>
           <w:rFonts w:ascii="Times New Roman" w:hAnsi="Times New Roman" w:cs="Times New Roman"/>
-          <w:b/>
-        </w:rPr>
-      </w:pPr>
-      <w:r>
-        <w:rPr>
-          <w:rFonts w:ascii="Times New Roman" w:hAnsi="Times New Roman" w:cs="Times New Roman"/>
-          <w:b/>
-        </w:rPr>
-        <w:t xml:space="preserve">Programa </w:t>
-      </w:r>
-      <w:r>
-        <w:rPr>
-          <w:rFonts w:ascii="Times New Roman" w:hAnsi="Times New Roman" w:cs="Times New Roman"/>
-          <w:b/>
-        </w:rPr>
-        <w:t>Balanceador de Carga</w:t>
-      </w:r>
+        </w:rPr>
+      </w:pPr>
     </w:p>
     <w:p>
       <w:pPr>
         <w:jc w:val="both"/>
         <w:rPr>
           <w:rFonts w:ascii="Times New Roman" w:hAnsi="Times New Roman" w:cs="Times New Roman"/>
-        </w:rPr>
-      </w:pPr>
-      <w:r>
-        <w:rPr>
-          <w:rFonts w:ascii="Times New Roman" w:hAnsi="Times New Roman" w:cs="Times New Roman"/>
-        </w:rPr>
-        <w:t xml:space="preserve">INICIO </w:t>
+          <w:b/>
+        </w:rPr>
+      </w:pPr>
+      <w:r>
+        <w:rPr>
+          <w:rFonts w:ascii="Times New Roman" w:hAnsi="Times New Roman" w:cs="Times New Roman"/>
+          <w:b/>
+        </w:rPr>
+        <w:t>Programa Balanceador de Carga</w:t>
+      </w:r>
+    </w:p>
+    <w:p>
+      <w:pPr>
+        <w:jc w:val="both"/>
+        <w:rPr>
+          <w:rFonts w:ascii="Times New Roman" w:hAnsi="Times New Roman" w:cs="Times New Roman"/>
+        </w:rPr>
+      </w:pPr>
+      <w:r>
+        <w:rPr>
+          <w:rFonts w:ascii="Times New Roman" w:hAnsi="Times New Roman" w:cs="Times New Roman"/>
+        </w:rPr>
+        <w:t>INICIO</w:t>
+      </w:r>
+    </w:p>
+    <w:p>
+      <w:pPr>
+        <w:jc w:val="both"/>
+        <w:rPr>
+          <w:rFonts w:ascii="Times New Roman" w:hAnsi="Times New Roman" w:cs="Times New Roman"/>
+        </w:rPr>
+      </w:pPr>
+      <w:r>
+        <w:rPr>
+          <w:rFonts w:ascii="Times New Roman" w:hAnsi="Times New Roman" w:cs="Times New Roman"/>
+        </w:rPr>
+        <w:t>s</w:t>
+      </w:r>
+      <w:r>
+        <w:rPr>
+          <w:rFonts w:ascii="Times New Roman" w:hAnsi="Times New Roman" w:cs="Times New Roman"/>
+        </w:rPr>
+        <w:t>olicitud</w:t>
+      </w:r>
+      <w:r>
+        <w:rPr>
+          <w:rFonts w:ascii="Times New Roman" w:hAnsi="Times New Roman" w:cs="Times New Roman"/>
+        </w:rPr>
+        <w:t xml:space="preserve"> = RecibirS</w:t>
+      </w:r>
+      <w:r>
+        <w:rPr>
+          <w:rFonts w:ascii="Times New Roman" w:hAnsi="Times New Roman" w:cs="Times New Roman"/>
+        </w:rPr>
+        <w:t>olicitud</w:t>
+      </w:r>
+      <w:r>
+        <w:rPr>
+          <w:rFonts w:ascii="Times New Roman" w:hAnsi="Times New Roman" w:cs="Times New Roman"/>
+        </w:rPr>
+        <w:t>()</w:t>
+      </w:r>
+    </w:p>
+    <w:p>
+      <w:pPr>
+        <w:jc w:val="both"/>
+        <w:rPr>
+          <w:rFonts w:ascii="Times New Roman" w:hAnsi="Times New Roman" w:cs="Times New Roman"/>
+        </w:rPr>
+      </w:pPr>
+      <w:r>
+        <w:rPr>
+          <w:rFonts w:ascii="Times New Roman" w:hAnsi="Times New Roman" w:cs="Times New Roman"/>
+        </w:rPr>
+        <w:t>cliente = ClienteSolicitador()</w:t>
+      </w:r>
+    </w:p>
+    <w:p>
+      <w:pPr>
+        <w:jc w:val="both"/>
+        <w:rPr>
+          <w:rFonts w:ascii="Times New Roman" w:hAnsi="Times New Roman" w:cs="Times New Roman"/>
+        </w:rPr>
+      </w:pPr>
+      <w:r>
+        <w:rPr>
+          <w:rFonts w:ascii="Times New Roman" w:hAnsi="Times New Roman" w:cs="Times New Roman"/>
+        </w:rPr>
+        <w:t>HACER</w:t>
+      </w:r>
+    </w:p>
+    <w:p>
+      <w:pPr>
+        <w:ind w:firstLine="700" w:firstLineChars="0"/>
+        <w:jc w:val="both"/>
+        <w:rPr>
+          <w:rFonts w:ascii="Times New Roman" w:hAnsi="Times New Roman" w:cs="Times New Roman"/>
+        </w:rPr>
+      </w:pPr>
+      <w:r>
+        <w:rPr>
+          <w:rFonts w:ascii="Times New Roman" w:hAnsi="Times New Roman" w:cs="Times New Roman"/>
+        </w:rPr>
+        <w:t>servidorDisponible</w:t>
+      </w:r>
+      <w:r>
+        <w:rPr>
+          <w:rFonts w:ascii="Times New Roman" w:hAnsi="Times New Roman" w:cs="Times New Roman"/>
+        </w:rPr>
+        <w:t xml:space="preserve"> = BuscaServidorDisponible</w:t>
+      </w:r>
+      <w:r>
+        <w:rPr>
+          <w:rFonts w:ascii="Times New Roman" w:hAnsi="Times New Roman" w:cs="Times New Roman"/>
+        </w:rPr>
+        <w:t>()</w:t>
+      </w:r>
+    </w:p>
+    <w:p>
+      <w:pPr>
+        <w:ind w:firstLine="700" w:firstLineChars="0"/>
+        <w:jc w:val="both"/>
+        <w:rPr>
+          <w:rFonts w:ascii="Times New Roman" w:hAnsi="Times New Roman" w:cs="Times New Roman"/>
+        </w:rPr>
+      </w:pPr>
+      <w:r>
+        <w:rPr>
+          <w:rFonts w:ascii="Times New Roman" w:hAnsi="Times New Roman" w:cs="Times New Roman"/>
+        </w:rPr>
+        <w:t>EnviarAServidor (solicitud, servidorDisponible)</w:t>
+      </w:r>
+    </w:p>
+    <w:p>
+      <w:pPr>
+        <w:ind w:firstLine="700" w:firstLineChars="0"/>
+        <w:jc w:val="both"/>
+        <w:rPr>
+          <w:rFonts w:ascii="Times New Roman" w:hAnsi="Times New Roman" w:cs="Times New Roman"/>
+        </w:rPr>
+      </w:pPr>
+      <w:r>
+        <w:rPr>
+          <w:rFonts w:ascii="Times New Roman" w:hAnsi="Times New Roman" w:cs="Times New Roman"/>
+        </w:rPr>
+        <w:t xml:space="preserve">respuesta = RecibirRespuestaDeServidor </w:t>
+      </w:r>
+      <w:r>
+        <w:rPr>
+          <w:rFonts w:ascii="Times New Roman" w:hAnsi="Times New Roman" w:cs="Times New Roman"/>
+        </w:rPr>
+        <w:t>()</w:t>
+      </w:r>
+    </w:p>
+    <w:p>
+      <w:pPr>
+        <w:ind w:firstLine="700" w:firstLineChars="0"/>
+        <w:jc w:val="both"/>
+        <w:rPr>
+          <w:rFonts w:ascii="Times New Roman" w:hAnsi="Times New Roman" w:cs="Times New Roman"/>
+        </w:rPr>
+      </w:pPr>
+      <w:r>
+        <w:rPr>
+          <w:rFonts w:ascii="Times New Roman" w:hAnsi="Times New Roman" w:cs="Times New Roman"/>
+        </w:rPr>
+        <w:t>EnviarA</w:t>
+      </w:r>
+      <w:r>
+        <w:rPr>
+          <w:rFonts w:ascii="Times New Roman" w:hAnsi="Times New Roman" w:cs="Times New Roman"/>
+        </w:rPr>
+        <w:t xml:space="preserve">lCliente </w:t>
+      </w:r>
+      <w:r>
+        <w:rPr>
+          <w:rFonts w:ascii="Times New Roman" w:hAnsi="Times New Roman" w:cs="Times New Roman"/>
+        </w:rPr>
+        <w:t>(</w:t>
+      </w:r>
+      <w:r>
+        <w:rPr>
+          <w:rFonts w:ascii="Times New Roman" w:hAnsi="Times New Roman" w:cs="Times New Roman"/>
+        </w:rPr>
+        <w:t>respuesta</w:t>
+      </w:r>
+      <w:r>
+        <w:rPr>
+          <w:rFonts w:ascii="Times New Roman" w:hAnsi="Times New Roman" w:cs="Times New Roman"/>
+        </w:rPr>
+        <w:t xml:space="preserve">, </w:t>
+      </w:r>
+      <w:r>
+        <w:rPr>
+          <w:rFonts w:ascii="Times New Roman" w:hAnsi="Times New Roman" w:cs="Times New Roman"/>
+        </w:rPr>
+        <w:t>cliente</w:t>
+      </w:r>
+      <w:r>
+        <w:rPr>
+          <w:rFonts w:ascii="Times New Roman" w:hAnsi="Times New Roman" w:cs="Times New Roman"/>
+        </w:rPr>
+        <w:t>)</w:t>
+      </w:r>
+    </w:p>
+    <w:p>
+      <w:pPr>
+        <w:jc w:val="both"/>
+        <w:rPr>
+          <w:rFonts w:ascii="Times New Roman" w:hAnsi="Times New Roman" w:cs="Times New Roman"/>
+        </w:rPr>
+      </w:pPr>
+      <w:r>
+        <w:rPr>
+          <w:rFonts w:ascii="Times New Roman" w:hAnsi="Times New Roman" w:cs="Times New Roman"/>
+        </w:rPr>
+        <w:t>MIENTRAS (</w:t>
+      </w:r>
+      <w:r>
+        <w:rPr>
+          <w:rFonts w:ascii="Times New Roman" w:hAnsi="Times New Roman" w:cs="Times New Roman"/>
+          <w:sz w:val="20"/>
+          <w:szCs w:val="20"/>
+        </w:rPr>
+        <w:t>B</w:t>
+      </w:r>
+      <w:r>
+        <w:rPr>
+          <w:rFonts w:ascii="Times New Roman" w:hAnsi="Times New Roman" w:cs="Times New Roman"/>
+        </w:rPr>
+        <w:t>uscaServidorDisponible()</w:t>
+      </w:r>
+      <w:r>
+        <w:rPr>
+          <w:rFonts w:ascii="Times New Roman" w:hAnsi="Times New Roman" w:cs="Times New Roman"/>
+        </w:rPr>
+        <w:t>.tamañoLista</w:t>
       </w:r>
       <w:bookmarkStart w:id="3" w:name="_GoBack"/>
       <w:bookmarkEnd w:id="3"/>
+      <w:r>
+        <w:rPr>
+          <w:rFonts w:ascii="Times New Roman" w:hAnsi="Times New Roman" w:cs="Times New Roman"/>
+        </w:rPr>
+        <w:t xml:space="preserve"> != 0)</w:t>
+      </w:r>
     </w:p>
     <w:p>
       <w:pPr>
@@ -2226,26 +2795,322 @@
           <w:szCs w:val="20"/>
         </w:rPr>
       </w:pPr>
+    </w:p>
+    <w:p>
+      <w:pPr>
+        <w:jc w:val="both"/>
+        <w:rPr>
+          <w:rFonts w:ascii="Times New Roman" w:hAnsi="Times New Roman" w:cs="Times New Roman"/>
+        </w:rPr>
+      </w:pPr>
+      <w:r>
+        <w:rPr>
+          <w:rFonts w:ascii="Times New Roman" w:hAnsi="Times New Roman" w:cs="Times New Roman"/>
+          <w:sz w:val="20"/>
+          <w:szCs w:val="20"/>
+        </w:rPr>
+        <w:t>INICIO PROC B</w:t>
+      </w:r>
+      <w:r>
+        <w:rPr>
+          <w:rFonts w:ascii="Times New Roman" w:hAnsi="Times New Roman" w:cs="Times New Roman"/>
+        </w:rPr>
+        <w:t>uscaServidorDisponible</w:t>
+      </w:r>
+      <w:r>
+        <w:rPr>
+          <w:rFonts w:ascii="Times New Roman" w:hAnsi="Times New Roman" w:cs="Times New Roman"/>
+        </w:rPr>
+        <w:t>()</w:t>
+      </w:r>
+    </w:p>
+    <w:p>
+      <w:pPr>
+        <w:jc w:val="both"/>
+        <w:rPr>
+          <w:rFonts w:ascii="Times New Roman" w:hAnsi="Times New Roman" w:cs="Times New Roman"/>
+        </w:rPr>
+      </w:pPr>
+      <w:r>
+        <w:rPr>
+          <w:rFonts w:ascii="Times New Roman" w:hAnsi="Times New Roman" w:cs="Times New Roman"/>
+        </w:rPr>
+        <w:t>listaServidores = obtenerListaDeServidores()</w:t>
+      </w:r>
+    </w:p>
+    <w:p>
+      <w:pPr>
+        <w:jc w:val="both"/>
+        <w:rPr>
+          <w:rFonts w:ascii="Times New Roman" w:hAnsi="Times New Roman" w:cs="Times New Roman"/>
+        </w:rPr>
+      </w:pPr>
+      <w:r>
+        <w:rPr>
+          <w:rFonts w:ascii="Times New Roman" w:hAnsi="Times New Roman" w:cs="Times New Roman"/>
+        </w:rPr>
+        <w:t xml:space="preserve">listaServidoresDisponibles = </w:t>
+      </w:r>
+      <w:r>
+        <w:rPr>
+          <w:rFonts w:ascii="Times New Roman" w:hAnsi="Times New Roman" w:cs="Times New Roman"/>
+          <w:i/>
+          <w:iCs/>
+        </w:rPr>
+        <w:t>listaVacia</w:t>
+      </w:r>
+    </w:p>
+    <w:p>
+      <w:pPr>
+        <w:jc w:val="both"/>
+        <w:rPr>
+          <w:rFonts w:ascii="Times New Roman" w:hAnsi="Times New Roman" w:cs="Times New Roman"/>
+        </w:rPr>
+      </w:pPr>
+      <w:r>
+        <w:rPr>
+          <w:rFonts w:ascii="Times New Roman" w:hAnsi="Times New Roman" w:cs="Times New Roman"/>
+        </w:rPr>
+        <w:t xml:space="preserve">POR servidor EN </w:t>
+      </w:r>
+      <w:r>
+        <w:rPr>
+          <w:rFonts w:ascii="Times New Roman" w:hAnsi="Times New Roman" w:cs="Times New Roman"/>
+        </w:rPr>
+        <w:t>listaServidores</w:t>
+      </w:r>
+    </w:p>
+    <w:p>
+      <w:pPr>
+        <w:ind w:firstLine="700" w:firstLineChars="0"/>
+        <w:jc w:val="both"/>
+        <w:rPr>
+          <w:rFonts w:ascii="Times New Roman" w:hAnsi="Times New Roman" w:cs="Times New Roman"/>
+        </w:rPr>
+      </w:pPr>
+      <w:r>
+        <w:rPr>
+          <w:rFonts w:ascii="Times New Roman" w:hAnsi="Times New Roman" w:cs="Times New Roman"/>
+        </w:rPr>
+        <w:t>SI servidor.carga &gt; 0 ENTONCES</w:t>
+      </w:r>
+    </w:p>
+    <w:p>
+      <w:pPr>
+        <w:ind w:left="700" w:leftChars="0" w:firstLine="700" w:firstLineChars="0"/>
+        <w:jc w:val="both"/>
+        <w:rPr>
+          <w:rFonts w:ascii="Times New Roman" w:hAnsi="Times New Roman" w:cs="Times New Roman"/>
+        </w:rPr>
+      </w:pPr>
+      <w:r>
+        <w:rPr>
+          <w:rFonts w:ascii="Times New Roman" w:hAnsi="Times New Roman" w:cs="Times New Roman"/>
+        </w:rPr>
+        <w:t>listaServidoresDisponibles</w:t>
+      </w:r>
+      <w:r>
+        <w:rPr>
+          <w:rFonts w:ascii="Times New Roman" w:hAnsi="Times New Roman" w:cs="Times New Roman"/>
+        </w:rPr>
+        <w:t>.añadir(servidor)</w:t>
+      </w:r>
+    </w:p>
+    <w:p>
+      <w:pPr>
+        <w:ind w:firstLine="700" w:firstLineChars="0"/>
+        <w:jc w:val="both"/>
+        <w:rPr>
+          <w:rFonts w:ascii="Times New Roman" w:hAnsi="Times New Roman" w:cs="Times New Roman"/>
+        </w:rPr>
+      </w:pPr>
+      <w:r>
+        <w:rPr>
+          <w:rFonts w:ascii="Times New Roman" w:hAnsi="Times New Roman" w:cs="Times New Roman"/>
+        </w:rPr>
+        <w:t>FIN SI</w:t>
+      </w:r>
+    </w:p>
+    <w:p>
+      <w:pPr>
+        <w:jc w:val="both"/>
+        <w:rPr>
+          <w:rFonts w:ascii="Times New Roman" w:hAnsi="Times New Roman" w:cs="Times New Roman"/>
+        </w:rPr>
+      </w:pPr>
+      <w:r>
+        <w:rPr>
+          <w:rFonts w:ascii="Times New Roman" w:hAnsi="Times New Roman" w:cs="Times New Roman"/>
+        </w:rPr>
+        <w:t>FIN FOR</w:t>
+      </w:r>
+    </w:p>
+    <w:p>
+      <w:pPr>
+        <w:jc w:val="both"/>
+        <w:rPr>
+          <w:rFonts w:ascii="Times New Roman" w:hAnsi="Times New Roman" w:cs="Times New Roman"/>
+        </w:rPr>
+      </w:pPr>
+      <w:r>
+        <w:rPr>
+          <w:rFonts w:ascii="Times New Roman" w:hAnsi="Times New Roman" w:cs="Times New Roman"/>
+        </w:rPr>
+        <w:t xml:space="preserve">DEVOLVER </w:t>
+      </w:r>
+      <w:r>
+        <w:rPr>
+          <w:rFonts w:ascii="Times New Roman" w:hAnsi="Times New Roman" w:cs="Times New Roman"/>
+        </w:rPr>
+        <w:t>listaServidoresDisponibles</w:t>
+      </w:r>
+    </w:p>
+    <w:p>
+      <w:pPr>
+        <w:jc w:val="both"/>
+        <w:rPr>
+          <w:rFonts w:ascii="Times New Roman" w:hAnsi="Times New Roman" w:cs="Times New Roman"/>
+        </w:rPr>
+      </w:pPr>
+      <w:r>
+        <w:rPr>
+          <w:rFonts w:ascii="Times New Roman" w:hAnsi="Times New Roman" w:cs="Times New Roman"/>
+        </w:rPr>
+        <w:t>FIN PROC</w:t>
+      </w:r>
     </w:p>
     <w:sectPr>
       <w:pgSz w:w="11906" w:h="16838"/>
       <w:pgMar w:top="1417" w:right="1701" w:bottom="1417" w:left="1701" w:header="708" w:footer="708" w:gutter="0"/>
       <w:pgNumType w:start="0"/>
-      <w:cols w:space="708"/>
+      <w:cols w:space="708" w:num="1"/>
       <w:titlePg/>
-      <w:docGrid w:linePitch="360"/>
+      <w:docGrid w:linePitch="360" w:charSpace="0"/>
     </w:sectPr>
   </w:body>
 </w:document>
 </file>
 
 <file path=word/numbering.xml><?xml version="1.0" encoding="utf-8"?>
-<w:numbering xmlns:wpc="http://schemas.microsoft.com/office/word/2010/wordprocessingCanvas" xmlns:mc="http://schemas.openxmlformats.org/markup-compatibility/2006" xmlns:o="urn:schemas-microsoft-com:office:office" xmlns:r="http://schemas.openxmlformats.org/officeDocument/2006/relationships" xmlns:m="http://schemas.openxmlformats.org/officeDocument/2006/math" xmlns:v="urn:schemas-microsoft-com:vml" xmlns:wp14="http://schemas.microsoft.com/office/word/2010/wordprocessingDrawing" xmlns:wp="http://schemas.openxmlformats.org/drawingml/2006/wordprocessingDrawing" xmlns:w10="urn:schemas-microsoft-com:office:word" xmlns:w="http://schemas.openxmlformats.org/wordprocessingml/2006/main" xmlns:w14="http://schemas.microsoft.com/office/word/2010/wordml" xmlns:w15="http://schemas.microsoft.com/office/word/2012/wordml" xmlns:wpg="http://schemas.microsoft.com/office/word/2010/wordprocessingGroup" xmlns:wpi="http://schemas.microsoft.com/office/word/2010/wordprocessingInk" xmlns:wne="http://schemas.microsoft.com/office/word/2006/wordml" xmlns:wps="http://schemas.microsoft.com/office/word/2010/wordprocessingShape" mc:Ignorable="w14 w15 wp14">
-  <w:abstractNum w:abstractNumId="0">
+<w:numbering xmlns:wpc="http://schemas.microsoft.com/office/word/2010/wordprocessingCanvas" xmlns:mc="http://schemas.openxmlformats.org/markup-compatibility/2006" xmlns:o="urn:schemas-microsoft-com:office:office" xmlns:r="http://schemas.openxmlformats.org/officeDocument/2006/relationships" xmlns:m="http://schemas.openxmlformats.org/officeDocument/2006/math" xmlns:v="urn:schemas-microsoft-com:vml" xmlns:wp14="http://schemas.microsoft.com/office/word/2010/wordprocessingDrawing" xmlns:wp="http://schemas.openxmlformats.org/drawingml/2006/wordprocessingDrawing" xmlns:w10="urn:schemas-microsoft-com:office:word" xmlns:w="http://schemas.openxmlformats.org/wordprocessingml/2006/main" xmlns:w14="http://schemas.microsoft.com/office/word/2010/wordml" xmlns:wpg="http://schemas.microsoft.com/office/word/2010/wordprocessingGroup" xmlns:wpi="http://schemas.microsoft.com/office/word/2010/wordprocessingInk" xmlns:wne="http://schemas.microsoft.com/office/word/2006/wordml" xmlns:wps="http://schemas.microsoft.com/office/word/2010/wordprocessingShape" mc:Ignorable="w14 wp14">
+  <w:abstractNum w:abstractNumId="1725367947">
+    <w:nsid w:val="66D7068B"/>
+    <w:multiLevelType w:val="multilevel"/>
+    <w:tmpl w:val="66D7068B"/>
+    <w:lvl w:ilvl="0" w:tentative="1">
+      <w:start w:val="1"/>
+      <w:numFmt w:val="bullet"/>
+      <w:lvlText w:val=""/>
+      <w:lvlJc w:val="left"/>
+      <w:pPr>
+        <w:ind w:left="720" w:hanging="360"/>
+      </w:pPr>
+      <w:rPr>
+        <w:rFonts w:hint="default" w:ascii="Symbol" w:hAnsi="Symbol"/>
+      </w:rPr>
+    </w:lvl>
+    <w:lvl w:ilvl="1" w:tentative="1">
+      <w:start w:val="1"/>
+      <w:numFmt w:val="bullet"/>
+      <w:lvlText w:val="o"/>
+      <w:lvlJc w:val="left"/>
+      <w:pPr>
+        <w:ind w:left="1440" w:hanging="360"/>
+      </w:pPr>
+      <w:rPr>
+        <w:rFonts w:hint="default" w:ascii="Courier New" w:hAnsi="Courier New" w:cs="Courier New"/>
+      </w:rPr>
+    </w:lvl>
+    <w:lvl w:ilvl="2" w:tentative="1">
+      <w:start w:val="1"/>
+      <w:numFmt w:val="bullet"/>
+      <w:lvlText w:val=""/>
+      <w:lvlJc w:val="left"/>
+      <w:pPr>
+        <w:ind w:left="2160" w:hanging="360"/>
+      </w:pPr>
+      <w:rPr>
+        <w:rFonts w:hint="default" w:ascii="Wingdings" w:hAnsi="Wingdings"/>
+      </w:rPr>
+    </w:lvl>
+    <w:lvl w:ilvl="3" w:tentative="1">
+      <w:start w:val="1"/>
+      <w:numFmt w:val="bullet"/>
+      <w:lvlText w:val=""/>
+      <w:lvlJc w:val="left"/>
+      <w:pPr>
+        <w:ind w:left="2880" w:hanging="360"/>
+      </w:pPr>
+      <w:rPr>
+        <w:rFonts w:hint="default" w:ascii="Symbol" w:hAnsi="Symbol"/>
+      </w:rPr>
+    </w:lvl>
+    <w:lvl w:ilvl="4" w:tentative="1">
+      <w:start w:val="1"/>
+      <w:numFmt w:val="bullet"/>
+      <w:lvlText w:val="o"/>
+      <w:lvlJc w:val="left"/>
+      <w:pPr>
+        <w:ind w:left="3600" w:hanging="360"/>
+      </w:pPr>
+      <w:rPr>
+        <w:rFonts w:hint="default" w:ascii="Courier New" w:hAnsi="Courier New" w:cs="Courier New"/>
+      </w:rPr>
+    </w:lvl>
+    <w:lvl w:ilvl="5" w:tentative="1">
+      <w:start w:val="1"/>
+      <w:numFmt w:val="bullet"/>
+      <w:lvlText w:val=""/>
+      <w:lvlJc w:val="left"/>
+      <w:pPr>
+        <w:ind w:left="4320" w:hanging="360"/>
+      </w:pPr>
+      <w:rPr>
+        <w:rFonts w:hint="default" w:ascii="Wingdings" w:hAnsi="Wingdings"/>
+      </w:rPr>
+    </w:lvl>
+    <w:lvl w:ilvl="6" w:tentative="1">
+      <w:start w:val="1"/>
+      <w:numFmt w:val="bullet"/>
+      <w:lvlText w:val=""/>
+      <w:lvlJc w:val="left"/>
+      <w:pPr>
+        <w:ind w:left="5040" w:hanging="360"/>
+      </w:pPr>
+      <w:rPr>
+        <w:rFonts w:hint="default" w:ascii="Symbol" w:hAnsi="Symbol"/>
+      </w:rPr>
+    </w:lvl>
+    <w:lvl w:ilvl="7" w:tentative="1">
+      <w:start w:val="1"/>
+      <w:numFmt w:val="bullet"/>
+      <w:lvlText w:val="o"/>
+      <w:lvlJc w:val="left"/>
+      <w:pPr>
+        <w:ind w:left="5760" w:hanging="360"/>
+      </w:pPr>
+      <w:rPr>
+        <w:rFonts w:hint="default" w:ascii="Courier New" w:hAnsi="Courier New" w:cs="Courier New"/>
+      </w:rPr>
+    </w:lvl>
+    <w:lvl w:ilvl="8" w:tentative="1">
+      <w:start w:val="1"/>
+      <w:numFmt w:val="bullet"/>
+      <w:lvlText w:val=""/>
+      <w:lvlJc w:val="left"/>
+      <w:pPr>
+        <w:ind w:left="6480" w:hanging="360"/>
+      </w:pPr>
+      <w:rPr>
+        <w:rFonts w:hint="default" w:ascii="Wingdings" w:hAnsi="Wingdings"/>
+      </w:rPr>
+    </w:lvl>
+  </w:abstractNum>
+  <w:abstractNum w:abstractNumId="246352002">
     <w:nsid w:val="0EAF0882"/>
-    <w:multiLevelType w:val="hybridMultilevel"/>
-    <w:tmpl w:val="271A7300"/>
-    <w:lvl w:ilvl="0" w:tplc="9780B22E">
+    <w:multiLevelType w:val="multilevel"/>
+    <w:tmpl w:val="0EAF0882"/>
+    <w:lvl w:ilvl="0" w:tentative="1">
       <w:start w:val="1"/>
       <w:numFmt w:val="decimal"/>
       <w:lvlText w:val="%1."/>
@@ -2254,13 +3119,18 @@
         <w:ind w:left="580" w:hanging="360"/>
       </w:pPr>
       <w:rPr>
-        <w:rFonts w:eastAsiaTheme="minorHAnsi" w:hint="default"/>
+        <w:rFonts w:hint="default" w:eastAsiaTheme="minorHAnsi"/>
         <w:b/>
         <w:color w:val="0563C1" w:themeColor="hyperlink"/>
         <w:u w:val="single"/>
+        <w14:textFill>
+          <w14:solidFill>
+            <w14:schemeClr w14:val="hlink"/>
+          </w14:solidFill>
+        </w14:textFill>
       </w:rPr>
     </w:lvl>
-    <w:lvl w:ilvl="1" w:tplc="0C0A0019" w:tentative="1">
+    <w:lvl w:ilvl="1" w:tentative="1">
       <w:start w:val="1"/>
       <w:numFmt w:val="lowerLetter"/>
       <w:lvlText w:val="%2."/>
@@ -2269,7 +3139,7 @@
         <w:ind w:left="1300" w:hanging="360"/>
       </w:pPr>
     </w:lvl>
-    <w:lvl w:ilvl="2" w:tplc="0C0A001B" w:tentative="1">
+    <w:lvl w:ilvl="2" w:tentative="1">
       <w:start w:val="1"/>
       <w:numFmt w:val="lowerRoman"/>
       <w:lvlText w:val="%3."/>
@@ -2278,7 +3148,7 @@
         <w:ind w:left="2020" w:hanging="180"/>
       </w:pPr>
     </w:lvl>
-    <w:lvl w:ilvl="3" w:tplc="0C0A000F" w:tentative="1">
+    <w:lvl w:ilvl="3" w:tentative="1">
       <w:start w:val="1"/>
       <w:numFmt w:val="decimal"/>
       <w:lvlText w:val="%4."/>
@@ -2287,7 +3157,7 @@
         <w:ind w:left="2740" w:hanging="360"/>
       </w:pPr>
     </w:lvl>
-    <w:lvl w:ilvl="4" w:tplc="0C0A0019" w:tentative="1">
+    <w:lvl w:ilvl="4" w:tentative="1">
       <w:start w:val="1"/>
       <w:numFmt w:val="lowerLetter"/>
       <w:lvlText w:val="%5."/>
@@ -2296,7 +3166,7 @@
         <w:ind w:left="3460" w:hanging="360"/>
       </w:pPr>
     </w:lvl>
-    <w:lvl w:ilvl="5" w:tplc="0C0A001B" w:tentative="1">
+    <w:lvl w:ilvl="5" w:tentative="1">
       <w:start w:val="1"/>
       <w:numFmt w:val="lowerRoman"/>
       <w:lvlText w:val="%6."/>
@@ -2305,7 +3175,7 @@
         <w:ind w:left="4180" w:hanging="180"/>
       </w:pPr>
     </w:lvl>
-    <w:lvl w:ilvl="6" w:tplc="0C0A000F" w:tentative="1">
+    <w:lvl w:ilvl="6" w:tentative="1">
       <w:start w:val="1"/>
       <w:numFmt w:val="decimal"/>
       <w:lvlText w:val="%7."/>
@@ -2314,7 +3184,7 @@
         <w:ind w:left="4900" w:hanging="360"/>
       </w:pPr>
     </w:lvl>
-    <w:lvl w:ilvl="7" w:tplc="0C0A0019" w:tentative="1">
+    <w:lvl w:ilvl="7" w:tentative="1">
       <w:start w:val="1"/>
       <w:numFmt w:val="lowerLetter"/>
       <w:lvlText w:val="%8."/>
@@ -2323,7 +3193,7 @@
         <w:ind w:left="5620" w:hanging="360"/>
       </w:pPr>
     </w:lvl>
-    <w:lvl w:ilvl="8" w:tplc="0C0A001B" w:tentative="1">
+    <w:lvl w:ilvl="8" w:tentative="1">
       <w:start w:val="1"/>
       <w:numFmt w:val="lowerRoman"/>
       <w:lvlText w:val="%9."/>
@@ -2333,350 +3203,11 @@
       </w:pPr>
     </w:lvl>
   </w:abstractNum>
-  <w:abstractNum w:abstractNumId="1">
-    <w:nsid w:val="54C131E1"/>
-    <w:multiLevelType w:val="hybridMultilevel"/>
-    <w:tmpl w:val="9246F062"/>
-    <w:lvl w:ilvl="0" w:tplc="0C0A0001">
-      <w:start w:val="1"/>
-      <w:numFmt w:val="bullet"/>
-      <w:lvlText w:val=""/>
-      <w:lvlJc w:val="left"/>
-      <w:pPr>
-        <w:ind w:left="720" w:hanging="360"/>
-      </w:pPr>
-      <w:rPr>
-        <w:rFonts w:ascii="Symbol" w:hAnsi="Symbol" w:hint="default"/>
-      </w:rPr>
-    </w:lvl>
-    <w:lvl w:ilvl="1" w:tplc="0C0A0003" w:tentative="1">
-      <w:start w:val="1"/>
-      <w:numFmt w:val="bullet"/>
-      <w:lvlText w:val="o"/>
-      <w:lvlJc w:val="left"/>
-      <w:pPr>
-        <w:ind w:left="1440" w:hanging="360"/>
-      </w:pPr>
-      <w:rPr>
-        <w:rFonts w:ascii="Courier New" w:hAnsi="Courier New" w:cs="Courier New" w:hint="default"/>
-      </w:rPr>
-    </w:lvl>
-    <w:lvl w:ilvl="2" w:tplc="0C0A0005" w:tentative="1">
-      <w:start w:val="1"/>
-      <w:numFmt w:val="bullet"/>
-      <w:lvlText w:val=""/>
-      <w:lvlJc w:val="left"/>
-      <w:pPr>
-        <w:ind w:left="2160" w:hanging="360"/>
-      </w:pPr>
-      <w:rPr>
-        <w:rFonts w:ascii="Wingdings" w:hAnsi="Wingdings" w:hint="default"/>
-      </w:rPr>
-    </w:lvl>
-    <w:lvl w:ilvl="3" w:tplc="0C0A0001" w:tentative="1">
-      <w:start w:val="1"/>
-      <w:numFmt w:val="bullet"/>
-      <w:lvlText w:val=""/>
-      <w:lvlJc w:val="left"/>
-      <w:pPr>
-        <w:ind w:left="2880" w:hanging="360"/>
-      </w:pPr>
-      <w:rPr>
-        <w:rFonts w:ascii="Symbol" w:hAnsi="Symbol" w:hint="default"/>
-      </w:rPr>
-    </w:lvl>
-    <w:lvl w:ilvl="4" w:tplc="0C0A0003" w:tentative="1">
-      <w:start w:val="1"/>
-      <w:numFmt w:val="bullet"/>
-      <w:lvlText w:val="o"/>
-      <w:lvlJc w:val="left"/>
-      <w:pPr>
-        <w:ind w:left="3600" w:hanging="360"/>
-      </w:pPr>
-      <w:rPr>
-        <w:rFonts w:ascii="Courier New" w:hAnsi="Courier New" w:cs="Courier New" w:hint="default"/>
-      </w:rPr>
-    </w:lvl>
-    <w:lvl w:ilvl="5" w:tplc="0C0A0005" w:tentative="1">
-      <w:start w:val="1"/>
-      <w:numFmt w:val="bullet"/>
-      <w:lvlText w:val=""/>
-      <w:lvlJc w:val="left"/>
-      <w:pPr>
-        <w:ind w:left="4320" w:hanging="360"/>
-      </w:pPr>
-      <w:rPr>
-        <w:rFonts w:ascii="Wingdings" w:hAnsi="Wingdings" w:hint="default"/>
-      </w:rPr>
-    </w:lvl>
-    <w:lvl w:ilvl="6" w:tplc="0C0A0001" w:tentative="1">
-      <w:start w:val="1"/>
-      <w:numFmt w:val="bullet"/>
-      <w:lvlText w:val=""/>
-      <w:lvlJc w:val="left"/>
-      <w:pPr>
-        <w:ind w:left="5040" w:hanging="360"/>
-      </w:pPr>
-      <w:rPr>
-        <w:rFonts w:ascii="Symbol" w:hAnsi="Symbol" w:hint="default"/>
-      </w:rPr>
-    </w:lvl>
-    <w:lvl w:ilvl="7" w:tplc="0C0A0003" w:tentative="1">
-      <w:start w:val="1"/>
-      <w:numFmt w:val="bullet"/>
-      <w:lvlText w:val="o"/>
-      <w:lvlJc w:val="left"/>
-      <w:pPr>
-        <w:ind w:left="5760" w:hanging="360"/>
-      </w:pPr>
-      <w:rPr>
-        <w:rFonts w:ascii="Courier New" w:hAnsi="Courier New" w:cs="Courier New" w:hint="default"/>
-      </w:rPr>
-    </w:lvl>
-    <w:lvl w:ilvl="8" w:tplc="0C0A0005" w:tentative="1">
-      <w:start w:val="1"/>
-      <w:numFmt w:val="bullet"/>
-      <w:lvlText w:val=""/>
-      <w:lvlJc w:val="left"/>
-      <w:pPr>
-        <w:ind w:left="6480" w:hanging="360"/>
-      </w:pPr>
-      <w:rPr>
-        <w:rFonts w:ascii="Wingdings" w:hAnsi="Wingdings" w:hint="default"/>
-      </w:rPr>
-    </w:lvl>
-  </w:abstractNum>
-  <w:abstractNum w:abstractNumId="2">
-    <w:nsid w:val="65937337"/>
-    <w:multiLevelType w:val="hybridMultilevel"/>
-    <w:tmpl w:val="9A065308"/>
-    <w:lvl w:ilvl="0" w:tplc="0C0A0001">
-      <w:start w:val="1"/>
-      <w:numFmt w:val="bullet"/>
-      <w:lvlText w:val=""/>
-      <w:lvlJc w:val="left"/>
-      <w:pPr>
-        <w:ind w:left="720" w:hanging="360"/>
-      </w:pPr>
-      <w:rPr>
-        <w:rFonts w:ascii="Symbol" w:hAnsi="Symbol" w:hint="default"/>
-      </w:rPr>
-    </w:lvl>
-    <w:lvl w:ilvl="1" w:tplc="0C0A0003" w:tentative="1">
-      <w:start w:val="1"/>
-      <w:numFmt w:val="bullet"/>
-      <w:lvlText w:val="o"/>
-      <w:lvlJc w:val="left"/>
-      <w:pPr>
-        <w:ind w:left="1440" w:hanging="360"/>
-      </w:pPr>
-      <w:rPr>
-        <w:rFonts w:ascii="Courier New" w:hAnsi="Courier New" w:cs="Courier New" w:hint="default"/>
-      </w:rPr>
-    </w:lvl>
-    <w:lvl w:ilvl="2" w:tplc="0C0A0005" w:tentative="1">
-      <w:start w:val="1"/>
-      <w:numFmt w:val="bullet"/>
-      <w:lvlText w:val=""/>
-      <w:lvlJc w:val="left"/>
-      <w:pPr>
-        <w:ind w:left="2160" w:hanging="360"/>
-      </w:pPr>
-      <w:rPr>
-        <w:rFonts w:ascii="Wingdings" w:hAnsi="Wingdings" w:hint="default"/>
-      </w:rPr>
-    </w:lvl>
-    <w:lvl w:ilvl="3" w:tplc="0C0A0001" w:tentative="1">
-      <w:start w:val="1"/>
-      <w:numFmt w:val="bullet"/>
-      <w:lvlText w:val=""/>
-      <w:lvlJc w:val="left"/>
-      <w:pPr>
-        <w:ind w:left="2880" w:hanging="360"/>
-      </w:pPr>
-      <w:rPr>
-        <w:rFonts w:ascii="Symbol" w:hAnsi="Symbol" w:hint="default"/>
-      </w:rPr>
-    </w:lvl>
-    <w:lvl w:ilvl="4" w:tplc="0C0A0003" w:tentative="1">
-      <w:start w:val="1"/>
-      <w:numFmt w:val="bullet"/>
-      <w:lvlText w:val="o"/>
-      <w:lvlJc w:val="left"/>
-      <w:pPr>
-        <w:ind w:left="3600" w:hanging="360"/>
-      </w:pPr>
-      <w:rPr>
-        <w:rFonts w:ascii="Courier New" w:hAnsi="Courier New" w:cs="Courier New" w:hint="default"/>
-      </w:rPr>
-    </w:lvl>
-    <w:lvl w:ilvl="5" w:tplc="0C0A0005" w:tentative="1">
-      <w:start w:val="1"/>
-      <w:numFmt w:val="bullet"/>
-      <w:lvlText w:val=""/>
-      <w:lvlJc w:val="left"/>
-      <w:pPr>
-        <w:ind w:left="4320" w:hanging="360"/>
-      </w:pPr>
-      <w:rPr>
-        <w:rFonts w:ascii="Wingdings" w:hAnsi="Wingdings" w:hint="default"/>
-      </w:rPr>
-    </w:lvl>
-    <w:lvl w:ilvl="6" w:tplc="0C0A0001" w:tentative="1">
-      <w:start w:val="1"/>
-      <w:numFmt w:val="bullet"/>
-      <w:lvlText w:val=""/>
-      <w:lvlJc w:val="left"/>
-      <w:pPr>
-        <w:ind w:left="5040" w:hanging="360"/>
-      </w:pPr>
-      <w:rPr>
-        <w:rFonts w:ascii="Symbol" w:hAnsi="Symbol" w:hint="default"/>
-      </w:rPr>
-    </w:lvl>
-    <w:lvl w:ilvl="7" w:tplc="0C0A0003" w:tentative="1">
-      <w:start w:val="1"/>
-      <w:numFmt w:val="bullet"/>
-      <w:lvlText w:val="o"/>
-      <w:lvlJc w:val="left"/>
-      <w:pPr>
-        <w:ind w:left="5760" w:hanging="360"/>
-      </w:pPr>
-      <w:rPr>
-        <w:rFonts w:ascii="Courier New" w:hAnsi="Courier New" w:cs="Courier New" w:hint="default"/>
-      </w:rPr>
-    </w:lvl>
-    <w:lvl w:ilvl="8" w:tplc="0C0A0005" w:tentative="1">
-      <w:start w:val="1"/>
-      <w:numFmt w:val="bullet"/>
-      <w:lvlText w:val=""/>
-      <w:lvlJc w:val="left"/>
-      <w:pPr>
-        <w:ind w:left="6480" w:hanging="360"/>
-      </w:pPr>
-      <w:rPr>
-        <w:rFonts w:ascii="Wingdings" w:hAnsi="Wingdings" w:hint="default"/>
-      </w:rPr>
-    </w:lvl>
-  </w:abstractNum>
-  <w:abstractNum w:abstractNumId="3">
-    <w:nsid w:val="66D7068B"/>
-    <w:multiLevelType w:val="hybridMultilevel"/>
-    <w:tmpl w:val="D2F6BBFC"/>
-    <w:lvl w:ilvl="0" w:tplc="0C0A0001">
-      <w:start w:val="1"/>
-      <w:numFmt w:val="bullet"/>
-      <w:lvlText w:val=""/>
-      <w:lvlJc w:val="left"/>
-      <w:pPr>
-        <w:ind w:left="720" w:hanging="360"/>
-      </w:pPr>
-      <w:rPr>
-        <w:rFonts w:ascii="Symbol" w:hAnsi="Symbol" w:hint="default"/>
-      </w:rPr>
-    </w:lvl>
-    <w:lvl w:ilvl="1" w:tplc="0C0A0003" w:tentative="1">
-      <w:start w:val="1"/>
-      <w:numFmt w:val="bullet"/>
-      <w:lvlText w:val="o"/>
-      <w:lvlJc w:val="left"/>
-      <w:pPr>
-        <w:ind w:left="1440" w:hanging="360"/>
-      </w:pPr>
-      <w:rPr>
-        <w:rFonts w:ascii="Courier New" w:hAnsi="Courier New" w:cs="Courier New" w:hint="default"/>
-      </w:rPr>
-    </w:lvl>
-    <w:lvl w:ilvl="2" w:tplc="0C0A0005" w:tentative="1">
-      <w:start w:val="1"/>
-      <w:numFmt w:val="bullet"/>
-      <w:lvlText w:val=""/>
-      <w:lvlJc w:val="left"/>
-      <w:pPr>
-        <w:ind w:left="2160" w:hanging="360"/>
-      </w:pPr>
-      <w:rPr>
-        <w:rFonts w:ascii="Wingdings" w:hAnsi="Wingdings" w:hint="default"/>
-      </w:rPr>
-    </w:lvl>
-    <w:lvl w:ilvl="3" w:tplc="0C0A0001" w:tentative="1">
-      <w:start w:val="1"/>
-      <w:numFmt w:val="bullet"/>
-      <w:lvlText w:val=""/>
-      <w:lvlJc w:val="left"/>
-      <w:pPr>
-        <w:ind w:left="2880" w:hanging="360"/>
-      </w:pPr>
-      <w:rPr>
-        <w:rFonts w:ascii="Symbol" w:hAnsi="Symbol" w:hint="default"/>
-      </w:rPr>
-    </w:lvl>
-    <w:lvl w:ilvl="4" w:tplc="0C0A0003" w:tentative="1">
-      <w:start w:val="1"/>
-      <w:numFmt w:val="bullet"/>
-      <w:lvlText w:val="o"/>
-      <w:lvlJc w:val="left"/>
-      <w:pPr>
-        <w:ind w:left="3600" w:hanging="360"/>
-      </w:pPr>
-      <w:rPr>
-        <w:rFonts w:ascii="Courier New" w:hAnsi="Courier New" w:cs="Courier New" w:hint="default"/>
-      </w:rPr>
-    </w:lvl>
-    <w:lvl w:ilvl="5" w:tplc="0C0A0005" w:tentative="1">
-      <w:start w:val="1"/>
-      <w:numFmt w:val="bullet"/>
-      <w:lvlText w:val=""/>
-      <w:lvlJc w:val="left"/>
-      <w:pPr>
-        <w:ind w:left="4320" w:hanging="360"/>
-      </w:pPr>
-      <w:rPr>
-        <w:rFonts w:ascii="Wingdings" w:hAnsi="Wingdings" w:hint="default"/>
-      </w:rPr>
-    </w:lvl>
-    <w:lvl w:ilvl="6" w:tplc="0C0A0001" w:tentative="1">
-      <w:start w:val="1"/>
-      <w:numFmt w:val="bullet"/>
-      <w:lvlText w:val=""/>
-      <w:lvlJc w:val="left"/>
-      <w:pPr>
-        <w:ind w:left="5040" w:hanging="360"/>
-      </w:pPr>
-      <w:rPr>
-        <w:rFonts w:ascii="Symbol" w:hAnsi="Symbol" w:hint="default"/>
-      </w:rPr>
-    </w:lvl>
-    <w:lvl w:ilvl="7" w:tplc="0C0A0003" w:tentative="1">
-      <w:start w:val="1"/>
-      <w:numFmt w:val="bullet"/>
-      <w:lvlText w:val="o"/>
-      <w:lvlJc w:val="left"/>
-      <w:pPr>
-        <w:ind w:left="5760" w:hanging="360"/>
-      </w:pPr>
-      <w:rPr>
-        <w:rFonts w:ascii="Courier New" w:hAnsi="Courier New" w:cs="Courier New" w:hint="default"/>
-      </w:rPr>
-    </w:lvl>
-    <w:lvl w:ilvl="8" w:tplc="0C0A0005" w:tentative="1">
-      <w:start w:val="1"/>
-      <w:numFmt w:val="bullet"/>
-      <w:lvlText w:val=""/>
-      <w:lvlJc w:val="left"/>
-      <w:pPr>
-        <w:ind w:left="6480" w:hanging="360"/>
-      </w:pPr>
-      <w:rPr>
-        <w:rFonts w:ascii="Wingdings" w:hAnsi="Wingdings" w:hint="default"/>
-      </w:rPr>
-    </w:lvl>
-  </w:abstractNum>
-  <w:abstractNum w:abstractNumId="4">
+  <w:abstractNum w:abstractNumId="1877812620">
     <w:nsid w:val="6FED258C"/>
-    <w:multiLevelType w:val="hybridMultilevel"/>
-    <w:tmpl w:val="626E763C"/>
-    <w:lvl w:ilvl="0" w:tplc="0C0A000F">
+    <w:multiLevelType w:val="multilevel"/>
+    <w:tmpl w:val="6FED258C"/>
+    <w:lvl w:ilvl="0" w:tentative="1">
       <w:start w:val="1"/>
       <w:numFmt w:val="decimal"/>
       <w:lvlText w:val="%1."/>
@@ -2688,7 +3219,7 @@
         <w:rFonts w:hint="default"/>
       </w:rPr>
     </w:lvl>
-    <w:lvl w:ilvl="1" w:tplc="0C0A0019" w:tentative="1">
+    <w:lvl w:ilvl="1" w:tentative="1">
       <w:start w:val="1"/>
       <w:numFmt w:val="lowerLetter"/>
       <w:lvlText w:val="%2."/>
@@ -2697,7 +3228,7 @@
         <w:ind w:left="1440" w:hanging="360"/>
       </w:pPr>
     </w:lvl>
-    <w:lvl w:ilvl="2" w:tplc="0C0A001B" w:tentative="1">
+    <w:lvl w:ilvl="2" w:tentative="1">
       <w:start w:val="1"/>
       <w:numFmt w:val="lowerRoman"/>
       <w:lvlText w:val="%3."/>
@@ -2706,7 +3237,7 @@
         <w:ind w:left="2160" w:hanging="180"/>
       </w:pPr>
     </w:lvl>
-    <w:lvl w:ilvl="3" w:tplc="0C0A000F" w:tentative="1">
+    <w:lvl w:ilvl="3" w:tentative="1">
       <w:start w:val="1"/>
       <w:numFmt w:val="decimal"/>
       <w:lvlText w:val="%4."/>
@@ -2715,7 +3246,7 @@
         <w:ind w:left="2880" w:hanging="360"/>
       </w:pPr>
     </w:lvl>
-    <w:lvl w:ilvl="4" w:tplc="0C0A0019" w:tentative="1">
+    <w:lvl w:ilvl="4" w:tentative="1">
       <w:start w:val="1"/>
       <w:numFmt w:val="lowerLetter"/>
       <w:lvlText w:val="%5."/>
@@ -2724,7 +3255,7 @@
         <w:ind w:left="3600" w:hanging="360"/>
       </w:pPr>
     </w:lvl>
-    <w:lvl w:ilvl="5" w:tplc="0C0A001B" w:tentative="1">
+    <w:lvl w:ilvl="5" w:tentative="1">
       <w:start w:val="1"/>
       <w:numFmt w:val="lowerRoman"/>
       <w:lvlText w:val="%6."/>
@@ -2733,7 +3264,7 @@
         <w:ind w:left="4320" w:hanging="180"/>
       </w:pPr>
     </w:lvl>
-    <w:lvl w:ilvl="6" w:tplc="0C0A000F" w:tentative="1">
+    <w:lvl w:ilvl="6" w:tentative="1">
       <w:start w:val="1"/>
       <w:numFmt w:val="decimal"/>
       <w:lvlText w:val="%7."/>
@@ -2742,7 +3273,7 @@
         <w:ind w:left="5040" w:hanging="360"/>
       </w:pPr>
     </w:lvl>
-    <w:lvl w:ilvl="7" w:tplc="0C0A0019" w:tentative="1">
+    <w:lvl w:ilvl="7" w:tentative="1">
       <w:start w:val="1"/>
       <w:numFmt w:val="lowerLetter"/>
       <w:lvlText w:val="%8."/>
@@ -2751,7 +3282,7 @@
         <w:ind w:left="5760" w:hanging="360"/>
       </w:pPr>
     </w:lvl>
-    <w:lvl w:ilvl="8" w:tplc="0C0A001B" w:tentative="1">
+    <w:lvl w:ilvl="8" w:tentative="1">
       <w:start w:val="1"/>
       <w:numFmt w:val="lowerRoman"/>
       <w:lvlText w:val="%9."/>
@@ -2762,426 +3293,297 @@
     </w:lvl>
   </w:abstractNum>
   <w:num w:numId="1">
-    <w:abstractNumId w:val="2"/>
+    <w:abstractNumId w:val="246352002"/>
   </w:num>
   <w:num w:numId="2">
-    <w:abstractNumId w:val="1"/>
+    <w:abstractNumId w:val="1877812620"/>
   </w:num>
   <w:num w:numId="3">
-    <w:abstractNumId w:val="4"/>
-  </w:num>
-  <w:num w:numId="4">
-    <w:abstractNumId w:val="3"/>
-  </w:num>
-  <w:num w:numId="5">
-    <w:abstractNumId w:val="0"/>
+    <w:abstractNumId w:val="1725367947"/>
   </w:num>
 </w:numbering>
 </file>
 
 <file path=word/styles.xml><?xml version="1.0" encoding="utf-8"?>
-<w:styles xmlns:mc="http://schemas.openxmlformats.org/markup-compatibility/2006" xmlns:r="http://schemas.openxmlformats.org/officeDocument/2006/relationships" xmlns:w="http://schemas.openxmlformats.org/wordprocessingml/2006/main" xmlns:w14="http://schemas.microsoft.com/office/word/2010/wordml" xmlns:w15="http://schemas.microsoft.com/office/word/2012/wordml" mc:Ignorable="w14 w15">
+<w:styles xmlns:mc="http://schemas.openxmlformats.org/markup-compatibility/2006" xmlns:o="urn:schemas-microsoft-com:office:office" xmlns:r="http://schemas.openxmlformats.org/officeDocument/2006/relationships" xmlns:m="http://schemas.openxmlformats.org/officeDocument/2006/math" xmlns:v="urn:schemas-microsoft-com:vml" xmlns:w="http://schemas.openxmlformats.org/wordprocessingml/2006/main" xmlns:w14="http://schemas.microsoft.com/office/word/2010/wordml" xmlns:w10="urn:schemas-microsoft-com:office:word" xmlns:sl="http://schemas.openxmlformats.org/schemaLibrary/2006/main" mc:Ignorable="w14">
   <w:docDefaults>
     <w:rPrDefault>
       <w:rPr>
-        <w:rFonts w:asciiTheme="minorHAnsi" w:eastAsiaTheme="minorHAnsi" w:hAnsiTheme="minorHAnsi" w:cstheme="minorBidi"/>
-        <w:sz w:val="22"/>
-        <w:szCs w:val="22"/>
-        <w:lang w:val="es-ES" w:eastAsia="en-US" w:bidi="ar-SA"/>
+        <w:rFonts w:asciiTheme="minorHAnsi" w:hAnsiTheme="minorHAnsi" w:eastAsiaTheme="minorHAnsi" w:cstheme="minorBidi"/>
       </w:rPr>
     </w:rPrDefault>
-    <w:pPrDefault>
-      <w:pPr>
-        <w:spacing w:after="160" w:line="259" w:lineRule="auto"/>
-      </w:pPr>
-    </w:pPrDefault>
   </w:docDefaults>
-  <w:latentStyles w:defLockedState="0" w:defUIPriority="99" w:defSemiHidden="0" w:defUnhideWhenUsed="0" w:defQFormat="0" w:count="371">
-    <w:lsdException w:name="Normal" w:uiPriority="0" w:qFormat="1"/>
-    <w:lsdException w:name="heading 1" w:uiPriority="9" w:qFormat="1"/>
-    <w:lsdException w:name="heading 2" w:semiHidden="1" w:uiPriority="9" w:unhideWhenUsed="1" w:qFormat="1"/>
-    <w:lsdException w:name="heading 3" w:semiHidden="1" w:uiPriority="9" w:unhideWhenUsed="1" w:qFormat="1"/>
-    <w:lsdException w:name="heading 4" w:semiHidden="1" w:uiPriority="9" w:unhideWhenUsed="1" w:qFormat="1"/>
-    <w:lsdException w:name="heading 5" w:semiHidden="1" w:uiPriority="9" w:unhideWhenUsed="1" w:qFormat="1"/>
-    <w:lsdException w:name="heading 6" w:semiHidden="1" w:uiPriority="9" w:unhideWhenUsed="1" w:qFormat="1"/>
-    <w:lsdException w:name="heading 7" w:semiHidden="1" w:uiPriority="9" w:unhideWhenUsed="1" w:qFormat="1"/>
-    <w:lsdException w:name="heading 8" w:semiHidden="1" w:uiPriority="9" w:unhideWhenUsed="1" w:qFormat="1"/>
-    <w:lsdException w:name="heading 9" w:semiHidden="1" w:uiPriority="9" w:unhideWhenUsed="1" w:qFormat="1"/>
-    <w:lsdException w:name="index 1" w:semiHidden="1" w:unhideWhenUsed="1"/>
-    <w:lsdException w:name="index 2" w:semiHidden="1" w:unhideWhenUsed="1"/>
-    <w:lsdException w:name="index 3" w:semiHidden="1" w:unhideWhenUsed="1"/>
-    <w:lsdException w:name="index 4" w:semiHidden="1" w:unhideWhenUsed="1"/>
-    <w:lsdException w:name="index 5" w:semiHidden="1" w:unhideWhenUsed="1"/>
-    <w:lsdException w:name="index 6" w:semiHidden="1" w:unhideWhenUsed="1"/>
-    <w:lsdException w:name="index 7" w:semiHidden="1" w:unhideWhenUsed="1"/>
-    <w:lsdException w:name="index 8" w:semiHidden="1" w:unhideWhenUsed="1"/>
-    <w:lsdException w:name="index 9" w:semiHidden="1" w:unhideWhenUsed="1"/>
-    <w:lsdException w:name="toc 1" w:semiHidden="1" w:uiPriority="39" w:unhideWhenUsed="1"/>
-    <w:lsdException w:name="toc 2" w:semiHidden="1" w:uiPriority="39" w:unhideWhenUsed="1"/>
-    <w:lsdException w:name="toc 3" w:semiHidden="1" w:uiPriority="39" w:unhideWhenUsed="1"/>
-    <w:lsdException w:name="toc 4" w:semiHidden="1" w:uiPriority="39" w:unhideWhenUsed="1"/>
-    <w:lsdException w:name="toc 5" w:semiHidden="1" w:uiPriority="39" w:unhideWhenUsed="1"/>
-    <w:lsdException w:name="toc 6" w:semiHidden="1" w:uiPriority="39" w:unhideWhenUsed="1"/>
-    <w:lsdException w:name="toc 7" w:semiHidden="1" w:uiPriority="39" w:unhideWhenUsed="1"/>
-    <w:lsdException w:name="toc 8" w:semiHidden="1" w:uiPriority="39" w:unhideWhenUsed="1"/>
-    <w:lsdException w:name="toc 9" w:semiHidden="1" w:uiPriority="39" w:unhideWhenUsed="1"/>
-    <w:lsdException w:name="Normal Indent" w:semiHidden="1" w:unhideWhenUsed="1"/>
-    <w:lsdException w:name="footnote text" w:semiHidden="1" w:unhideWhenUsed="1"/>
-    <w:lsdException w:name="annotation text" w:semiHidden="1" w:unhideWhenUsed="1"/>
-    <w:lsdException w:name="header" w:semiHidden="1" w:unhideWhenUsed="1"/>
-    <w:lsdException w:name="footer" w:semiHidden="1" w:unhideWhenUsed="1"/>
-    <w:lsdException w:name="index heading" w:semiHidden="1" w:unhideWhenUsed="1"/>
-    <w:lsdException w:name="caption" w:semiHidden="1" w:uiPriority="35" w:unhideWhenUsed="1" w:qFormat="1"/>
-    <w:lsdException w:name="table of figures" w:semiHidden="1" w:unhideWhenUsed="1"/>
-    <w:lsdException w:name="envelope address" w:semiHidden="1" w:unhideWhenUsed="1"/>
-    <w:lsdException w:name="envelope return" w:semiHidden="1" w:unhideWhenUsed="1"/>
-    <w:lsdException w:name="footnote reference" w:semiHidden="1" w:unhideWhenUsed="1"/>
-    <w:lsdException w:name="annotation reference" w:semiHidden="1" w:unhideWhenUsed="1"/>
-    <w:lsdException w:name="line number" w:semiHidden="1" w:unhideWhenUsed="1"/>
-    <w:lsdException w:name="page number" w:semiHidden="1" w:unhideWhenUsed="1"/>
-    <w:lsdException w:name="endnote reference" w:semiHidden="1" w:unhideWhenUsed="1"/>
-    <w:lsdException w:name="endnote text" w:semiHidden="1" w:unhideWhenUsed="1"/>
-    <w:lsdException w:name="table of authorities" w:semiHidden="1" w:unhideWhenUsed="1"/>
-    <w:lsdException w:name="macro" w:semiHidden="1" w:unhideWhenUsed="1"/>
-    <w:lsdException w:name="toa heading" w:semiHidden="1" w:unhideWhenUsed="1"/>
-    <w:lsdException w:name="List" w:semiHidden="1" w:unhideWhenUsed="1"/>
-    <w:lsdException w:name="List Bullet" w:semiHidden="1" w:unhideWhenUsed="1"/>
-    <w:lsdException w:name="List Number" w:semiHidden="1" w:unhideWhenUsed="1"/>
-    <w:lsdException w:name="List 2" w:semiHidden="1" w:unhideWhenUsed="1"/>
-    <w:lsdException w:name="List 3" w:semiHidden="1" w:unhideWhenUsed="1"/>
-    <w:lsdException w:name="List 4" w:semiHidden="1" w:unhideWhenUsed="1"/>
-    <w:lsdException w:name="List 5" w:semiHidden="1" w:unhideWhenUsed="1"/>
-    <w:lsdException w:name="List Bullet 2" w:semiHidden="1" w:unhideWhenUsed="1"/>
-    <w:lsdException w:name="List Bullet 3" w:semiHidden="1" w:unhideWhenUsed="1"/>
-    <w:lsdException w:name="List Bullet 4" w:semiHidden="1" w:unhideWhenUsed="1"/>
-    <w:lsdException w:name="List Bullet 5" w:semiHidden="1" w:unhideWhenUsed="1"/>
-    <w:lsdException w:name="List Number 2" w:semiHidden="1" w:unhideWhenUsed="1"/>
-    <w:lsdException w:name="List Number 3" w:semiHidden="1" w:unhideWhenUsed="1"/>
-    <w:lsdException w:name="List Number 4" w:semiHidden="1" w:unhideWhenUsed="1"/>
-    <w:lsdException w:name="List Number 5" w:semiHidden="1" w:unhideWhenUsed="1"/>
-    <w:lsdException w:name="Title" w:uiPriority="10" w:qFormat="1"/>
-    <w:lsdException w:name="Closing" w:semiHidden="1" w:unhideWhenUsed="1"/>
-    <w:lsdException w:name="Signature" w:semiHidden="1" w:unhideWhenUsed="1"/>
-    <w:lsdException w:name="Default Paragraph Font" w:semiHidden="1" w:uiPriority="1" w:unhideWhenUsed="1"/>
-    <w:lsdException w:name="Body Text" w:semiHidden="1" w:unhideWhenUsed="1"/>
-    <w:lsdException w:name="Body Text Indent" w:semiHidden="1" w:unhideWhenUsed="1"/>
-    <w:lsdException w:name="List Continue" w:semiHidden="1" w:unhideWhenUsed="1"/>
-    <w:lsdException w:name="List Continue 2" w:semiHidden="1" w:unhideWhenUsed="1"/>
-    <w:lsdException w:name="List Continue 3" w:semiHidden="1" w:unhideWhenUsed="1"/>
-    <w:lsdException w:name="List Continue 4" w:semiHidden="1" w:unhideWhenUsed="1"/>
-    <w:lsdException w:name="List Continue 5" w:semiHidden="1" w:unhideWhenUsed="1"/>
-    <w:lsdException w:name="Message Header" w:semiHidden="1" w:unhideWhenUsed="1"/>
-    <w:lsdException w:name="Subtitle" w:uiPriority="11" w:qFormat="1"/>
-    <w:lsdException w:name="Salutation" w:semiHidden="1" w:unhideWhenUsed="1"/>
-    <w:lsdException w:name="Date" w:semiHidden="1" w:unhideWhenUsed="1"/>
-    <w:lsdException w:name="Body Text First Indent" w:semiHidden="1" w:unhideWhenUsed="1"/>
-    <w:lsdException w:name="Body Text First Indent 2" w:semiHidden="1" w:unhideWhenUsed="1"/>
-    <w:lsdException w:name="Note Heading" w:semiHidden="1" w:unhideWhenUsed="1"/>
-    <w:lsdException w:name="Body Text 2" w:semiHidden="1" w:unhideWhenUsed="1"/>
-    <w:lsdException w:name="Body Text 3" w:semiHidden="1" w:unhideWhenUsed="1"/>
-    <w:lsdException w:name="Body Text Indent 2" w:semiHidden="1" w:unhideWhenUsed="1"/>
-    <w:lsdException w:name="Body Text Indent 3" w:semiHidden="1" w:unhideWhenUsed="1"/>
-    <w:lsdException w:name="Block Text" w:semiHidden="1" w:unhideWhenUsed="1"/>
-    <w:lsdException w:name="Hyperlink" w:semiHidden="1" w:unhideWhenUsed="1"/>
-    <w:lsdException w:name="FollowedHyperlink" w:semiHidden="1" w:unhideWhenUsed="1"/>
-    <w:lsdException w:name="Strong" w:uiPriority="22" w:qFormat="1"/>
-    <w:lsdException w:name="Emphasis" w:uiPriority="20" w:qFormat="1"/>
-    <w:lsdException w:name="Document Map" w:semiHidden="1" w:unhideWhenUsed="1"/>
-    <w:lsdException w:name="Plain Text" w:semiHidden="1" w:unhideWhenUsed="1"/>
-    <w:lsdException w:name="E-mail Signature" w:semiHidden="1" w:unhideWhenUsed="1"/>
-    <w:lsdException w:name="HTML Top of Form" w:semiHidden="1" w:unhideWhenUsed="1"/>
-    <w:lsdException w:name="HTML Bottom of Form" w:semiHidden="1" w:unhideWhenUsed="1"/>
-    <w:lsdException w:name="Normal (Web)" w:semiHidden="1" w:unhideWhenUsed="1"/>
-    <w:lsdException w:name="HTML Acronym" w:semiHidden="1" w:unhideWhenUsed="1"/>
-    <w:lsdException w:name="HTML Address" w:semiHidden="1" w:unhideWhenUsed="1"/>
-    <w:lsdException w:name="HTML Cite" w:semiHidden="1" w:unhideWhenUsed="1"/>
-    <w:lsdException w:name="HTML Code" w:semiHidden="1" w:unhideWhenUsed="1"/>
-    <w:lsdException w:name="HTML Definition" w:semiHidden="1" w:unhideWhenUsed="1"/>
-    <w:lsdException w:name="HTML Keyboard" w:semiHidden="1" w:unhideWhenUsed="1"/>
-    <w:lsdException w:name="HTML Preformatted" w:semiHidden="1" w:unhideWhenUsed="1"/>
-    <w:lsdException w:name="HTML Sample" w:semiHidden="1" w:unhideWhenUsed="1"/>
-    <w:lsdException w:name="HTML Typewriter" w:semiHidden="1" w:unhideWhenUsed="1"/>
-    <w:lsdException w:name="HTML Variable" w:semiHidden="1" w:unhideWhenUsed="1"/>
-    <w:lsdException w:name="Normal Table" w:semiHidden="1" w:unhideWhenUsed="1"/>
-    <w:lsdException w:name="annotation subject" w:semiHidden="1" w:unhideWhenUsed="1"/>
-    <w:lsdException w:name="No List" w:semiHidden="1" w:unhideWhenUsed="1"/>
-    <w:lsdException w:name="Outline List 1" w:semiHidden="1" w:unhideWhenUsed="1"/>
-    <w:lsdException w:name="Outline List 2" w:semiHidden="1" w:unhideWhenUsed="1"/>
-    <w:lsdException w:name="Outline List 3" w:semiHidden="1" w:unhideWhenUsed="1"/>
-    <w:lsdException w:name="Table Simple 1" w:semiHidden="1" w:unhideWhenUsed="1"/>
-    <w:lsdException w:name="Table Simple 2" w:semiHidden="1" w:unhideWhenUsed="1"/>
-    <w:lsdException w:name="Table Simple 3" w:semiHidden="1" w:unhideWhenUsed="1"/>
-    <w:lsdException w:name="Table Classic 1" w:semiHidden="1" w:unhideWhenUsed="1"/>
-    <w:lsdException w:name="Table Classic 2" w:semiHidden="1" w:unhideWhenUsed="1"/>
-    <w:lsdException w:name="Table Classic 3" w:semiHidden="1" w:unhideWhenUsed="1"/>
-    <w:lsdException w:name="Table Classic 4" w:semiHidden="1" w:unhideWhenUsed="1"/>
-    <w:lsdException w:name="Table Colorful 1" w:semiHidden="1" w:unhideWhenUsed="1"/>
-    <w:lsdException w:name="Table Colorful 2" w:semiHidden="1" w:unhideWhenUsed="1"/>
-    <w:lsdException w:name="Table Colorful 3" w:semiHidden="1" w:unhideWhenUsed="1"/>
-    <w:lsdException w:name="Table Columns 1" w:semiHidden="1" w:unhideWhenUsed="1"/>
-    <w:lsdException w:name="Table Columns 2" w:semiHidden="1" w:unhideWhenUsed="1"/>
-    <w:lsdException w:name="Table Columns 3" w:semiHidden="1" w:unhideWhenUsed="1"/>
-    <w:lsdException w:name="Table Columns 4" w:semiHidden="1" w:unhideWhenUsed="1"/>
-    <w:lsdException w:name="Table Columns 5" w:semiHidden="1" w:unhideWhenUsed="1"/>
-    <w:lsdException w:name="Table Grid 1" w:semiHidden="1" w:unhideWhenUsed="1"/>
-    <w:lsdException w:name="Table Grid 2" w:semiHidden="1" w:unhideWhenUsed="1"/>
-    <w:lsdException w:name="Table Grid 3" w:semiHidden="1" w:unhideWhenUsed="1"/>
-    <w:lsdException w:name="Table Grid 4" w:semiHidden="1" w:unhideWhenUsed="1"/>
-    <w:lsdException w:name="Table Grid 5" w:semiHidden="1" w:unhideWhenUsed="1"/>
-    <w:lsdException w:name="Table Grid 6" w:semiHidden="1" w:unhideWhenUsed="1"/>
-    <w:lsdException w:name="Table Grid 7" w:semiHidden="1" w:unhideWhenUsed="1"/>
-    <w:lsdException w:name="Table Grid 8" w:semiHidden="1" w:unhideWhenUsed="1"/>
-    <w:lsdException w:name="Table List 1" w:semiHidden="1" w:unhideWhenUsed="1"/>
-    <w:lsdException w:name="Table List 2" w:semiHidden="1" w:unhideWhenUsed="1"/>
-    <w:lsdException w:name="Table List 3" w:semiHidden="1" w:unhideWhenUsed="1"/>
-    <w:lsdException w:name="Table List 4" w:semiHidden="1" w:unhideWhenUsed="1"/>
-    <w:lsdException w:name="Table List 5" w:semiHidden="1" w:unhideWhenUsed="1"/>
-    <w:lsdException w:name="Table List 6" w:semiHidden="1" w:unhideWhenUsed="1"/>
-    <w:lsdException w:name="Table List 7" w:semiHidden="1" w:unhideWhenUsed="1"/>
-    <w:lsdException w:name="Table List 8" w:semiHidden="1" w:unhideWhenUsed="1"/>
-    <w:lsdException w:name="Table 3D effects 1" w:semiHidden="1" w:unhideWhenUsed="1"/>
-    <w:lsdException w:name="Table 3D effects 2" w:semiHidden="1" w:unhideWhenUsed="1"/>
-    <w:lsdException w:name="Table 3D effects 3" w:semiHidden="1" w:unhideWhenUsed="1"/>
-    <w:lsdException w:name="Table Contemporary" w:semiHidden="1" w:unhideWhenUsed="1"/>
-    <w:lsdException w:name="Table Elegant" w:semiHidden="1" w:unhideWhenUsed="1"/>
-    <w:lsdException w:name="Table Professional" w:semiHidden="1" w:unhideWhenUsed="1"/>
-    <w:lsdException w:name="Table Subtle 1" w:semiHidden="1" w:unhideWhenUsed="1"/>
-    <w:lsdException w:name="Table Subtle 2" w:semiHidden="1" w:unhideWhenUsed="1"/>
-    <w:lsdException w:name="Table Web 1" w:semiHidden="1" w:unhideWhenUsed="1"/>
-    <w:lsdException w:name="Table Web 2" w:semiHidden="1" w:unhideWhenUsed="1"/>
-    <w:lsdException w:name="Table Web 3" w:semiHidden="1" w:unhideWhenUsed="1"/>
-    <w:lsdException w:name="Balloon Text" w:semiHidden="1" w:unhideWhenUsed="1"/>
-    <w:lsdException w:name="Table Grid" w:uiPriority="39"/>
-    <w:lsdException w:name="Table Theme" w:semiHidden="1" w:unhideWhenUsed="1"/>
-    <w:lsdException w:name="Placeholder Text" w:semiHidden="1"/>
-    <w:lsdException w:name="No Spacing" w:uiPriority="1" w:qFormat="1"/>
-    <w:lsdException w:name="Light Shading" w:uiPriority="60"/>
-    <w:lsdException w:name="Light List" w:uiPriority="61"/>
-    <w:lsdException w:name="Light Grid" w:uiPriority="62"/>
-    <w:lsdException w:name="Medium Shading 1" w:uiPriority="63"/>
-    <w:lsdException w:name="Medium Shading 2" w:uiPriority="64"/>
-    <w:lsdException w:name="Medium List 1" w:uiPriority="65"/>
-    <w:lsdException w:name="Medium List 2" w:uiPriority="66"/>
-    <w:lsdException w:name="Medium Grid 1" w:uiPriority="67"/>
-    <w:lsdException w:name="Medium Grid 2" w:uiPriority="68"/>
-    <w:lsdException w:name="Medium Grid 3" w:uiPriority="69"/>
-    <w:lsdException w:name="Dark List" w:uiPriority="70"/>
-    <w:lsdException w:name="Colorful Shading" w:uiPriority="71"/>
-    <w:lsdException w:name="Colorful List" w:uiPriority="72"/>
-    <w:lsdException w:name="Colorful Grid" w:uiPriority="73"/>
-    <w:lsdException w:name="Light Shading Accent 1" w:uiPriority="60"/>
-    <w:lsdException w:name="Light List Accent 1" w:uiPriority="61"/>
-    <w:lsdException w:name="Light Grid Accent 1" w:uiPriority="62"/>
-    <w:lsdException w:name="Medium Shading 1 Accent 1" w:uiPriority="63"/>
-    <w:lsdException w:name="Medium Shading 2 Accent 1" w:uiPriority="64"/>
-    <w:lsdException w:name="Medium List 1 Accent 1" w:uiPriority="65"/>
-    <w:lsdException w:name="Revision" w:semiHidden="1"/>
-    <w:lsdException w:name="List Paragraph" w:uiPriority="34" w:qFormat="1"/>
-    <w:lsdException w:name="Quote" w:uiPriority="29" w:qFormat="1"/>
-    <w:lsdException w:name="Intense Quote" w:uiPriority="30" w:qFormat="1"/>
-    <w:lsdException w:name="Medium List 2 Accent 1" w:uiPriority="66"/>
-    <w:lsdException w:name="Medium Grid 1 Accent 1" w:uiPriority="67"/>
-    <w:lsdException w:name="Medium Grid 2 Accent 1" w:uiPriority="68"/>
-    <w:lsdException w:name="Medium Grid 3 Accent 1" w:uiPriority="69"/>
-    <w:lsdException w:name="Dark List Accent 1" w:uiPriority="70"/>
-    <w:lsdException w:name="Colorful Shading Accent 1" w:uiPriority="71"/>
-    <w:lsdException w:name="Colorful List Accent 1" w:uiPriority="72"/>
-    <w:lsdException w:name="Colorful Grid Accent 1" w:uiPriority="73"/>
-    <w:lsdException w:name="Light Shading Accent 2" w:uiPriority="60"/>
-    <w:lsdException w:name="Light List Accent 2" w:uiPriority="61"/>
-    <w:lsdException w:name="Light Grid Accent 2" w:uiPriority="62"/>
-    <w:lsdException w:name="Medium Shading 1 Accent 2" w:uiPriority="63"/>
-    <w:lsdException w:name="Medium Shading 2 Accent 2" w:uiPriority="64"/>
-    <w:lsdException w:name="Medium List 1 Accent 2" w:uiPriority="65"/>
-    <w:lsdException w:name="Medium List 2 Accent 2" w:uiPriority="66"/>
-    <w:lsdException w:name="Medium Grid 1 Accent 2" w:uiPriority="67"/>
-    <w:lsdException w:name="Medium Grid 2 Accent 2" w:uiPriority="68"/>
-    <w:lsdException w:name="Medium Grid 3 Accent 2" w:uiPriority="69"/>
-    <w:lsdException w:name="Dark List Accent 2" w:uiPriority="70"/>
-    <w:lsdException w:name="Colorful Shading Accent 2" w:uiPriority="71"/>
-    <w:lsdException w:name="Colorful List Accent 2" w:uiPriority="72"/>
-    <w:lsdException w:name="Colorful Grid Accent 2" w:uiPriority="73"/>
-    <w:lsdException w:name="Light Shading Accent 3" w:uiPriority="60"/>
-    <w:lsdException w:name="Light List Accent 3" w:uiPriority="61"/>
-    <w:lsdException w:name="Light Grid Accent 3" w:uiPriority="62"/>
-    <w:lsdException w:name="Medium Shading 1 Accent 3" w:uiPriority="63"/>
-    <w:lsdException w:name="Medium Shading 2 Accent 3" w:uiPriority="64"/>
-    <w:lsdException w:name="Medium List 1 Accent 3" w:uiPriority="65"/>
-    <w:lsdException w:name="Medium List 2 Accent 3" w:uiPriority="66"/>
-    <w:lsdException w:name="Medium Grid 1 Accent 3" w:uiPriority="67"/>
-    <w:lsdException w:name="Medium Grid 2 Accent 3" w:uiPriority="68"/>
-    <w:lsdException w:name="Medium Grid 3 Accent 3" w:uiPriority="69"/>
-    <w:lsdException w:name="Dark List Accent 3" w:uiPriority="70"/>
-    <w:lsdException w:name="Colorful Shading Accent 3" w:uiPriority="71"/>
-    <w:lsdException w:name="Colorful List Accent 3" w:uiPriority="72"/>
-    <w:lsdException w:name="Colorful Grid Accent 3" w:uiPriority="73"/>
-    <w:lsdException w:name="Light Shading Accent 4" w:uiPriority="60"/>
-    <w:lsdException w:name="Light List Accent 4" w:uiPriority="61"/>
-    <w:lsdException w:name="Light Grid Accent 4" w:uiPriority="62"/>
-    <w:lsdException w:name="Medium Shading 1 Accent 4" w:uiPriority="63"/>
-    <w:lsdException w:name="Medium Shading 2 Accent 4" w:uiPriority="64"/>
-    <w:lsdException w:name="Medium List 1 Accent 4" w:uiPriority="65"/>
-    <w:lsdException w:name="Medium List 2 Accent 4" w:uiPriority="66"/>
-    <w:lsdException w:name="Medium Grid 1 Accent 4" w:uiPriority="67"/>
-    <w:lsdException w:name="Medium Grid 2 Accent 4" w:uiPriority="68"/>
-    <w:lsdException w:name="Medium Grid 3 Accent 4" w:uiPriority="69"/>
-    <w:lsdException w:name="Dark List Accent 4" w:uiPriority="70"/>
-    <w:lsdException w:name="Colorful Shading Accent 4" w:uiPriority="71"/>
-    <w:lsdException w:name="Colorful List Accent 4" w:uiPriority="72"/>
-    <w:lsdException w:name="Colorful Grid Accent 4" w:uiPriority="73"/>
-    <w:lsdException w:name="Light Shading Accent 5" w:uiPriority="60"/>
-    <w:lsdException w:name="Light List Accent 5" w:uiPriority="61"/>
-    <w:lsdException w:name="Light Grid Accent 5" w:uiPriority="62"/>
-    <w:lsdException w:name="Medium Shading 1 Accent 5" w:uiPriority="63"/>
-    <w:lsdException w:name="Medium Shading 2 Accent 5" w:uiPriority="64"/>
-    <w:lsdException w:name="Medium List 1 Accent 5" w:uiPriority="65"/>
-    <w:lsdException w:name="Medium List 2 Accent 5" w:uiPriority="66"/>
-    <w:lsdException w:name="Medium Grid 1 Accent 5" w:uiPriority="67"/>
-    <w:lsdException w:name="Medium Grid 2 Accent 5" w:uiPriority="68"/>
-    <w:lsdException w:name="Medium Grid 3 Accent 5" w:uiPriority="69"/>
-    <w:lsdException w:name="Dark List Accent 5" w:uiPriority="70"/>
-    <w:lsdException w:name="Colorful Shading Accent 5" w:uiPriority="71"/>
-    <w:lsdException w:name="Colorful List Accent 5" w:uiPriority="72"/>
-    <w:lsdException w:name="Colorful Grid Accent 5" w:uiPriority="73"/>
-    <w:lsdException w:name="Light Shading Accent 6" w:uiPriority="60"/>
-    <w:lsdException w:name="Light List Accent 6" w:uiPriority="61"/>
-    <w:lsdException w:name="Light Grid Accent 6" w:uiPriority="62"/>
-    <w:lsdException w:name="Medium Shading 1 Accent 6" w:uiPriority="63"/>
-    <w:lsdException w:name="Medium Shading 2 Accent 6" w:uiPriority="64"/>
-    <w:lsdException w:name="Medium List 1 Accent 6" w:uiPriority="65"/>
-    <w:lsdException w:name="Medium List 2 Accent 6" w:uiPriority="66"/>
-    <w:lsdException w:name="Medium Grid 1 Accent 6" w:uiPriority="67"/>
-    <w:lsdException w:name="Medium Grid 2 Accent 6" w:uiPriority="68"/>
-    <w:lsdException w:name="Medium Grid 3 Accent 6" w:uiPriority="69"/>
-    <w:lsdException w:name="Dark List Accent 6" w:uiPriority="70"/>
-    <w:lsdException w:name="Colorful Shading Accent 6" w:uiPriority="71"/>
-    <w:lsdException w:name="Colorful List Accent 6" w:uiPriority="72"/>
-    <w:lsdException w:name="Colorful Grid Accent 6" w:uiPriority="73"/>
-    <w:lsdException w:name="Subtle Emphasis" w:uiPriority="19" w:qFormat="1"/>
-    <w:lsdException w:name="Intense Emphasis" w:uiPriority="21" w:qFormat="1"/>
-    <w:lsdException w:name="Subtle Reference" w:uiPriority="31" w:qFormat="1"/>
-    <w:lsdException w:name="Intense Reference" w:uiPriority="32" w:qFormat="1"/>
-    <w:lsdException w:name="Book Title" w:uiPriority="33" w:qFormat="1"/>
-    <w:lsdException w:name="Bibliography" w:semiHidden="1" w:uiPriority="37" w:unhideWhenUsed="1"/>
-    <w:lsdException w:name="TOC Heading" w:semiHidden="1" w:uiPriority="39" w:unhideWhenUsed="1" w:qFormat="1"/>
-    <w:lsdException w:name="Plain Table 1" w:uiPriority="41"/>
-    <w:lsdException w:name="Plain Table 2" w:uiPriority="42"/>
-    <w:lsdException w:name="Plain Table 3" w:uiPriority="43"/>
-    <w:lsdException w:name="Plain Table 4" w:uiPriority="44"/>
-    <w:lsdException w:name="Plain Table 5" w:uiPriority="45"/>
-    <w:lsdException w:name="Grid Table Light" w:uiPriority="40"/>
-    <w:lsdException w:name="Grid Table 1 Light" w:uiPriority="46"/>
-    <w:lsdException w:name="Grid Table 2" w:uiPriority="47"/>
-    <w:lsdException w:name="Grid Table 3" w:uiPriority="48"/>
-    <w:lsdException w:name="Grid Table 4" w:uiPriority="49"/>
-    <w:lsdException w:name="Grid Table 5 Dark" w:uiPriority="50"/>
-    <w:lsdException w:name="Grid Table 6 Colorful" w:uiPriority="51"/>
-    <w:lsdException w:name="Grid Table 7 Colorful" w:uiPriority="52"/>
-    <w:lsdException w:name="Grid Table 1 Light Accent 1" w:uiPriority="46"/>
-    <w:lsdException w:name="Grid Table 2 Accent 1" w:uiPriority="47"/>
-    <w:lsdException w:name="Grid Table 3 Accent 1" w:uiPriority="48"/>
-    <w:lsdException w:name="Grid Table 4 Accent 1" w:uiPriority="49"/>
-    <w:lsdException w:name="Grid Table 5 Dark Accent 1" w:uiPriority="50"/>
-    <w:lsdException w:name="Grid Table 6 Colorful Accent 1" w:uiPriority="51"/>
-    <w:lsdException w:name="Grid Table 7 Colorful Accent 1" w:uiPriority="52"/>
-    <w:lsdException w:name="Grid Table 1 Light Accent 2" w:uiPriority="46"/>
-    <w:lsdException w:name="Grid Table 2 Accent 2" w:uiPriority="47"/>
-    <w:lsdException w:name="Grid Table 3 Accent 2" w:uiPriority="48"/>
-    <w:lsdException w:name="Grid Table 4 Accent 2" w:uiPriority="49"/>
-    <w:lsdException w:name="Grid Table 5 Dark Accent 2" w:uiPriority="50"/>
-    <w:lsdException w:name="Grid Table 6 Colorful Accent 2" w:uiPriority="51"/>
-    <w:lsdException w:name="Grid Table 7 Colorful Accent 2" w:uiPriority="52"/>
-    <w:lsdException w:name="Grid Table 1 Light Accent 3" w:uiPriority="46"/>
-    <w:lsdException w:name="Grid Table 2 Accent 3" w:uiPriority="47"/>
-    <w:lsdException w:name="Grid Table 3 Accent 3" w:uiPriority="48"/>
-    <w:lsdException w:name="Grid Table 4 Accent 3" w:uiPriority="49"/>
-    <w:lsdException w:name="Grid Table 5 Dark Accent 3" w:uiPriority="50"/>
-    <w:lsdException w:name="Grid Table 6 Colorful Accent 3" w:uiPriority="51"/>
-    <w:lsdException w:name="Grid Table 7 Colorful Accent 3" w:uiPriority="52"/>
-    <w:lsdException w:name="Grid Table 1 Light Accent 4" w:uiPriority="46"/>
-    <w:lsdException w:name="Grid Table 2 Accent 4" w:uiPriority="47"/>
-    <w:lsdException w:name="Grid Table 3 Accent 4" w:uiPriority="48"/>
-    <w:lsdException w:name="Grid Table 4 Accent 4" w:uiPriority="49"/>
-    <w:lsdException w:name="Grid Table 5 Dark Accent 4" w:uiPriority="50"/>
-    <w:lsdException w:name="Grid Table 6 Colorful Accent 4" w:uiPriority="51"/>
-    <w:lsdException w:name="Grid Table 7 Colorful Accent 4" w:uiPriority="52"/>
-    <w:lsdException w:name="Grid Table 1 Light Accent 5" w:uiPriority="46"/>
-    <w:lsdException w:name="Grid Table 2 Accent 5" w:uiPriority="47"/>
-    <w:lsdException w:name="Grid Table 3 Accent 5" w:uiPriority="48"/>
-    <w:lsdException w:name="Grid Table 4 Accent 5" w:uiPriority="49"/>
-    <w:lsdException w:name="Grid Table 5 Dark Accent 5" w:uiPriority="50"/>
-    <w:lsdException w:name="Grid Table 6 Colorful Accent 5" w:uiPriority="51"/>
-    <w:lsdException w:name="Grid Table 7 Colorful Accent 5" w:uiPriority="52"/>
-    <w:lsdException w:name="Grid Table 1 Light Accent 6" w:uiPriority="46"/>
-    <w:lsdException w:name="Grid Table 2 Accent 6" w:uiPriority="47"/>
-    <w:lsdException w:name="Grid Table 3 Accent 6" w:uiPriority="48"/>
-    <w:lsdException w:name="Grid Table 4 Accent 6" w:uiPriority="49"/>
-    <w:lsdException w:name="Grid Table 5 Dark Accent 6" w:uiPriority="50"/>
-    <w:lsdException w:name="Grid Table 6 Colorful Accent 6" w:uiPriority="51"/>
-    <w:lsdException w:name="Grid Table 7 Colorful Accent 6" w:uiPriority="52"/>
-    <w:lsdException w:name="List Table 1 Light" w:uiPriority="46"/>
-    <w:lsdException w:name="List Table 2" w:uiPriority="47"/>
-    <w:lsdException w:name="List Table 3" w:uiPriority="48"/>
-    <w:lsdException w:name="List Table 4" w:uiPriority="49"/>
-    <w:lsdException w:name="List Table 5 Dark" w:uiPriority="50"/>
-    <w:lsdException w:name="List Table 6 Colorful" w:uiPriority="51"/>
-    <w:lsdException w:name="List Table 7 Colorful" w:uiPriority="52"/>
-    <w:lsdException w:name="List Table 1 Light Accent 1" w:uiPriority="46"/>
-    <w:lsdException w:name="List Table 2 Accent 1" w:uiPriority="47"/>
-    <w:lsdException w:name="List Table 3 Accent 1" w:uiPriority="48"/>
-    <w:lsdException w:name="List Table 4 Accent 1" w:uiPriority="49"/>
-    <w:lsdException w:name="List Table 5 Dark Accent 1" w:uiPriority="50"/>
-    <w:lsdException w:name="List Table 6 Colorful Accent 1" w:uiPriority="51"/>
-    <w:lsdException w:name="List Table 7 Colorful Accent 1" w:uiPriority="52"/>
-    <w:lsdException w:name="List Table 1 Light Accent 2" w:uiPriority="46"/>
-    <w:lsdException w:name="List Table 2 Accent 2" w:uiPriority="47"/>
-    <w:lsdException w:name="List Table 3 Accent 2" w:uiPriority="48"/>
-    <w:lsdException w:name="List Table 4 Accent 2" w:uiPriority="49"/>
-    <w:lsdException w:name="List Table 5 Dark Accent 2" w:uiPriority="50"/>
-    <w:lsdException w:name="List Table 6 Colorful Accent 2" w:uiPriority="51"/>
-    <w:lsdException w:name="List Table 7 Colorful Accent 2" w:uiPriority="52"/>
-    <w:lsdException w:name="List Table 1 Light Accent 3" w:uiPriority="46"/>
-    <w:lsdException w:name="List Table 2 Accent 3" w:uiPriority="47"/>
-    <w:lsdException w:name="List Table 3 Accent 3" w:uiPriority="48"/>
-    <w:lsdException w:name="List Table 4 Accent 3" w:uiPriority="49"/>
-    <w:lsdException w:name="List Table 5 Dark Accent 3" w:uiPriority="50"/>
-    <w:lsdException w:name="List Table 6 Colorful Accent 3" w:uiPriority="51"/>
-    <w:lsdException w:name="List Table 7 Colorful Accent 3" w:uiPriority="52"/>
-    <w:lsdException w:name="List Table 1 Light Accent 4" w:uiPriority="46"/>
-    <w:lsdException w:name="List Table 2 Accent 4" w:uiPriority="47"/>
-    <w:lsdException w:name="List Table 3 Accent 4" w:uiPriority="48"/>
-    <w:lsdException w:name="List Table 4 Accent 4" w:uiPriority="49"/>
-    <w:lsdException w:name="List Table 5 Dark Accent 4" w:uiPriority="50"/>
-    <w:lsdException w:name="List Table 6 Colorful Accent 4" w:uiPriority="51"/>
-    <w:lsdException w:name="List Table 7 Colorful Accent 4" w:uiPriority="52"/>
-    <w:lsdException w:name="List Table 1 Light Accent 5" w:uiPriority="46"/>
-    <w:lsdException w:name="List Table 2 Accent 5" w:uiPriority="47"/>
-    <w:lsdException w:name="List Table 3 Accent 5" w:uiPriority="48"/>
-    <w:lsdException w:name="List Table 4 Accent 5" w:uiPriority="49"/>
-    <w:lsdException w:name="List Table 5 Dark Accent 5" w:uiPriority="50"/>
-    <w:lsdException w:name="List Table 6 Colorful Accent 5" w:uiPriority="51"/>
-    <w:lsdException w:name="List Table 7 Colorful Accent 5" w:uiPriority="52"/>
-    <w:lsdException w:name="List Table 1 Light Accent 6" w:uiPriority="46"/>
-    <w:lsdException w:name="List Table 2 Accent 6" w:uiPriority="47"/>
-    <w:lsdException w:name="List Table 3 Accent 6" w:uiPriority="48"/>
-    <w:lsdException w:name="List Table 4 Accent 6" w:uiPriority="49"/>
-    <w:lsdException w:name="List Table 5 Dark Accent 6" w:uiPriority="50"/>
-    <w:lsdException w:name="List Table 6 Colorful Accent 6" w:uiPriority="51"/>
-    <w:lsdException w:name="List Table 7 Colorful Accent 6" w:uiPriority="52"/>
+  <w:latentStyles w:count="260" w:defQFormat="0" w:defUnhideWhenUsed="1" w:defSemiHidden="1" w:defUIPriority="99" w:defLockedState="0">
+    <w:lsdException w:qFormat="1" w:unhideWhenUsed="0" w:uiPriority="0" w:semiHidden="0" w:name="Normal"/>
+    <w:lsdException w:qFormat="1" w:unhideWhenUsed="0" w:uiPriority="9" w:semiHidden="0" w:name="heading 1"/>
+    <w:lsdException w:qFormat="1" w:uiPriority="9" w:semiHidden="0" w:name="heading 2"/>
+    <w:lsdException w:qFormat="1" w:uiPriority="9" w:name="heading 3"/>
+    <w:lsdException w:qFormat="1" w:uiPriority="9" w:name="heading 4"/>
+    <w:lsdException w:qFormat="1" w:uiPriority="9" w:name="heading 5"/>
+    <w:lsdException w:qFormat="1" w:uiPriority="9" w:name="heading 6"/>
+    <w:lsdException w:qFormat="1" w:uiPriority="9" w:name="heading 7"/>
+    <w:lsdException w:qFormat="1" w:uiPriority="9" w:name="heading 8"/>
+    <w:lsdException w:qFormat="1" w:uiPriority="9" w:name="heading 9"/>
+    <w:lsdException w:uiPriority="99" w:name="index 1"/>
+    <w:lsdException w:uiPriority="99" w:name="index 2"/>
+    <w:lsdException w:uiPriority="99" w:name="index 3"/>
+    <w:lsdException w:uiPriority="99" w:name="index 4"/>
+    <w:lsdException w:uiPriority="99" w:name="index 5"/>
+    <w:lsdException w:uiPriority="99" w:name="index 6"/>
+    <w:lsdException w:uiPriority="99" w:name="index 7"/>
+    <w:lsdException w:uiPriority="99" w:name="index 8"/>
+    <w:lsdException w:uiPriority="99" w:name="index 9"/>
+    <w:lsdException w:uiPriority="39" w:name="toc 1"/>
+    <w:lsdException w:uiPriority="39" w:semiHidden="0" w:name="toc 2"/>
+    <w:lsdException w:uiPriority="39" w:name="toc 3"/>
+    <w:lsdException w:uiPriority="39" w:name="toc 4"/>
+    <w:lsdException w:uiPriority="39" w:name="toc 5"/>
+    <w:lsdException w:uiPriority="39" w:name="toc 6"/>
+    <w:lsdException w:uiPriority="39" w:name="toc 7"/>
+    <w:lsdException w:uiPriority="39" w:name="toc 8"/>
+    <w:lsdException w:uiPriority="39" w:name="toc 9"/>
+    <w:lsdException w:uiPriority="99" w:name="Normal Indent"/>
+    <w:lsdException w:uiPriority="99" w:name="footnote text"/>
+    <w:lsdException w:uiPriority="99" w:name="annotation text"/>
+    <w:lsdException w:uiPriority="99" w:name="header"/>
+    <w:lsdException w:uiPriority="99" w:name="footer"/>
+    <w:lsdException w:uiPriority="99" w:name="index heading"/>
+    <w:lsdException w:qFormat="1" w:uiPriority="35" w:name="caption"/>
+    <w:lsdException w:uiPriority="99" w:name="table of figures"/>
+    <w:lsdException w:uiPriority="99" w:name="envelope address"/>
+    <w:lsdException w:uiPriority="99" w:name="envelope return"/>
+    <w:lsdException w:uiPriority="99" w:name="footnote reference"/>
+    <w:lsdException w:uiPriority="99" w:name="annotation reference"/>
+    <w:lsdException w:uiPriority="99" w:name="line number"/>
+    <w:lsdException w:uiPriority="99" w:name="page number"/>
+    <w:lsdException w:uiPriority="99" w:name="endnote reference"/>
+    <w:lsdException w:uiPriority="99" w:name="endnote text"/>
+    <w:lsdException w:uiPriority="99" w:name="table of authorities"/>
+    <w:lsdException w:uiPriority="99" w:name="macro"/>
+    <w:lsdException w:uiPriority="99" w:name="toa heading"/>
+    <w:lsdException w:uiPriority="99" w:name="List"/>
+    <w:lsdException w:uiPriority="99" w:name="List Bullet"/>
+    <w:lsdException w:uiPriority="99" w:name="List Number"/>
+    <w:lsdException w:uiPriority="99" w:name="List 2"/>
+    <w:lsdException w:uiPriority="99" w:name="List 3"/>
+    <w:lsdException w:uiPriority="99" w:name="List 4"/>
+    <w:lsdException w:uiPriority="99" w:name="List 5"/>
+    <w:lsdException w:uiPriority="99" w:name="List Bullet 2"/>
+    <w:lsdException w:uiPriority="99" w:name="List Bullet 3"/>
+    <w:lsdException w:uiPriority="99" w:name="List Bullet 4"/>
+    <w:lsdException w:uiPriority="99" w:name="List Bullet 5"/>
+    <w:lsdException w:uiPriority="99" w:name="List Number 2"/>
+    <w:lsdException w:uiPriority="99" w:name="List Number 3"/>
+    <w:lsdException w:uiPriority="99" w:name="List Number 4"/>
+    <w:lsdException w:uiPriority="99" w:name="List Number 5"/>
+    <w:lsdException w:qFormat="1" w:unhideWhenUsed="0" w:uiPriority="10" w:semiHidden="0" w:name="Title"/>
+    <w:lsdException w:uiPriority="99" w:name="Closing"/>
+    <w:lsdException w:uiPriority="99" w:name="Signature"/>
+    <w:lsdException w:uiPriority="1" w:name="Default Paragraph Font"/>
+    <w:lsdException w:uiPriority="99" w:name="Body Text"/>
+    <w:lsdException w:uiPriority="99" w:name="Body Text Indent"/>
+    <w:lsdException w:uiPriority="99" w:name="List Continue"/>
+    <w:lsdException w:uiPriority="99" w:name="List Continue 2"/>
+    <w:lsdException w:uiPriority="99" w:name="List Continue 3"/>
+    <w:lsdException w:uiPriority="99" w:name="List Continue 4"/>
+    <w:lsdException w:uiPriority="99" w:name="List Continue 5"/>
+    <w:lsdException w:uiPriority="99" w:name="Message Header"/>
+    <w:lsdException w:qFormat="1" w:unhideWhenUsed="0" w:uiPriority="11" w:semiHidden="0" w:name="Subtitle"/>
+    <w:lsdException w:uiPriority="99" w:name="Salutation"/>
+    <w:lsdException w:uiPriority="99" w:name="Date"/>
+    <w:lsdException w:uiPriority="99" w:name="Body Text First Indent"/>
+    <w:lsdException w:uiPriority="99" w:name="Body Text First Indent 2"/>
+    <w:lsdException w:uiPriority="99" w:name="Note Heading"/>
+    <w:lsdException w:uiPriority="99" w:name="Body Text 2"/>
+    <w:lsdException w:uiPriority="99" w:name="Body Text 3"/>
+    <w:lsdException w:uiPriority="99" w:name="Body Text Indent 2"/>
+    <w:lsdException w:uiPriority="99" w:name="Body Text Indent 3"/>
+    <w:lsdException w:uiPriority="99" w:name="Block Text"/>
+    <w:lsdException w:uiPriority="99" w:semiHidden="0" w:name="Hyperlink"/>
+    <w:lsdException w:uiPriority="99" w:name="FollowedHyperlink"/>
+    <w:lsdException w:qFormat="1" w:unhideWhenUsed="0" w:uiPriority="22" w:semiHidden="0" w:name="Strong"/>
+    <w:lsdException w:qFormat="1" w:unhideWhenUsed="0" w:uiPriority="20" w:semiHidden="0" w:name="Emphasis"/>
+    <w:lsdException w:uiPriority="99" w:name="Document Map"/>
+    <w:lsdException w:uiPriority="99" w:name="Plain Text"/>
+    <w:lsdException w:uiPriority="99" w:name="E-mail Signature"/>
+    <w:lsdException w:uiPriority="99" w:name="Normal (Web)"/>
+    <w:lsdException w:uiPriority="99" w:name="HTML Acronym"/>
+    <w:lsdException w:uiPriority="99" w:name="HTML Address"/>
+    <w:lsdException w:uiPriority="99" w:name="HTML Cite"/>
+    <w:lsdException w:uiPriority="99" w:name="HTML Code"/>
+    <w:lsdException w:uiPriority="99" w:name="HTML Definition"/>
+    <w:lsdException w:uiPriority="99" w:name="HTML Keyboard"/>
+    <w:lsdException w:uiPriority="99" w:name="HTML Preformatted"/>
+    <w:lsdException w:uiPriority="99" w:name="HTML Sample"/>
+    <w:lsdException w:uiPriority="99" w:name="HTML Typewriter"/>
+    <w:lsdException w:uiPriority="99" w:name="HTML Variable"/>
+    <w:lsdException w:uiPriority="99" w:name="Normal Table"/>
+    <w:lsdException w:uiPriority="99" w:name="annotation subject"/>
+    <w:lsdException w:uiPriority="99" w:name="Table Simple 1"/>
+    <w:lsdException w:uiPriority="99" w:name="Table Simple 2"/>
+    <w:lsdException w:uiPriority="99" w:name="Table Simple 3"/>
+    <w:lsdException w:uiPriority="99" w:name="Table Classic 1"/>
+    <w:lsdException w:uiPriority="99" w:name="Table Classic 2"/>
+    <w:lsdException w:uiPriority="99" w:name="Table Classic 3"/>
+    <w:lsdException w:uiPriority="99" w:name="Table Classic 4"/>
+    <w:lsdException w:uiPriority="99" w:name="Table Colorful 1"/>
+    <w:lsdException w:uiPriority="99" w:name="Table Colorful 2"/>
+    <w:lsdException w:uiPriority="99" w:name="Table Colorful 3"/>
+    <w:lsdException w:uiPriority="99" w:name="Table Columns 1"/>
+    <w:lsdException w:uiPriority="99" w:name="Table Columns 2"/>
+    <w:lsdException w:uiPriority="99" w:name="Table Columns 3"/>
+    <w:lsdException w:uiPriority="99" w:name="Table Columns 4"/>
+    <w:lsdException w:uiPriority="99" w:name="Table Columns 5"/>
+    <w:lsdException w:uiPriority="99" w:name="Table Grid 1"/>
+    <w:lsdException w:uiPriority="99" w:name="Table Grid 2"/>
+    <w:lsdException w:uiPriority="99" w:name="Table Grid 3"/>
+    <w:lsdException w:uiPriority="99" w:name="Table Grid 4"/>
+    <w:lsdException w:uiPriority="99" w:name="Table Grid 5"/>
+    <w:lsdException w:uiPriority="99" w:name="Table Grid 6"/>
+    <w:lsdException w:uiPriority="99" w:name="Table Grid 7"/>
+    <w:lsdException w:uiPriority="99" w:name="Table Grid 8"/>
+    <w:lsdException w:uiPriority="99" w:name="Table List 1"/>
+    <w:lsdException w:uiPriority="99" w:name="Table List 2"/>
+    <w:lsdException w:uiPriority="99" w:name="Table List 3"/>
+    <w:lsdException w:uiPriority="99" w:name="Table List 4"/>
+    <w:lsdException w:uiPriority="99" w:name="Table List 5"/>
+    <w:lsdException w:uiPriority="99" w:name="Table List 6"/>
+    <w:lsdException w:uiPriority="99" w:name="Table List 7"/>
+    <w:lsdException w:uiPriority="99" w:name="Table List 8"/>
+    <w:lsdException w:uiPriority="99" w:name="Table 3D effects 1"/>
+    <w:lsdException w:uiPriority="99" w:name="Table 3D effects 2"/>
+    <w:lsdException w:uiPriority="99" w:name="Table 3D effects 3"/>
+    <w:lsdException w:uiPriority="99" w:name="Table Contemporary"/>
+    <w:lsdException w:uiPriority="99" w:name="Table Elegant"/>
+    <w:lsdException w:uiPriority="99" w:name="Table Professional"/>
+    <w:lsdException w:uiPriority="99" w:name="Table Subtle 1"/>
+    <w:lsdException w:uiPriority="99" w:name="Table Subtle 2"/>
+    <w:lsdException w:uiPriority="99" w:name="Table Web 1"/>
+    <w:lsdException w:uiPriority="99" w:name="Table Web 2"/>
+    <w:lsdException w:uiPriority="99" w:name="Table Web 3"/>
+    <w:lsdException w:uiPriority="99" w:name="Balloon Text"/>
+    <w:lsdException w:unhideWhenUsed="0" w:uiPriority="39" w:semiHidden="0" w:name="Table Grid"/>
+    <w:lsdException w:uiPriority="99" w:name="Table Theme"/>
+    <w:lsdException w:unhideWhenUsed="0" w:uiPriority="60" w:semiHidden="0" w:name="Light Shading"/>
+    <w:lsdException w:unhideWhenUsed="0" w:uiPriority="61" w:semiHidden="0" w:name="Light List"/>
+    <w:lsdException w:unhideWhenUsed="0" w:uiPriority="62" w:semiHidden="0" w:name="Light Grid"/>
+    <w:lsdException w:unhideWhenUsed="0" w:uiPriority="63" w:semiHidden="0" w:name="Medium Shading 1"/>
+    <w:lsdException w:unhideWhenUsed="0" w:uiPriority="64" w:semiHidden="0" w:name="Medium Shading 2"/>
+    <w:lsdException w:unhideWhenUsed="0" w:uiPriority="65" w:semiHidden="0" w:name="Medium List 1"/>
+    <w:lsdException w:unhideWhenUsed="0" w:uiPriority="66" w:semiHidden="0" w:name="Medium List 2"/>
+    <w:lsdException w:unhideWhenUsed="0" w:uiPriority="67" w:semiHidden="0" w:name="Medium Grid 1"/>
+    <w:lsdException w:unhideWhenUsed="0" w:uiPriority="68" w:semiHidden="0" w:name="Medium Grid 2"/>
+    <w:lsdException w:unhideWhenUsed="0" w:uiPriority="69" w:semiHidden="0" w:name="Medium Grid 3"/>
+    <w:lsdException w:unhideWhenUsed="0" w:uiPriority="70" w:semiHidden="0" w:name="Dark List"/>
+    <w:lsdException w:unhideWhenUsed="0" w:uiPriority="71" w:semiHidden="0" w:name="Colorful Shading"/>
+    <w:lsdException w:unhideWhenUsed="0" w:uiPriority="72" w:semiHidden="0" w:name="Colorful List"/>
+    <w:lsdException w:unhideWhenUsed="0" w:uiPriority="73" w:semiHidden="0" w:name="Colorful Grid"/>
+    <w:lsdException w:unhideWhenUsed="0" w:uiPriority="60" w:semiHidden="0" w:name="Light Shading Accent 1"/>
+    <w:lsdException w:unhideWhenUsed="0" w:uiPriority="61" w:semiHidden="0" w:name="Light List Accent 1"/>
+    <w:lsdException w:unhideWhenUsed="0" w:uiPriority="62" w:semiHidden="0" w:name="Light Grid Accent 1"/>
+    <w:lsdException w:unhideWhenUsed="0" w:uiPriority="63" w:semiHidden="0" w:name="Medium Shading 1 Accent 1"/>
+    <w:lsdException w:unhideWhenUsed="0" w:uiPriority="64" w:semiHidden="0" w:name="Medium Shading 2 Accent 1"/>
+    <w:lsdException w:unhideWhenUsed="0" w:uiPriority="65" w:semiHidden="0" w:name="Medium List 1 Accent 1"/>
+    <w:lsdException w:unhideWhenUsed="0" w:uiPriority="66" w:semiHidden="0" w:name="Medium List 2 Accent 1"/>
+    <w:lsdException w:unhideWhenUsed="0" w:uiPriority="67" w:semiHidden="0" w:name="Medium Grid 1 Accent 1"/>
+    <w:lsdException w:unhideWhenUsed="0" w:uiPriority="68" w:semiHidden="0" w:name="Medium Grid 2 Accent 1"/>
+    <w:lsdException w:unhideWhenUsed="0" w:uiPriority="69" w:semiHidden="0" w:name="Medium Grid 3 Accent 1"/>
+    <w:lsdException w:unhideWhenUsed="0" w:uiPriority="70" w:semiHidden="0" w:name="Dark List Accent 1"/>
+    <w:lsdException w:unhideWhenUsed="0" w:uiPriority="71" w:semiHidden="0" w:name="Colorful Shading Accent 1"/>
+    <w:lsdException w:unhideWhenUsed="0" w:uiPriority="72" w:semiHidden="0" w:name="Colorful List Accent 1"/>
+    <w:lsdException w:unhideWhenUsed="0" w:uiPriority="73" w:semiHidden="0" w:name="Colorful Grid Accent 1"/>
+    <w:lsdException w:unhideWhenUsed="0" w:uiPriority="60" w:semiHidden="0" w:name="Light Shading Accent 2"/>
+    <w:lsdException w:unhideWhenUsed="0" w:uiPriority="61" w:semiHidden="0" w:name="Light List Accent 2"/>
+    <w:lsdException w:unhideWhenUsed="0" w:uiPriority="62" w:semiHidden="0" w:name="Light Grid Accent 2"/>
+    <w:lsdException w:unhideWhenUsed="0" w:uiPriority="63" w:semiHidden="0" w:name="Medium Shading 1 Accent 2"/>
+    <w:lsdException w:unhideWhenUsed="0" w:uiPriority="64" w:semiHidden="0" w:name="Medium Shading 2 Accent 2"/>
+    <w:lsdException w:unhideWhenUsed="0" w:uiPriority="65" w:semiHidden="0" w:name="Medium List 1 Accent 2"/>
+    <w:lsdException w:unhideWhenUsed="0" w:uiPriority="66" w:semiHidden="0" w:name="Medium List 2 Accent 2"/>
+    <w:lsdException w:unhideWhenUsed="0" w:uiPriority="67" w:semiHidden="0" w:name="Medium Grid 1 Accent 2"/>
+    <w:lsdException w:unhideWhenUsed="0" w:uiPriority="68" w:semiHidden="0" w:name="Medium Grid 2 Accent 2"/>
+    <w:lsdException w:unhideWhenUsed="0" w:uiPriority="69" w:semiHidden="0" w:name="Medium Grid 3 Accent 2"/>
+    <w:lsdException w:unhideWhenUsed="0" w:uiPriority="70" w:semiHidden="0" w:name="Dark List Accent 2"/>
+    <w:lsdException w:unhideWhenUsed="0" w:uiPriority="71" w:semiHidden="0" w:name="Colorful Shading Accent 2"/>
+    <w:lsdException w:unhideWhenUsed="0" w:uiPriority="72" w:semiHidden="0" w:name="Colorful List Accent 2"/>
+    <w:lsdException w:unhideWhenUsed="0" w:uiPriority="73" w:semiHidden="0" w:name="Colorful Grid Accent 2"/>
+    <w:lsdException w:unhideWhenUsed="0" w:uiPriority="60" w:semiHidden="0" w:name="Light Shading Accent 3"/>
+    <w:lsdException w:unhideWhenUsed="0" w:uiPriority="61" w:semiHidden="0" w:name="Light List Accent 3"/>
+    <w:lsdException w:unhideWhenUsed="0" w:uiPriority="62" w:semiHidden="0" w:name="Light Grid Accent 3"/>
+    <w:lsdException w:unhideWhenUsed="0" w:uiPriority="63" w:semiHidden="0" w:name="Medium Shading 1 Accent 3"/>
+    <w:lsdException w:unhideWhenUsed="0" w:uiPriority="64" w:semiHidden="0" w:name="Medium Shading 2 Accent 3"/>
+    <w:lsdException w:unhideWhenUsed="0" w:uiPriority="65" w:semiHidden="0" w:name="Medium List 1 Accent 3"/>
+    <w:lsdException w:unhideWhenUsed="0" w:uiPriority="66" w:semiHidden="0" w:name="Medium List 2 Accent 3"/>
+    <w:lsdException w:unhideWhenUsed="0" w:uiPriority="67" w:semiHidden="0" w:name="Medium Grid 1 Accent 3"/>
+    <w:lsdException w:unhideWhenUsed="0" w:uiPriority="68" w:semiHidden="0" w:name="Medium Grid 2 Accent 3"/>
+    <w:lsdException w:unhideWhenUsed="0" w:uiPriority="69" w:semiHidden="0" w:name="Medium Grid 3 Accent 3"/>
+    <w:lsdException w:unhideWhenUsed="0" w:uiPriority="70" w:semiHidden="0" w:name="Dark List Accent 3"/>
+    <w:lsdException w:unhideWhenUsed="0" w:uiPriority="71" w:semiHidden="0" w:name="Colorful Shading Accent 3"/>
+    <w:lsdException w:unhideWhenUsed="0" w:uiPriority="72" w:semiHidden="0" w:name="Colorful List Accent 3"/>
+    <w:lsdException w:unhideWhenUsed="0" w:uiPriority="73" w:semiHidden="0" w:name="Colorful Grid Accent 3"/>
+    <w:lsdException w:unhideWhenUsed="0" w:uiPriority="60" w:semiHidden="0" w:name="Light Shading Accent 4"/>
+    <w:lsdException w:unhideWhenUsed="0" w:uiPriority="61" w:semiHidden="0" w:name="Light List Accent 4"/>
+    <w:lsdException w:unhideWhenUsed="0" w:uiPriority="62" w:semiHidden="0" w:name="Light Grid Accent 4"/>
+    <w:lsdException w:unhideWhenUsed="0" w:uiPriority="63" w:semiHidden="0" w:name="Medium Shading 1 Accent 4"/>
+    <w:lsdException w:unhideWhenUsed="0" w:uiPriority="64" w:semiHidden="0" w:name="Medium Shading 2 Accent 4"/>
+    <w:lsdException w:unhideWhenUsed="0" w:uiPriority="65" w:semiHidden="0" w:name="Medium List 1 Accent 4"/>
+    <w:lsdException w:unhideWhenUsed="0" w:uiPriority="66" w:semiHidden="0" w:name="Medium List 2 Accent 4"/>
+    <w:lsdException w:unhideWhenUsed="0" w:uiPriority="67" w:semiHidden="0" w:name="Medium Grid 1 Accent 4"/>
+    <w:lsdException w:unhideWhenUsed="0" w:uiPriority="68" w:semiHidden="0" w:name="Medium Grid 2 Accent 4"/>
+    <w:lsdException w:unhideWhenUsed="0" w:uiPriority="69" w:semiHidden="0" w:name="Medium Grid 3 Accent 4"/>
+    <w:lsdException w:unhideWhenUsed="0" w:uiPriority="70" w:semiHidden="0" w:name="Dark List Accent 4"/>
+    <w:lsdException w:unhideWhenUsed="0" w:uiPriority="71" w:semiHidden="0" w:name="Colorful Shading Accent 4"/>
+    <w:lsdException w:unhideWhenUsed="0" w:uiPriority="72" w:semiHidden="0" w:name="Colorful List Accent 4"/>
+    <w:lsdException w:unhideWhenUsed="0" w:uiPriority="73" w:semiHidden="0" w:name="Colorful Grid Accent 4"/>
+    <w:lsdException w:unhideWhenUsed="0" w:uiPriority="60" w:semiHidden="0" w:name="Light Shading Accent 5"/>
+    <w:lsdException w:unhideWhenUsed="0" w:uiPriority="61" w:semiHidden="0" w:name="Light List Accent 5"/>
+    <w:lsdException w:unhideWhenUsed="0" w:uiPriority="62" w:semiHidden="0" w:name="Light Grid Accent 5"/>
+    <w:lsdException w:unhideWhenUsed="0" w:uiPriority="63" w:semiHidden="0" w:name="Medium Shading 1 Accent 5"/>
+    <w:lsdException w:unhideWhenUsed="0" w:uiPriority="64" w:semiHidden="0" w:name="Medium Shading 2 Accent 5"/>
+    <w:lsdException w:unhideWhenUsed="0" w:uiPriority="65" w:semiHidden="0" w:name="Medium List 1 Accent 5"/>
+    <w:lsdException w:unhideWhenUsed="0" w:uiPriority="66" w:semiHidden="0" w:name="Medium List 2 Accent 5"/>
+    <w:lsdException w:unhideWhenUsed="0" w:uiPriority="67" w:semiHidden="0" w:name="Medium Grid 1 Accent 5"/>
+    <w:lsdException w:unhideWhenUsed="0" w:uiPriority="68" w:semiHidden="0" w:name="Medium Grid 2 Accent 5"/>
+    <w:lsdException w:unhideWhenUsed="0" w:uiPriority="69" w:semiHidden="0" w:name="Medium Grid 3 Accent 5"/>
+    <w:lsdException w:unhideWhenUsed="0" w:uiPriority="70" w:semiHidden="0" w:name="Dark List Accent 5"/>
+    <w:lsdException w:unhideWhenUsed="0" w:uiPriority="71" w:semiHidden="0" w:name="Colorful Shading Accent 5"/>
+    <w:lsdException w:unhideWhenUsed="0" w:uiPriority="72" w:semiHidden="0" w:name="Colorful List Accent 5"/>
+    <w:lsdException w:unhideWhenUsed="0" w:uiPriority="73" w:semiHidden="0" w:name="Colorful Grid Accent 5"/>
+    <w:lsdException w:unhideWhenUsed="0" w:uiPriority="60" w:semiHidden="0" w:name="Light Shading Accent 6"/>
+    <w:lsdException w:unhideWhenUsed="0" w:uiPriority="61" w:semiHidden="0" w:name="Light List Accent 6"/>
+    <w:lsdException w:unhideWhenUsed="0" w:uiPriority="62" w:semiHidden="0" w:name="Light Grid Accent 6"/>
+    <w:lsdException w:unhideWhenUsed="0" w:uiPriority="63" w:semiHidden="0" w:name="Medium Shading 1 Accent 6"/>
+    <w:lsdException w:unhideWhenUsed="0" w:uiPriority="64" w:semiHidden="0" w:name="Medium Shading 2 Accent 6"/>
+    <w:lsdException w:unhideWhenUsed="0" w:uiPriority="65" w:semiHidden="0" w:name="Medium List 1 Accent 6"/>
+    <w:lsdException w:unhideWhenUsed="0" w:uiPriority="66" w:semiHidden="0" w:name="Medium List 2 Accent 6"/>
+    <w:lsdException w:unhideWhenUsed="0" w:uiPriority="67" w:semiHidden="0" w:name="Medium Grid 1 Accent 6"/>
+    <w:lsdException w:unhideWhenUsed="0" w:uiPriority="68" w:semiHidden="0" w:name="Medium Grid 2 Accent 6"/>
+    <w:lsdException w:unhideWhenUsed="0" w:uiPriority="69" w:semiHidden="0" w:name="Medium Grid 3 Accent 6"/>
+    <w:lsdException w:unhideWhenUsed="0" w:uiPriority="70" w:semiHidden="0" w:name="Dark List Accent 6"/>
+    <w:lsdException w:unhideWhenUsed="0" w:uiPriority="71" w:semiHidden="0" w:name="Colorful Shading Accent 6"/>
+    <w:lsdException w:unhideWhenUsed="0" w:uiPriority="72" w:semiHidden="0" w:name="Colorful List Accent 6"/>
+    <w:lsdException w:unhideWhenUsed="0" w:uiPriority="73" w:semiHidden="0" w:name="Colorful Grid Accent 6"/>
   </w:latentStyles>
-  <w:style w:type="paragraph" w:default="1" w:styleId="Normal">
+  <w:style w:type="paragraph" w:default="1" w:styleId="1">
     <w:name w:val="Normal"/>
     <w:qFormat/>
-    <w:rsid w:val="00762368"/>
+    <w:uiPriority w:val="0"/>
+    <w:pPr>
+      <w:spacing w:after="160" w:line="259" w:lineRule="auto"/>
+    </w:pPr>
+    <w:rPr>
+      <w:rFonts w:asciiTheme="minorHAnsi" w:hAnsiTheme="minorHAnsi" w:eastAsiaTheme="minorHAnsi" w:cstheme="minorBidi"/>
+      <w:sz w:val="22"/>
+      <w:szCs w:val="22"/>
+      <w:lang w:val="es-ES" w:eastAsia="en-US" w:bidi="ar-SA"/>
+    </w:rPr>
   </w:style>
-  <w:style w:type="paragraph" w:styleId="Ttulo1">
+  <w:style w:type="paragraph" w:styleId="2">
     <w:name w:val="heading 1"/>
-    <w:basedOn w:val="Normal"/>
-    <w:next w:val="Normal"/>
-    <w:link w:val="Ttulo1Car"/>
+    <w:basedOn w:val="1"/>
+    <w:next w:val="1"/>
+    <w:link w:val="10"/>
+    <w:qFormat/>
     <w:uiPriority w:val="9"/>
-    <w:qFormat/>
-    <w:rsid w:val="00762368"/>
     <w:pPr>
       <w:keepNext/>
       <w:keepLines/>
@@ -3189,21 +3591,20 @@
       <w:outlineLvl w:val="0"/>
     </w:pPr>
     <w:rPr>
-      <w:rFonts w:asciiTheme="majorHAnsi" w:eastAsiaTheme="majorEastAsia" w:hAnsiTheme="majorHAnsi" w:cstheme="majorBidi"/>
-      <w:color w:val="2E74B5" w:themeColor="accent1" w:themeShade="BF"/>
+      <w:rFonts w:asciiTheme="majorHAnsi" w:hAnsiTheme="majorHAnsi" w:eastAsiaTheme="majorEastAsia" w:cstheme="majorBidi"/>
+      <w:color w:val="2E75B6" w:themeColor="accent1" w:themeShade="BF"/>
       <w:sz w:val="32"/>
       <w:szCs w:val="32"/>
     </w:rPr>
   </w:style>
-  <w:style w:type="paragraph" w:styleId="Ttulo2">
+  <w:style w:type="paragraph" w:styleId="3">
     <w:name w:val="heading 2"/>
-    <w:basedOn w:val="Normal"/>
-    <w:next w:val="Normal"/>
-    <w:link w:val="Ttulo2Car"/>
-    <w:uiPriority w:val="9"/>
+    <w:basedOn w:val="1"/>
+    <w:next w:val="1"/>
+    <w:link w:val="11"/>
     <w:unhideWhenUsed/>
     <w:qFormat/>
-    <w:rsid w:val="00762368"/>
+    <w:uiPriority w:val="9"/>
     <w:pPr>
       <w:keepNext/>
       <w:keepLines/>
@@ -3211,25 +3612,23 @@
       <w:outlineLvl w:val="1"/>
     </w:pPr>
     <w:rPr>
-      <w:rFonts w:asciiTheme="majorHAnsi" w:eastAsiaTheme="majorEastAsia" w:hAnsiTheme="majorHAnsi" w:cstheme="majorBidi"/>
-      <w:color w:val="2E74B5" w:themeColor="accent1" w:themeShade="BF"/>
+      <w:rFonts w:asciiTheme="majorHAnsi" w:hAnsiTheme="majorHAnsi" w:eastAsiaTheme="majorEastAsia" w:cstheme="majorBidi"/>
+      <w:color w:val="2E75B6" w:themeColor="accent1" w:themeShade="BF"/>
       <w:sz w:val="26"/>
       <w:szCs w:val="26"/>
     </w:rPr>
   </w:style>
-  <w:style w:type="character" w:default="1" w:styleId="Fuentedeprrafopredeter">
+  <w:style w:type="character" w:default="1" w:styleId="5">
     <w:name w:val="Default Paragraph Font"/>
+    <w:unhideWhenUsed/>
     <w:uiPriority w:val="1"/>
-    <w:semiHidden/>
+  </w:style>
+  <w:style w:type="table" w:default="1" w:styleId="7">
+    <w:name w:val="Normal Table"/>
     <w:unhideWhenUsed/>
-  </w:style>
-  <w:style w:type="table" w:default="1" w:styleId="Tablanormal">
-    <w:name w:val="Normal Table"/>
     <w:uiPriority w:val="99"/>
-    <w:semiHidden/>
-    <w:unhideWhenUsed/>
     <w:tblPr>
-      <w:tblInd w:w="0" w:type="dxa"/>
+      <w:tblLayout w:type="fixed"/>
       <w:tblCellMar>
         <w:top w:w="0" w:type="dxa"/>
         <w:left w:w="108" w:type="dxa"/>
@@ -3238,112 +3637,104 @@
       </w:tblCellMar>
     </w:tblPr>
   </w:style>
-  <w:style w:type="numbering" w:default="1" w:styleId="Sinlista">
-    <w:name w:val="No List"/>
+  <w:style w:type="paragraph" w:styleId="4">
+    <w:name w:val="toc 2"/>
+    <w:basedOn w:val="1"/>
+    <w:next w:val="1"/>
+    <w:unhideWhenUsed/>
+    <w:uiPriority w:val="39"/>
+    <w:pPr>
+      <w:spacing w:after="100"/>
+      <w:ind w:left="220"/>
+    </w:pPr>
+  </w:style>
+  <w:style w:type="character" w:styleId="6">
+    <w:name w:val="Hyperlink"/>
+    <w:basedOn w:val="5"/>
+    <w:unhideWhenUsed/>
     <w:uiPriority w:val="99"/>
-    <w:semiHidden/>
-    <w:unhideWhenUsed/>
+    <w:rPr>
+      <w:color w:val="0563C1" w:themeColor="hyperlink"/>
+      <w:u w:val="single"/>
+      <w14:textFill>
+        <w14:solidFill>
+          <w14:schemeClr w14:val="hlink"/>
+        </w14:solidFill>
+      </w14:textFill>
+    </w:rPr>
   </w:style>
-  <w:style w:type="paragraph" w:styleId="Sinespaciado">
+  <w:style w:type="paragraph" w:customStyle="1" w:styleId="8">
     <w:name w:val="No Spacing"/>
-    <w:link w:val="SinespaciadoCar"/>
+    <w:link w:val="9"/>
+    <w:qFormat/>
     <w:uiPriority w:val="1"/>
-    <w:qFormat/>
-    <w:rsid w:val="00762368"/>
     <w:pPr>
       <w:spacing w:after="0" w:line="240" w:lineRule="auto"/>
     </w:pPr>
+    <w:rPr>
+      <w:rFonts w:asciiTheme="minorHAnsi" w:hAnsiTheme="minorHAnsi" w:eastAsiaTheme="minorEastAsia" w:cstheme="minorBidi"/>
+      <w:sz w:val="22"/>
+      <w:szCs w:val="22"/>
+      <w:lang w:val="es-ES" w:eastAsia="es-ES" w:bidi="ar-SA"/>
+    </w:rPr>
+  </w:style>
+  <w:style w:type="character" w:customStyle="1" w:styleId="9">
+    <w:name w:val="Sin espaciado Car"/>
+    <w:basedOn w:val="5"/>
+    <w:link w:val="8"/>
+    <w:uiPriority w:val="1"/>
     <w:rPr>
       <w:rFonts w:eastAsiaTheme="minorEastAsia"/>
       <w:lang w:eastAsia="es-ES"/>
     </w:rPr>
   </w:style>
-  <w:style w:type="character" w:customStyle="1" w:styleId="SinespaciadoCar">
-    <w:name w:val="Sin espaciado Car"/>
-    <w:basedOn w:val="Fuentedeprrafopredeter"/>
-    <w:link w:val="Sinespaciado"/>
-    <w:uiPriority w:val="1"/>
-    <w:rsid w:val="00762368"/>
+  <w:style w:type="character" w:customStyle="1" w:styleId="10">
+    <w:name w:val="Título 1 Car"/>
+    <w:basedOn w:val="5"/>
+    <w:link w:val="2"/>
+    <w:uiPriority w:val="9"/>
     <w:rPr>
-      <w:rFonts w:eastAsiaTheme="minorEastAsia"/>
-      <w:lang w:eastAsia="es-ES"/>
-    </w:rPr>
-  </w:style>
-  <w:style w:type="character" w:styleId="Hipervnculo">
-    <w:name w:val="Hyperlink"/>
-    <w:basedOn w:val="Fuentedeprrafopredeter"/>
-    <w:uiPriority w:val="99"/>
-    <w:unhideWhenUsed/>
-    <w:rsid w:val="00762368"/>
-    <w:rPr>
-      <w:color w:val="0563C1" w:themeColor="hyperlink"/>
-      <w:u w:val="single"/>
-    </w:rPr>
-  </w:style>
-  <w:style w:type="character" w:customStyle="1" w:styleId="Ttulo1Car">
-    <w:name w:val="Título 1 Car"/>
-    <w:basedOn w:val="Fuentedeprrafopredeter"/>
-    <w:link w:val="Ttulo1"/>
-    <w:uiPriority w:val="9"/>
-    <w:rsid w:val="00762368"/>
-    <w:rPr>
-      <w:rFonts w:asciiTheme="majorHAnsi" w:eastAsiaTheme="majorEastAsia" w:hAnsiTheme="majorHAnsi" w:cstheme="majorBidi"/>
-      <w:color w:val="2E74B5" w:themeColor="accent1" w:themeShade="BF"/>
+      <w:rFonts w:asciiTheme="majorHAnsi" w:hAnsiTheme="majorHAnsi" w:eastAsiaTheme="majorEastAsia" w:cstheme="majorBidi"/>
+      <w:color w:val="2E75B6" w:themeColor="accent1" w:themeShade="BF"/>
       <w:sz w:val="32"/>
       <w:szCs w:val="32"/>
     </w:rPr>
   </w:style>
-  <w:style w:type="character" w:customStyle="1" w:styleId="Ttulo2Car">
+  <w:style w:type="character" w:customStyle="1" w:styleId="11">
     <w:name w:val="Título 2 Car"/>
-    <w:basedOn w:val="Fuentedeprrafopredeter"/>
-    <w:link w:val="Ttulo2"/>
+    <w:basedOn w:val="5"/>
+    <w:link w:val="3"/>
     <w:uiPriority w:val="9"/>
-    <w:rsid w:val="00762368"/>
     <w:rPr>
-      <w:rFonts w:asciiTheme="majorHAnsi" w:eastAsiaTheme="majorEastAsia" w:hAnsiTheme="majorHAnsi" w:cstheme="majorBidi"/>
-      <w:color w:val="2E74B5" w:themeColor="accent1" w:themeShade="BF"/>
+      <w:rFonts w:asciiTheme="majorHAnsi" w:hAnsiTheme="majorHAnsi" w:eastAsiaTheme="majorEastAsia" w:cstheme="majorBidi"/>
+      <w:color w:val="2E75B6" w:themeColor="accent1" w:themeShade="BF"/>
       <w:sz w:val="26"/>
       <w:szCs w:val="26"/>
     </w:rPr>
   </w:style>
-  <w:style w:type="paragraph" w:styleId="Prrafodelista">
+  <w:style w:type="paragraph" w:customStyle="1" w:styleId="12">
     <w:name w:val="List Paragraph"/>
-    <w:basedOn w:val="Normal"/>
+    <w:basedOn w:val="1"/>
+    <w:qFormat/>
     <w:uiPriority w:val="34"/>
-    <w:qFormat/>
-    <w:rsid w:val="009911C7"/>
     <w:pPr>
       <w:ind w:left="720"/>
       <w:contextualSpacing/>
     </w:pPr>
   </w:style>
-  <w:style w:type="paragraph" w:styleId="TtulodeTDC">
+  <w:style w:type="paragraph" w:customStyle="1" w:styleId="13">
     <w:name w:val="TOC Heading"/>
-    <w:basedOn w:val="Ttulo1"/>
-    <w:next w:val="Normal"/>
-    <w:uiPriority w:val="39"/>
+    <w:basedOn w:val="2"/>
+    <w:next w:val="1"/>
     <w:unhideWhenUsed/>
     <w:qFormat/>
-    <w:rsid w:val="001062A7"/>
+    <w:uiPriority w:val="39"/>
     <w:pPr>
       <w:outlineLvl w:val="9"/>
     </w:pPr>
     <w:rPr>
       <w:lang w:eastAsia="es-ES"/>
     </w:rPr>
-  </w:style>
-  <w:style w:type="paragraph" w:styleId="TDC2">
-    <w:name w:val="toc 2"/>
-    <w:basedOn w:val="Normal"/>
-    <w:next w:val="Normal"/>
-    <w:autoRedefine/>
-    <w:uiPriority w:val="39"/>
-    <w:unhideWhenUsed/>
-    <w:rsid w:val="001062A7"/>
-    <w:pPr>
-      <w:spacing w:after="100"/>
-      <w:ind w:left="220"/>
-    </w:pPr>
   </w:style>
 </w:styles>
 </file>
@@ -3353,7 +3744,7 @@
   <a:themeElements>
     <a:clrScheme name="Office">
       <a:dk1>
-        <a:sysClr val="windowText" lastClr="000000"/>
+        <a:sysClr val="windowText" lastClr="313739"/>
       </a:dk1>
       <a:lt1>
         <a:sysClr val="window" lastClr="FFFFFF"/>
@@ -3391,7 +3782,7 @@
     </a:clrScheme>
     <a:fontScheme name="Office">
       <a:majorFont>
-        <a:latin typeface="Calibri Light" panose="020F0302020204030204"/>
+        <a:latin typeface="Calibri Light"/>
         <a:ea typeface=""/>
         <a:cs typeface=""/>
         <a:font script="Jpan" typeface="ＭＳ ゴシック"/>
@@ -3426,7 +3817,7 @@
         <a:font script="Geor" typeface="Sylfaen"/>
       </a:majorFont>
       <a:minorFont>
-        <a:latin typeface="Calibri" panose="020F0502020204030204"/>
+        <a:latin typeface="Calibri"/>
         <a:ea typeface=""/>
         <a:cs typeface=""/>
         <a:font script="Jpan" typeface="ＭＳ 明朝"/>
@@ -3601,22 +3992,24 @@
   </a:themeElements>
   <a:objectDefaults/>
   <a:extraClrSchemeLst/>
-  <a:extLst>
-    <a:ext uri="{05A4C25C-085E-4340-85A3-A5531E510DB2}">
-      <thm15:themeFamily xmlns:thm15="http://schemas.microsoft.com/office/thememl/2012/main" name="Office Theme" id="{62F939B6-93AF-4DB8-9C6B-D6C7DFDC589F}" vid="{4A3C46E8-61CC-4603-A589-7422A47A8E4A}"/>
-    </a:ext>
-  </a:extLst>
 </a:theme>
 </file>
 
 <file path=customXml/item1.xml><?xml version="1.0" encoding="utf-8"?>
-<b:Sources xmlns:b="http://schemas.openxmlformats.org/officeDocument/2006/bibliography" xmlns="http://schemas.openxmlformats.org/officeDocument/2006/bibliography" SelectedStyle="\APASixthEditionOfficeOnline.xsl" StyleName="APA" Version="6"/>
+<s:customData xmlns="http://www.wps.cn/officeDocument/2013/wpsCustomData" xmlns:s="http://www.wps.cn/officeDocument/2013/wpsCustomData">
+  <customSectProps>
+    <customSectPr/>
+  </customSectProps>
+  <customShpExts>
+    <customShpInfo spid="_x0000_s1026" textRotate="1"/>
+  </customShpExts>
+</s:customData>
 </file>
 
 <file path=customXml/itemProps1.xml><?xml version="1.0" encoding="utf-8"?>
-<ds:datastoreItem xmlns:ds="http://schemas.openxmlformats.org/officeDocument/2006/customXml" ds:itemID="{EFC88768-597B-4397-AF10-F7542F1E3252}">
+<ds:datastoreItem xmlns:ds="http://schemas.openxmlformats.org/officeDocument/2006/customXml" ds:itemID="{B1977F7D-205B-4081-913C-38D41E755F92}">
   <ds:schemaRefs>
-    <ds:schemaRef ds:uri="http://schemas.openxmlformats.org/officeDocument/2006/bibliography"/>
+    <ds:schemaRef ds:uri="http://www.wps.cn/officeDocument/2013/wpsCustomData"/>
   </ds:schemaRefs>
 </ds:datastoreItem>
 </file>
</xml_diff>